<commit_message>
working through avn's revision
</commit_message>
<xml_diff>
--- a/Docs/My Docs/Thesis/Feature Clustering and Ranking/Tables - Rev3.docx
+++ b/Docs/My Docs/Thesis/Feature Clustering and Ranking/Tables - Rev3.docx
@@ -1,6 +1,6 @@
 
 <file path=word/document.xml><?xml version="1.0" encoding="utf-8"?>
-<w:document xmlns:wpc="http://schemas.microsoft.com/office/word/2010/wordprocessingCanvas" xmlns:mc="http://schemas.openxmlformats.org/markup-compatibility/2006" xmlns:o="urn:schemas-microsoft-com:office:office" xmlns:r="http://schemas.openxmlformats.org/officeDocument/2006/relationships" xmlns:m="http://schemas.openxmlformats.org/officeDocument/2006/math" xmlns:v="urn:schemas-microsoft-com:vml" xmlns:wp14="http://schemas.microsoft.com/office/word/2010/wordprocessingDrawing" xmlns:wp="http://schemas.openxmlformats.org/drawingml/2006/wordprocessingDrawing" xmlns:w10="urn:schemas-microsoft-com:office:word" xmlns:w="http://schemas.openxmlformats.org/wordprocessingml/2006/main" xmlns:w14="http://schemas.microsoft.com/office/word/2010/wordml" xmlns:w15="http://schemas.microsoft.com/office/word/2012/wordml" xmlns:wpg="http://schemas.microsoft.com/office/word/2010/wordprocessingGroup" xmlns:wpi="http://schemas.microsoft.com/office/word/2010/wordprocessingInk" xmlns:wne="http://schemas.microsoft.com/office/word/2006/wordml" xmlns:wps="http://schemas.microsoft.com/office/word/2010/wordprocessingShape" mc:Ignorable="w14 w15 wp14">
+<w:document xmlns:wpc="http://schemas.microsoft.com/office/word/2010/wordprocessingCanvas" xmlns:cx="http://schemas.microsoft.com/office/drawing/2014/chartex" xmlns:cx1="http://schemas.microsoft.com/office/drawing/2015/9/8/chartex" xmlns:mc="http://schemas.openxmlformats.org/markup-compatibility/2006" xmlns:o="urn:schemas-microsoft-com:office:office" xmlns:r="http://schemas.openxmlformats.org/officeDocument/2006/relationships" xmlns:m="http://schemas.openxmlformats.org/officeDocument/2006/math" xmlns:v="urn:schemas-microsoft-com:vml" xmlns:wp14="http://schemas.microsoft.com/office/word/2010/wordprocessingDrawing" xmlns:wp="http://schemas.openxmlformats.org/drawingml/2006/wordprocessingDrawing" xmlns:w10="urn:schemas-microsoft-com:office:word" xmlns:w="http://schemas.openxmlformats.org/wordprocessingml/2006/main" xmlns:w14="http://schemas.microsoft.com/office/word/2010/wordml" xmlns:w15="http://schemas.microsoft.com/office/word/2012/wordml" xmlns:w16se="http://schemas.microsoft.com/office/word/2015/wordml/symex" xmlns:wpg="http://schemas.microsoft.com/office/word/2010/wordprocessingGroup" xmlns:wpi="http://schemas.microsoft.com/office/word/2010/wordprocessingInk" xmlns:wne="http://schemas.microsoft.com/office/word/2006/wordml" xmlns:wps="http://schemas.microsoft.com/office/word/2010/wordprocessingShape" mc:Ignorable="w14 w15 w16se wp14">
   <w:body>
     <w:p>
       <w:pPr>
@@ -1089,8 +1089,49 @@
       </w:r>
       <w:bookmarkEnd w:id="20"/>
       <w:r>
-        <w:t>.  Method and criteria combination</w:t>
+        <w:t xml:space="preserve">.  </w:t>
       </w:r>
+      <w:ins w:id="21" w:author="AVN" w:date="2018-06-23T13:47:00Z">
+        <w:r>
+          <w:t>Experiments carried out by combining m</w:t>
+        </w:r>
+      </w:ins>
+      <w:del w:id="22" w:author="AVN" w:date="2018-06-23T13:47:00Z">
+        <w:r>
+          <w:delText>M</w:delText>
+        </w:r>
+      </w:del>
+      <w:r>
+        <w:t>ethod</w:t>
+      </w:r>
+      <w:ins w:id="23" w:author="AVN" w:date="2018-06-23T13:47:00Z">
+        <w:r>
+          <w:t>s</w:t>
+        </w:r>
+      </w:ins>
+      <w:r>
+        <w:t xml:space="preserve"> and </w:t>
+      </w:r>
+      <w:ins w:id="24" w:author="AVN" w:date="2018-06-23T13:47:00Z">
+        <w:r>
+          <w:t>evaluation</w:t>
+        </w:r>
+      </w:ins>
+      <w:ins w:id="25" w:author="AVN" w:date="2018-06-23T13:48:00Z">
+        <w:r>
+          <w:t xml:space="preserve"> </w:t>
+        </w:r>
+      </w:ins>
+      <w:bookmarkStart w:id="26" w:name="_GoBack"/>
+      <w:bookmarkEnd w:id="26"/>
+      <w:r>
+        <w:t>criteria</w:t>
+      </w:r>
+      <w:del w:id="27" w:author="AVN" w:date="2018-06-23T13:47:00Z">
+        <w:r>
+          <w:delText xml:space="preserve"> combination</w:delText>
+        </w:r>
+      </w:del>
     </w:p>
     <w:tbl>
       <w:tblPr>
@@ -1216,12 +1257,12 @@
             <w:r>
               <w:t xml:space="preserve">Joint </w:t>
             </w:r>
-            <w:ins w:id="21" w:author="dugalh" w:date="2018-06-11T12:31:00Z">
+            <w:ins w:id="28" w:author="dugalh" w:date="2018-06-11T12:31:00Z">
               <w:r>
                 <w:t>m</w:t>
               </w:r>
             </w:ins>
-            <w:del w:id="22" w:author="dugalh" w:date="2018-06-11T12:31:00Z">
+            <w:del w:id="29" w:author="dugalh" w:date="2018-06-11T12:31:00Z">
               <w:r>
                 <w:delText>M</w:delText>
               </w:r>
@@ -1229,12 +1270,12 @@
             <w:r>
               <w:t xml:space="preserve">utual </w:t>
             </w:r>
-            <w:del w:id="23" w:author="dugalh" w:date="2018-06-11T12:32:00Z">
+            <w:del w:id="30" w:author="dugalh" w:date="2018-06-11T12:32:00Z">
               <w:r>
                 <w:delText>I</w:delText>
               </w:r>
             </w:del>
-            <w:ins w:id="24" w:author="dugalh" w:date="2018-06-11T12:32:00Z">
+            <w:ins w:id="31" w:author="dugalh" w:date="2018-06-11T12:32:00Z">
               <w:r>
                 <w:t>i</w:t>
               </w:r>
@@ -1266,7 +1307,7 @@
       </w:tr>
       <w:tr>
         <w:trPr>
-          <w:ins w:id="25" w:author="dugalh" w:date="2018-06-11T12:35:00Z"/>
+          <w:ins w:id="32" w:author="dugalh" w:date="2018-06-11T12:35:00Z"/>
         </w:trPr>
         <w:tc>
           <w:tcPr>
@@ -1279,10 +1320,10 @@
                 <w:tab w:val="num" w:pos="993"/>
               </w:tabs>
               <w:rPr>
-                <w:ins w:id="26" w:author="dugalh" w:date="2018-06-11T12:35:00Z"/>
+                <w:ins w:id="33" w:author="dugalh" w:date="2018-06-11T12:35:00Z"/>
               </w:rPr>
             </w:pPr>
-            <w:ins w:id="27" w:author="dugalh" w:date="2018-06-11T12:35:00Z">
+            <w:ins w:id="34" w:author="dugalh" w:date="2018-06-11T12:35:00Z">
               <w:r>
                 <w:t>Forward selection</w:t>
               </w:r>
@@ -1292,67 +1333,6 @@
         <w:tc>
           <w:tcPr>
             <w:tcW w:w="1984" w:type="dxa"/>
-          </w:tcPr>
-          <w:p>
-            <w:pPr>
-              <w:pStyle w:val="1TableText"/>
-              <w:tabs>
-                <w:tab w:val="num" w:pos="993"/>
-              </w:tabs>
-              <w:rPr>
-                <w:ins w:id="28" w:author="dugalh" w:date="2018-06-11T12:35:00Z"/>
-              </w:rPr>
-            </w:pPr>
-            <w:ins w:id="29" w:author="dugalh" w:date="2018-06-16T15:01:00Z">
-              <w:r>
-                <w:t>M</w:t>
-              </w:r>
-              <w:r>
-                <w:t>ax</w:t>
-              </w:r>
-              <w:r>
-                <w:t>imum r</w:t>
-              </w:r>
-              <w:r>
-                <w:t>elevance</w:t>
-              </w:r>
-              <w:r>
-                <w:t xml:space="preserve"> m</w:t>
-              </w:r>
-            </w:ins>
-            <w:ins w:id="30" w:author="dugalh" w:date="2018-06-11T12:36:00Z">
-              <w:r>
-                <w:t>in</w:t>
-              </w:r>
-              <w:r>
-                <w:t>imum</w:t>
-              </w:r>
-            </w:ins>
-            <w:ins w:id="31" w:author="dugalh" w:date="2018-06-16T15:00:00Z">
-              <w:r>
-                <w:t xml:space="preserve"> </w:t>
-              </w:r>
-            </w:ins>
-            <w:ins w:id="32" w:author="dugalh" w:date="2018-06-11T12:36:00Z">
-              <w:r>
-                <w:t>r</w:t>
-              </w:r>
-              <w:r>
-                <w:t>edundancy</w:t>
-              </w:r>
-            </w:ins>
-            <w:ins w:id="33" w:author="dugalh" w:date="2018-06-16T14:59:00Z">
-              <w:r>
-                <w:t xml:space="preserve"> </w:t>
-              </w:r>
-            </w:ins>
-            <w:bookmarkStart w:id="34" w:name="_GoBack"/>
-            <w:bookmarkEnd w:id="34"/>
-          </w:p>
-        </w:tc>
-        <w:tc>
-          <w:tcPr>
-            <w:tcW w:w="1418" w:type="dxa"/>
           </w:tcPr>
           <w:p>
             <w:pPr>
@@ -1364,7 +1344,66 @@
                 <w:ins w:id="35" w:author="dugalh" w:date="2018-06-11T12:35:00Z"/>
               </w:rPr>
             </w:pPr>
-            <w:ins w:id="36" w:author="dugalh" w:date="2018-06-11T12:37:00Z">
+            <w:ins w:id="36" w:author="dugalh" w:date="2018-06-16T15:01:00Z">
+              <w:r>
+                <w:t>M</w:t>
+              </w:r>
+              <w:r>
+                <w:t>ax</w:t>
+              </w:r>
+              <w:r>
+                <w:t>imum r</w:t>
+              </w:r>
+              <w:r>
+                <w:t>elevance</w:t>
+              </w:r>
+              <w:r>
+                <w:t xml:space="preserve"> m</w:t>
+              </w:r>
+            </w:ins>
+            <w:ins w:id="37" w:author="dugalh" w:date="2018-06-11T12:36:00Z">
+              <w:r>
+                <w:t>in</w:t>
+              </w:r>
+              <w:r>
+                <w:t>imum</w:t>
+              </w:r>
+            </w:ins>
+            <w:ins w:id="38" w:author="dugalh" w:date="2018-06-16T15:00:00Z">
+              <w:r>
+                <w:t xml:space="preserve"> </w:t>
+              </w:r>
+            </w:ins>
+            <w:ins w:id="39" w:author="dugalh" w:date="2018-06-11T12:36:00Z">
+              <w:r>
+                <w:t>r</w:t>
+              </w:r>
+              <w:r>
+                <w:t>edundancy</w:t>
+              </w:r>
+            </w:ins>
+            <w:ins w:id="40" w:author="dugalh" w:date="2018-06-16T14:59:00Z">
+              <w:r>
+                <w:t xml:space="preserve"> </w:t>
+              </w:r>
+            </w:ins>
+          </w:p>
+        </w:tc>
+        <w:tc>
+          <w:tcPr>
+            <w:tcW w:w="1418" w:type="dxa"/>
+          </w:tcPr>
+          <w:p>
+            <w:pPr>
+              <w:pStyle w:val="1TableText"/>
+              <w:tabs>
+                <w:tab w:val="num" w:pos="993"/>
+              </w:tabs>
+              <w:rPr>
+                <w:ins w:id="41" w:author="dugalh" w:date="2018-06-11T12:35:00Z"/>
+              </w:rPr>
+            </w:pPr>
+            <w:ins w:id="42" w:author="dugalh" w:date="2018-06-11T12:37:00Z">
               <w:r>
                 <w:t>FS-MRMR</w:t>
               </w:r>
@@ -1387,12 +1426,12 @@
             <w:r>
               <w:t xml:space="preserve">Feature </w:t>
             </w:r>
-            <w:ins w:id="37" w:author="dugalh" w:date="2018-06-11T12:31:00Z">
+            <w:ins w:id="43" w:author="dugalh" w:date="2018-06-11T12:31:00Z">
               <w:r>
                 <w:t>c</w:t>
               </w:r>
             </w:ins>
-            <w:del w:id="38" w:author="dugalh" w:date="2018-06-11T12:31:00Z">
+            <w:del w:id="44" w:author="dugalh" w:date="2018-06-11T12:31:00Z">
               <w:r>
                 <w:delText>C</w:delText>
               </w:r>
@@ -1400,12 +1439,12 @@
             <w:r>
               <w:t xml:space="preserve">lustering and </w:t>
             </w:r>
-            <w:del w:id="39" w:author="dugalh" w:date="2018-06-11T12:31:00Z">
+            <w:del w:id="45" w:author="dugalh" w:date="2018-06-11T12:31:00Z">
               <w:r>
                 <w:delText>R</w:delText>
               </w:r>
             </w:del>
-            <w:ins w:id="40" w:author="dugalh" w:date="2018-06-11T12:31:00Z">
+            <w:ins w:id="46" w:author="dugalh" w:date="2018-06-11T12:31:00Z">
               <w:r>
                 <w:t>r</w:t>
               </w:r>
@@ -1633,12 +1672,12 @@
             <w:r>
               <w:t xml:space="preserve">Feature </w:t>
             </w:r>
-            <w:ins w:id="41" w:author="dugalh" w:date="2018-06-11T12:31:00Z">
+            <w:ins w:id="47" w:author="dugalh" w:date="2018-06-11T12:31:00Z">
               <w:r>
                 <w:t>c</w:t>
               </w:r>
             </w:ins>
-            <w:del w:id="42" w:author="dugalh" w:date="2018-06-11T12:31:00Z">
+            <w:del w:id="48" w:author="dugalh" w:date="2018-06-11T12:31:00Z">
               <w:r>
                 <w:delText>C</w:delText>
               </w:r>
@@ -1646,12 +1685,12 @@
             <w:r>
               <w:t xml:space="preserve">lustering and </w:t>
             </w:r>
-            <w:ins w:id="43" w:author="dugalh" w:date="2018-06-11T12:31:00Z">
+            <w:ins w:id="49" w:author="dugalh" w:date="2018-06-11T12:31:00Z">
               <w:r>
                 <w:t>r</w:t>
               </w:r>
             </w:ins>
-            <w:del w:id="44" w:author="dugalh" w:date="2018-06-11T12:31:00Z">
+            <w:del w:id="50" w:author="dugalh" w:date="2018-06-11T12:31:00Z">
               <w:r>
                 <w:delText>R</w:delText>
               </w:r>
@@ -1857,7 +1896,7 @@
         <w:keepNext/>
         <w:keepLines/>
       </w:pPr>
-      <w:bookmarkStart w:id="45" w:name="_Ref493175947"/>
+      <w:bookmarkStart w:id="51" w:name="_Ref493175947"/>
       <w:r>
         <w:lastRenderedPageBreak/>
         <w:t xml:space="preserve">Table </w:t>
@@ -1880,7 +1919,7 @@
       <w:r>
         <w:fldChar w:fldCharType="end"/>
       </w:r>
-      <w:bookmarkEnd w:id="45"/>
+      <w:bookmarkEnd w:id="51"/>
       <w:r>
         <w:t>.  Feature selection parameters</w:t>
       </w:r>
@@ -1932,7 +1971,7 @@
             <w:r>
               <w:t>Num</w:t>
             </w:r>
-            <w:ins w:id="46" w:author="dugalh" w:date="2018-06-11T12:32:00Z">
+            <w:ins w:id="52" w:author="dugalh" w:date="2018-06-11T12:32:00Z">
               <w:r>
                 <w:t>ber of</w:t>
               </w:r>
@@ -1953,7 +1992,7 @@
                 <w:tab w:val="num" w:pos="993"/>
               </w:tabs>
             </w:pPr>
-            <w:del w:id="47" w:author="dugalh" w:date="2018-06-11T12:34:00Z">
+            <w:del w:id="53" w:author="dugalh" w:date="2018-06-11T12:34:00Z">
               <w:r>
                 <w:delText>FCR Dissimilarity Threshold</w:delText>
               </w:r>
@@ -2018,7 +2057,7 @@
                 <w:tab w:val="num" w:pos="993"/>
               </w:tabs>
             </w:pPr>
-            <w:del w:id="48" w:author="dugalh" w:date="2018-06-11T12:34:00Z">
+            <w:del w:id="54" w:author="dugalh" w:date="2018-06-11T12:34:00Z">
               <w:r>
                 <w:delText>0.2</w:delText>
               </w:r>
@@ -2081,7 +2120,7 @@
                 <w:tab w:val="num" w:pos="993"/>
               </w:tabs>
             </w:pPr>
-            <w:del w:id="49" w:author="dugalh" w:date="2018-06-11T12:34:00Z">
+            <w:del w:id="55" w:author="dugalh" w:date="2018-06-11T12:34:00Z">
               <w:r>
                 <w:delText>0.15</w:delText>
               </w:r>
@@ -2149,7 +2188,7 @@
                 <w:tab w:val="num" w:pos="993"/>
               </w:tabs>
             </w:pPr>
-            <w:del w:id="50" w:author="dugalh" w:date="2018-06-11T12:34:00Z">
+            <w:del w:id="56" w:author="dugalh" w:date="2018-06-11T12:34:00Z">
               <w:r>
                 <w:delText>0.2</w:delText>
               </w:r>
@@ -2175,12 +2214,12 @@
             <w:r>
               <w:t xml:space="preserve">Urban </w:t>
             </w:r>
-            <w:ins w:id="51" w:author="dugalh" w:date="2018-06-11T12:32:00Z">
+            <w:ins w:id="57" w:author="dugalh" w:date="2018-06-11T12:32:00Z">
               <w:r>
                 <w:t>l</w:t>
               </w:r>
             </w:ins>
-            <w:del w:id="52" w:author="dugalh" w:date="2018-06-11T12:32:00Z">
+            <w:del w:id="58" w:author="dugalh" w:date="2018-06-11T12:32:00Z">
               <w:r>
                 <w:delText>L</w:delText>
               </w:r>
@@ -2188,12 +2227,12 @@
             <w:r>
               <w:t xml:space="preserve">and </w:t>
             </w:r>
-            <w:ins w:id="53" w:author="dugalh" w:date="2018-06-11T12:32:00Z">
+            <w:ins w:id="59" w:author="dugalh" w:date="2018-06-11T12:32:00Z">
               <w:r>
                 <w:t>c</w:t>
               </w:r>
             </w:ins>
-            <w:del w:id="54" w:author="dugalh" w:date="2018-06-11T12:32:00Z">
+            <w:del w:id="60" w:author="dugalh" w:date="2018-06-11T12:32:00Z">
               <w:r>
                 <w:delText>C</w:delText>
               </w:r>
@@ -2238,7 +2277,7 @@
                 <w:tab w:val="num" w:pos="993"/>
               </w:tabs>
             </w:pPr>
-            <w:del w:id="55" w:author="dugalh" w:date="2018-06-11T12:34:00Z">
+            <w:del w:id="61" w:author="dugalh" w:date="2018-06-11T12:34:00Z">
               <w:r>
                 <w:delText>0.3</w:delText>
               </w:r>
@@ -2281,12 +2320,12 @@
                 <w:tab w:val="num" w:pos="993"/>
               </w:tabs>
             </w:pPr>
-            <w:ins w:id="56" w:author="dugalh" w:date="2018-06-11T12:33:00Z">
+            <w:ins w:id="62" w:author="dugalh" w:date="2018-06-11T12:33:00Z">
               <w:r>
                 <w:t>6</w:t>
               </w:r>
             </w:ins>
-            <w:del w:id="57" w:author="dugalh" w:date="2018-06-11T12:33:00Z">
+            <w:del w:id="63" w:author="dugalh" w:date="2018-06-11T12:33:00Z">
               <w:r>
                 <w:delText>7</w:delText>
               </w:r>
@@ -2308,7 +2347,7 @@
                 <w:tab w:val="num" w:pos="993"/>
               </w:tabs>
             </w:pPr>
-            <w:del w:id="58" w:author="dugalh" w:date="2018-06-11T12:34:00Z">
+            <w:del w:id="64" w:author="dugalh" w:date="2018-06-11T12:34:00Z">
               <w:r>
                 <w:delText>0.03</w:delText>
               </w:r>
@@ -2335,12 +2374,12 @@
             <w:r>
               <w:t xml:space="preserve">Kennedy </w:t>
             </w:r>
-            <w:ins w:id="59" w:author="dugalh" w:date="2018-06-11T12:33:00Z">
+            <w:ins w:id="65" w:author="dugalh" w:date="2018-06-11T12:33:00Z">
               <w:r>
                 <w:t>s</w:t>
               </w:r>
             </w:ins>
-            <w:del w:id="60" w:author="dugalh" w:date="2018-06-11T12:33:00Z">
+            <w:del w:id="66" w:author="dugalh" w:date="2018-06-11T12:33:00Z">
               <w:r>
                 <w:delText>S</w:delText>
               </w:r>
@@ -2348,12 +2387,12 @@
             <w:r>
               <w:t xml:space="preserve">pace </w:t>
             </w:r>
-            <w:ins w:id="61" w:author="dugalh" w:date="2018-06-11T12:33:00Z">
+            <w:ins w:id="67" w:author="dugalh" w:date="2018-06-11T12:33:00Z">
               <w:r>
                 <w:t>c</w:t>
               </w:r>
             </w:ins>
-            <w:del w:id="62" w:author="dugalh" w:date="2018-06-11T12:33:00Z">
+            <w:del w:id="68" w:author="dugalh" w:date="2018-06-11T12:33:00Z">
               <w:r>
                 <w:delText>C</w:delText>
               </w:r>
@@ -2400,7 +2439,7 @@
                 <w:tab w:val="num" w:pos="993"/>
               </w:tabs>
             </w:pPr>
-            <w:del w:id="63" w:author="dugalh" w:date="2018-06-11T12:34:00Z">
+            <w:del w:id="69" w:author="dugalh" w:date="2018-06-11T12:34:00Z">
               <w:r>
                 <w:delText>0.05</w:delText>
               </w:r>
@@ -2420,7 +2459,7 @@
       <w:pPr>
         <w:pStyle w:val="Tabletitle"/>
       </w:pPr>
-      <w:bookmarkStart w:id="64" w:name="_Ref464732046"/>
+      <w:bookmarkStart w:id="70" w:name="_Ref464732046"/>
       <w:r>
         <w:t xml:space="preserve">Table </w:t>
       </w:r>
@@ -2442,7 +2481,7 @@
       <w:r>
         <w:fldChar w:fldCharType="end"/>
       </w:r>
-      <w:bookmarkEnd w:id="64"/>
+      <w:bookmarkEnd w:id="70"/>
       <w:r>
         <w:t>.  Method cumulative execution time over all data</w:t>
       </w:r>
@@ -2461,7 +2500,7 @@
       <w:tr>
         <w:trPr>
           <w:cnfStyle w:val="100000000000" w:firstRow="1" w:lastRow="0" w:firstColumn="0" w:lastColumn="0" w:oddVBand="0" w:evenVBand="0" w:oddHBand="0" w:evenHBand="0" w:firstRowFirstColumn="0" w:firstRowLastColumn="0" w:lastRowFirstColumn="0" w:lastRowLastColumn="0"/>
-          <w:del w:id="65" w:author="dugalh" w:date="2018-06-15T14:35:00Z"/>
+          <w:del w:id="71" w:author="dugalh" w:date="2018-06-15T14:35:00Z"/>
         </w:trPr>
         <w:tc>
           <w:tcPr>
@@ -2474,10 +2513,10 @@
                 <w:tab w:val="num" w:pos="993"/>
               </w:tabs>
               <w:rPr>
-                <w:del w:id="66" w:author="dugalh" w:date="2018-06-15T14:35:00Z"/>
+                <w:del w:id="72" w:author="dugalh" w:date="2018-06-15T14:35:00Z"/>
               </w:rPr>
             </w:pPr>
-            <w:del w:id="67" w:author="dugalh" w:date="2018-06-15T14:35:00Z">
+            <w:del w:id="73" w:author="dugalh" w:date="2018-06-15T14:35:00Z">
               <w:r>
                 <w:delText>Method</w:delText>
               </w:r>
@@ -2495,10 +2534,10 @@
                 <w:tab w:val="num" w:pos="993"/>
               </w:tabs>
               <w:rPr>
-                <w:del w:id="68" w:author="dugalh" w:date="2018-06-15T14:35:00Z"/>
+                <w:del w:id="74" w:author="dugalh" w:date="2018-06-15T14:35:00Z"/>
               </w:rPr>
             </w:pPr>
-            <w:del w:id="69" w:author="dugalh" w:date="2018-06-15T14:35:00Z">
+            <w:del w:id="75" w:author="dugalh" w:date="2018-06-15T14:35:00Z">
               <w:r>
                 <w:delText xml:space="preserve">Time (s) </w:delText>
               </w:r>
@@ -2508,7 +2547,7 @@
       </w:tr>
       <w:tr>
         <w:trPr>
-          <w:del w:id="70" w:author="dugalh" w:date="2018-06-15T14:35:00Z"/>
+          <w:del w:id="76" w:author="dugalh" w:date="2018-06-15T14:35:00Z"/>
         </w:trPr>
         <w:tc>
           <w:tcPr>
@@ -2525,10 +2564,10 @@
                 <w:tab w:val="num" w:pos="993"/>
               </w:tabs>
               <w:rPr>
-                <w:del w:id="71" w:author="dugalh" w:date="2018-06-15T14:35:00Z"/>
+                <w:del w:id="77" w:author="dugalh" w:date="2018-06-15T14:35:00Z"/>
               </w:rPr>
             </w:pPr>
-            <w:del w:id="72" w:author="dugalh" w:date="2018-06-15T14:35:00Z">
+            <w:del w:id="78" w:author="dugalh" w:date="2018-06-15T14:35:00Z">
               <w:r>
                 <w:delText>Rank-MI</w:delText>
               </w:r>
@@ -2550,10 +2589,10 @@
                 <w:tab w:val="num" w:pos="993"/>
               </w:tabs>
               <w:rPr>
-                <w:del w:id="73" w:author="dugalh" w:date="2018-06-15T14:35:00Z"/>
+                <w:del w:id="79" w:author="dugalh" w:date="2018-06-15T14:35:00Z"/>
               </w:rPr>
             </w:pPr>
-            <w:del w:id="74" w:author="dugalh" w:date="2018-06-15T14:35:00Z">
+            <w:del w:id="80" w:author="dugalh" w:date="2018-06-15T14:35:00Z">
               <w:r>
                 <w:delText>5.77</w:delText>
               </w:r>
@@ -2563,7 +2602,7 @@
       </w:tr>
       <w:tr>
         <w:trPr>
-          <w:del w:id="75" w:author="dugalh" w:date="2018-06-15T14:35:00Z"/>
+          <w:del w:id="81" w:author="dugalh" w:date="2018-06-15T14:35:00Z"/>
         </w:trPr>
         <w:tc>
           <w:tcPr>
@@ -2577,10 +2616,10 @@
                 <w:tab w:val="num" w:pos="993"/>
               </w:tabs>
               <w:rPr>
-                <w:del w:id="76" w:author="dugalh" w:date="2018-06-15T14:35:00Z"/>
+                <w:del w:id="82" w:author="dugalh" w:date="2018-06-15T14:35:00Z"/>
               </w:rPr>
             </w:pPr>
-            <w:del w:id="77" w:author="dugalh" w:date="2018-06-15T14:35:00Z">
+            <w:del w:id="83" w:author="dugalh" w:date="2018-06-15T14:35:00Z">
               <w:r>
                 <w:delText>JMI</w:delText>
               </w:r>
@@ -2599,10 +2638,10 @@
                 <w:tab w:val="num" w:pos="993"/>
               </w:tabs>
               <w:rPr>
-                <w:del w:id="78" w:author="dugalh" w:date="2018-06-15T14:35:00Z"/>
+                <w:del w:id="84" w:author="dugalh" w:date="2018-06-15T14:35:00Z"/>
               </w:rPr>
             </w:pPr>
-            <w:del w:id="79" w:author="dugalh" w:date="2018-06-15T14:35:00Z">
+            <w:del w:id="85" w:author="dugalh" w:date="2018-06-15T14:35:00Z">
               <w:r>
                 <w:delText>6.25</w:delText>
               </w:r>
@@ -2612,7 +2651,7 @@
       </w:tr>
       <w:tr>
         <w:trPr>
-          <w:del w:id="80" w:author="dugalh" w:date="2018-06-15T14:35:00Z"/>
+          <w:del w:id="86" w:author="dugalh" w:date="2018-06-15T14:35:00Z"/>
         </w:trPr>
         <w:tc>
           <w:tcPr>
@@ -2626,10 +2665,10 @@
                 <w:tab w:val="num" w:pos="993"/>
               </w:tabs>
               <w:rPr>
-                <w:del w:id="81" w:author="dugalh" w:date="2018-06-15T14:35:00Z"/>
+                <w:del w:id="87" w:author="dugalh" w:date="2018-06-15T14:35:00Z"/>
               </w:rPr>
             </w:pPr>
-            <w:del w:id="82" w:author="dugalh" w:date="2018-06-15T14:35:00Z">
+            <w:del w:id="88" w:author="dugalh" w:date="2018-06-15T14:35:00Z">
               <w:r>
                 <w:delText>FCR-MI</w:delText>
               </w:r>
@@ -2648,10 +2687,10 @@
                 <w:tab w:val="num" w:pos="993"/>
               </w:tabs>
               <w:rPr>
-                <w:del w:id="83" w:author="dugalh" w:date="2018-06-15T14:35:00Z"/>
+                <w:del w:id="89" w:author="dugalh" w:date="2018-06-15T14:35:00Z"/>
               </w:rPr>
             </w:pPr>
-            <w:del w:id="84" w:author="dugalh" w:date="2018-06-15T14:35:00Z">
+            <w:del w:id="90" w:author="dugalh" w:date="2018-06-15T14:35:00Z">
               <w:r>
                 <w:delText>6.46</w:delText>
               </w:r>
@@ -2661,7 +2700,7 @@
       </w:tr>
       <w:tr>
         <w:trPr>
-          <w:del w:id="85" w:author="dugalh" w:date="2018-06-15T14:35:00Z"/>
+          <w:del w:id="91" w:author="dugalh" w:date="2018-06-15T14:35:00Z"/>
         </w:trPr>
         <w:tc>
           <w:tcPr>
@@ -2675,10 +2714,10 @@
                 <w:tab w:val="num" w:pos="993"/>
               </w:tabs>
               <w:rPr>
-                <w:del w:id="86" w:author="dugalh" w:date="2018-06-15T14:35:00Z"/>
+                <w:del w:id="92" w:author="dugalh" w:date="2018-06-15T14:35:00Z"/>
               </w:rPr>
             </w:pPr>
-            <w:del w:id="87" w:author="dugalh" w:date="2018-06-15T14:35:00Z">
+            <w:del w:id="93" w:author="dugalh" w:date="2018-06-15T14:35:00Z">
               <w:r>
                 <w:delText>FS-MI</w:delText>
               </w:r>
@@ -2697,10 +2736,10 @@
                 <w:tab w:val="num" w:pos="993"/>
               </w:tabs>
               <w:rPr>
-                <w:del w:id="88" w:author="dugalh" w:date="2018-06-15T14:35:00Z"/>
+                <w:del w:id="94" w:author="dugalh" w:date="2018-06-15T14:35:00Z"/>
               </w:rPr>
             </w:pPr>
-            <w:del w:id="89" w:author="dugalh" w:date="2018-06-15T14:35:00Z">
+            <w:del w:id="95" w:author="dugalh" w:date="2018-06-15T14:35:00Z">
               <w:r>
                 <w:delText>24.7</w:delText>
               </w:r>
@@ -2713,7 +2752,7 @@
       </w:tr>
       <w:tr>
         <w:trPr>
-          <w:del w:id="90" w:author="dugalh" w:date="2018-06-15T14:35:00Z"/>
+          <w:del w:id="96" w:author="dugalh" w:date="2018-06-15T14:35:00Z"/>
         </w:trPr>
         <w:tc>
           <w:tcPr>
@@ -2727,10 +2766,10 @@
                 <w:tab w:val="num" w:pos="993"/>
               </w:tabs>
               <w:rPr>
-                <w:del w:id="91" w:author="dugalh" w:date="2018-06-15T14:35:00Z"/>
+                <w:del w:id="97" w:author="dugalh" w:date="2018-06-15T14:35:00Z"/>
               </w:rPr>
             </w:pPr>
-            <w:del w:id="92" w:author="dugalh" w:date="2018-06-15T14:35:00Z">
+            <w:del w:id="98" w:author="dugalh" w:date="2018-06-15T14:35:00Z">
               <w:r>
                 <w:delText>FCR-</w:delText>
               </w:r>
@@ -2752,10 +2791,10 @@
                 <w:tab w:val="num" w:pos="993"/>
               </w:tabs>
               <w:rPr>
-                <w:del w:id="93" w:author="dugalh" w:date="2018-06-15T14:35:00Z"/>
+                <w:del w:id="99" w:author="dugalh" w:date="2018-06-15T14:35:00Z"/>
               </w:rPr>
             </w:pPr>
-            <w:del w:id="94" w:author="dugalh" w:date="2018-06-15T14:35:00Z">
+            <w:del w:id="100" w:author="dugalh" w:date="2018-06-15T14:35:00Z">
               <w:r>
                 <w:delText>122.23</w:delText>
               </w:r>
@@ -2765,7 +2804,7 @@
       </w:tr>
       <w:tr>
         <w:trPr>
-          <w:del w:id="95" w:author="dugalh" w:date="2018-06-15T14:35:00Z"/>
+          <w:del w:id="101" w:author="dugalh" w:date="2018-06-15T14:35:00Z"/>
         </w:trPr>
         <w:tc>
           <w:tcPr>
@@ -2779,10 +2818,10 @@
                 <w:tab w:val="num" w:pos="993"/>
               </w:tabs>
               <w:rPr>
-                <w:del w:id="96" w:author="dugalh" w:date="2018-06-15T14:35:00Z"/>
+                <w:del w:id="102" w:author="dugalh" w:date="2018-06-15T14:35:00Z"/>
               </w:rPr>
             </w:pPr>
-            <w:del w:id="97" w:author="dugalh" w:date="2018-06-15T14:35:00Z">
+            <w:del w:id="103" w:author="dugalh" w:date="2018-06-15T14:35:00Z">
               <w:r>
                 <w:delText>Rank-</w:delText>
               </w:r>
@@ -2804,10 +2843,10 @@
                 <w:tab w:val="num" w:pos="993"/>
               </w:tabs>
               <w:rPr>
-                <w:del w:id="98" w:author="dugalh" w:date="2018-06-15T14:35:00Z"/>
+                <w:del w:id="104" w:author="dugalh" w:date="2018-06-15T14:35:00Z"/>
               </w:rPr>
             </w:pPr>
-            <w:del w:id="99" w:author="dugalh" w:date="2018-06-15T14:35:00Z">
+            <w:del w:id="105" w:author="dugalh" w:date="2018-06-15T14:35:00Z">
               <w:r>
                 <w:delText>145.55</w:delText>
               </w:r>
@@ -2817,7 +2856,7 @@
       </w:tr>
       <w:tr>
         <w:trPr>
-          <w:del w:id="100" w:author="dugalh" w:date="2018-06-15T14:35:00Z"/>
+          <w:del w:id="106" w:author="dugalh" w:date="2018-06-15T14:35:00Z"/>
         </w:trPr>
         <w:tc>
           <w:tcPr>
@@ -2831,10 +2870,10 @@
                 <w:tab w:val="num" w:pos="993"/>
               </w:tabs>
               <w:rPr>
-                <w:del w:id="101" w:author="dugalh" w:date="2018-06-15T14:35:00Z"/>
+                <w:del w:id="107" w:author="dugalh" w:date="2018-06-15T14:35:00Z"/>
               </w:rPr>
             </w:pPr>
-            <w:del w:id="102" w:author="dugalh" w:date="2018-06-15T14:35:00Z">
+            <w:del w:id="108" w:author="dugalh" w:date="2018-06-15T14:35:00Z">
               <w:r>
                 <w:delText>BE-MI</w:delText>
               </w:r>
@@ -2853,10 +2892,10 @@
                 <w:tab w:val="num" w:pos="993"/>
               </w:tabs>
               <w:rPr>
-                <w:del w:id="103" w:author="dugalh" w:date="2018-06-15T14:35:00Z"/>
+                <w:del w:id="109" w:author="dugalh" w:date="2018-06-15T14:35:00Z"/>
               </w:rPr>
             </w:pPr>
-            <w:del w:id="104" w:author="dugalh" w:date="2018-06-15T14:35:00Z">
+            <w:del w:id="110" w:author="dugalh" w:date="2018-06-15T14:35:00Z">
               <w:r>
                 <w:delText>815.23</w:delText>
               </w:r>
@@ -2866,7 +2905,7 @@
       </w:tr>
       <w:tr>
         <w:trPr>
-          <w:del w:id="105" w:author="dugalh" w:date="2018-06-15T14:35:00Z"/>
+          <w:del w:id="111" w:author="dugalh" w:date="2018-06-15T14:35:00Z"/>
         </w:trPr>
         <w:tc>
           <w:tcPr>
@@ -2880,10 +2919,10 @@
                 <w:tab w:val="num" w:pos="993"/>
               </w:tabs>
               <w:rPr>
-                <w:del w:id="106" w:author="dugalh" w:date="2018-06-15T14:35:00Z"/>
+                <w:del w:id="112" w:author="dugalh" w:date="2018-06-15T14:35:00Z"/>
               </w:rPr>
             </w:pPr>
-            <w:del w:id="107" w:author="dugalh" w:date="2018-06-15T14:35:00Z">
+            <w:del w:id="113" w:author="dugalh" w:date="2018-06-15T14:35:00Z">
               <w:r>
                 <w:delText>FS-</w:delText>
               </w:r>
@@ -2905,10 +2944,10 @@
                 <w:tab w:val="num" w:pos="993"/>
               </w:tabs>
               <w:rPr>
-                <w:del w:id="108" w:author="dugalh" w:date="2018-06-15T14:35:00Z"/>
+                <w:del w:id="114" w:author="dugalh" w:date="2018-06-15T14:35:00Z"/>
               </w:rPr>
             </w:pPr>
-            <w:del w:id="109" w:author="dugalh" w:date="2018-06-15T14:35:00Z">
+            <w:del w:id="115" w:author="dugalh" w:date="2018-06-15T14:35:00Z">
               <w:r>
                 <w:delText>831.99</w:delText>
               </w:r>
@@ -2918,7 +2957,7 @@
       </w:tr>
       <w:tr>
         <w:trPr>
-          <w:del w:id="110" w:author="dugalh" w:date="2018-06-15T14:35:00Z"/>
+          <w:del w:id="116" w:author="dugalh" w:date="2018-06-15T14:35:00Z"/>
         </w:trPr>
         <w:tc>
           <w:tcPr>
@@ -2932,10 +2971,10 @@
                 <w:tab w:val="num" w:pos="993"/>
               </w:tabs>
               <w:rPr>
-                <w:del w:id="111" w:author="dugalh" w:date="2018-06-15T14:35:00Z"/>
+                <w:del w:id="117" w:author="dugalh" w:date="2018-06-15T14:35:00Z"/>
               </w:rPr>
             </w:pPr>
-            <w:del w:id="112" w:author="dugalh" w:date="2018-06-15T14:35:00Z">
+            <w:del w:id="118" w:author="dugalh" w:date="2018-06-15T14:35:00Z">
               <w:r>
                 <w:delText>BE-</w:delText>
               </w:r>
@@ -2957,10 +2996,10 @@
                 <w:tab w:val="num" w:pos="993"/>
               </w:tabs>
               <w:rPr>
-                <w:del w:id="113" w:author="dugalh" w:date="2018-06-15T14:35:00Z"/>
+                <w:del w:id="119" w:author="dugalh" w:date="2018-06-15T14:35:00Z"/>
               </w:rPr>
             </w:pPr>
-            <w:del w:id="114" w:author="dugalh" w:date="2018-06-15T14:35:00Z">
+            <w:del w:id="120" w:author="dugalh" w:date="2018-06-15T14:35:00Z">
               <w:r>
                 <w:delText>5726.67</w:delText>
               </w:r>
@@ -3002,7 +3041,6 @@
               </w:tabs>
             </w:pPr>
             <w:r>
-              <w:lastRenderedPageBreak/>
               <w:t>Method</w:t>
             </w:r>
           </w:p>
@@ -3040,7 +3078,7 @@
                 <w:tab w:val="num" w:pos="993"/>
               </w:tabs>
             </w:pPr>
-            <w:ins w:id="115" w:author="dugalh" w:date="2018-06-15T14:37:00Z">
+            <w:ins w:id="121" w:author="dugalh" w:date="2018-06-15T14:37:00Z">
               <w:r>
                 <w:t>FS-MRMR</w:t>
               </w:r>
@@ -3062,7 +3100,7 @@
                 <w:tab w:val="num" w:pos="993"/>
               </w:tabs>
             </w:pPr>
-            <w:ins w:id="116" w:author="dugalh" w:date="2018-06-15T14:37:00Z">
+            <w:ins w:id="122" w:author="dugalh" w:date="2018-06-15T14:37:00Z">
               <w:r>
                 <w:t>1.40</w:t>
               </w:r>
@@ -3083,7 +3121,7 @@
                 <w:tab w:val="num" w:pos="993"/>
               </w:tabs>
             </w:pPr>
-            <w:ins w:id="117" w:author="dugalh" w:date="2018-06-15T14:37:00Z">
+            <w:ins w:id="123" w:author="dugalh" w:date="2018-06-15T14:37:00Z">
               <w:r>
                 <w:t>Rank-MI</w:t>
               </w:r>
@@ -3102,7 +3140,7 @@
                 <w:tab w:val="num" w:pos="993"/>
               </w:tabs>
             </w:pPr>
-            <w:ins w:id="118" w:author="dugalh" w:date="2018-06-15T14:37:00Z">
+            <w:ins w:id="124" w:author="dugalh" w:date="2018-06-15T14:37:00Z">
               <w:r>
                 <w:t>2.11</w:t>
               </w:r>
@@ -3123,7 +3161,7 @@
                 <w:tab w:val="num" w:pos="993"/>
               </w:tabs>
             </w:pPr>
-            <w:ins w:id="119" w:author="dugalh" w:date="2018-06-15T14:37:00Z">
+            <w:ins w:id="125" w:author="dugalh" w:date="2018-06-15T14:37:00Z">
               <w:r>
                 <w:t>FS-JMI</w:t>
               </w:r>
@@ -3142,7 +3180,7 @@
                 <w:tab w:val="num" w:pos="993"/>
               </w:tabs>
             </w:pPr>
-            <w:ins w:id="120" w:author="dugalh" w:date="2018-06-15T14:37:00Z">
+            <w:ins w:id="126" w:author="dugalh" w:date="2018-06-15T14:37:00Z">
               <w:r>
                 <w:t>2.46</w:t>
               </w:r>
@@ -3163,7 +3201,7 @@
                 <w:tab w:val="num" w:pos="993"/>
               </w:tabs>
             </w:pPr>
-            <w:ins w:id="121" w:author="dugalh" w:date="2018-06-15T14:37:00Z">
+            <w:ins w:id="127" w:author="dugalh" w:date="2018-06-15T14:37:00Z">
               <w:r>
                 <w:t>FCR-MI</w:t>
               </w:r>
@@ -3182,7 +3220,7 @@
                 <w:tab w:val="num" w:pos="993"/>
               </w:tabs>
             </w:pPr>
-            <w:ins w:id="122" w:author="dugalh" w:date="2018-06-15T14:37:00Z">
+            <w:ins w:id="128" w:author="dugalh" w:date="2018-06-15T14:37:00Z">
               <w:r>
                 <w:t>3.01</w:t>
               </w:r>
@@ -3203,7 +3241,7 @@
                 <w:tab w:val="num" w:pos="993"/>
               </w:tabs>
             </w:pPr>
-            <w:ins w:id="123" w:author="dugalh" w:date="2018-06-15T14:37:00Z">
+            <w:ins w:id="129" w:author="dugalh" w:date="2018-06-15T14:37:00Z">
               <w:r>
                 <w:t>FS-MI</w:t>
               </w:r>
@@ -3222,7 +3260,7 @@
                 <w:tab w:val="num" w:pos="993"/>
               </w:tabs>
             </w:pPr>
-            <w:ins w:id="124" w:author="dugalh" w:date="2018-06-15T14:37:00Z">
+            <w:ins w:id="130" w:author="dugalh" w:date="2018-06-15T14:37:00Z">
               <w:r>
                 <w:t>12.0</w:t>
               </w:r>
@@ -3246,7 +3284,7 @@
                 <w:tab w:val="num" w:pos="993"/>
               </w:tabs>
             </w:pPr>
-            <w:ins w:id="125" w:author="dugalh" w:date="2018-06-15T14:38:00Z">
+            <w:ins w:id="131" w:author="dugalh" w:date="2018-06-15T14:38:00Z">
               <w:r>
                 <w:t>FCR-</w:t>
               </w:r>
@@ -3270,7 +3308,7 @@
                 <w:tab w:val="num" w:pos="993"/>
               </w:tabs>
             </w:pPr>
-            <w:ins w:id="126" w:author="dugalh" w:date="2018-06-15T14:38:00Z">
+            <w:ins w:id="132" w:author="dugalh" w:date="2018-06-15T14:38:00Z">
               <w:r>
                 <w:t>72.61</w:t>
               </w:r>
@@ -3291,7 +3329,7 @@
                 <w:tab w:val="num" w:pos="993"/>
               </w:tabs>
             </w:pPr>
-            <w:ins w:id="127" w:author="dugalh" w:date="2018-06-15T14:38:00Z">
+            <w:ins w:id="133" w:author="dugalh" w:date="2018-06-15T14:38:00Z">
               <w:r>
                 <w:t>Rank-</w:t>
               </w:r>
@@ -3315,7 +3353,7 @@
                 <w:tab w:val="num" w:pos="993"/>
               </w:tabs>
             </w:pPr>
-            <w:ins w:id="128" w:author="dugalh" w:date="2018-06-15T14:38:00Z">
+            <w:ins w:id="134" w:author="dugalh" w:date="2018-06-15T14:38:00Z">
               <w:r>
                 <w:t>73.05</w:t>
               </w:r>
@@ -3336,7 +3374,7 @@
                 <w:tab w:val="num" w:pos="993"/>
               </w:tabs>
             </w:pPr>
-            <w:ins w:id="129" w:author="dugalh" w:date="2018-06-15T14:38:00Z">
+            <w:ins w:id="135" w:author="dugalh" w:date="2018-06-15T14:38:00Z">
               <w:r>
                 <w:t>BE-MI</w:t>
               </w:r>
@@ -3355,7 +3393,7 @@
                 <w:tab w:val="num" w:pos="993"/>
               </w:tabs>
             </w:pPr>
-            <w:ins w:id="130" w:author="dugalh" w:date="2018-06-15T14:38:00Z">
+            <w:ins w:id="136" w:author="dugalh" w:date="2018-06-15T14:38:00Z">
               <w:r>
                 <w:t>242.39</w:t>
               </w:r>
@@ -3376,7 +3414,7 @@
                 <w:tab w:val="num" w:pos="993"/>
               </w:tabs>
             </w:pPr>
-            <w:ins w:id="131" w:author="dugalh" w:date="2018-06-15T14:41:00Z">
+            <w:ins w:id="137" w:author="dugalh" w:date="2018-06-15T14:41:00Z">
               <w:r>
                 <w:t>FS-</w:t>
               </w:r>
@@ -3400,7 +3438,7 @@
                 <w:tab w:val="num" w:pos="993"/>
               </w:tabs>
             </w:pPr>
-            <w:ins w:id="132" w:author="dugalh" w:date="2018-06-15T14:38:00Z">
+            <w:ins w:id="138" w:author="dugalh" w:date="2018-06-15T14:38:00Z">
               <w:r>
                 <w:t>429.7</w:t>
               </w:r>
@@ -3424,7 +3462,7 @@
                 <w:tab w:val="num" w:pos="993"/>
               </w:tabs>
             </w:pPr>
-            <w:ins w:id="133" w:author="dugalh" w:date="2018-06-15T14:41:00Z">
+            <w:ins w:id="139" w:author="dugalh" w:date="2018-06-15T14:41:00Z">
               <w:r>
                 <w:t>BE-</w:t>
               </w:r>
@@ -3448,7 +3486,7 @@
                 <w:tab w:val="num" w:pos="993"/>
               </w:tabs>
             </w:pPr>
-            <w:ins w:id="134" w:author="dugalh" w:date="2018-06-15T14:39:00Z">
+            <w:ins w:id="140" w:author="dugalh" w:date="2018-06-15T14:39:00Z">
               <w:r>
                 <w:t>3340</w:t>
               </w:r>
@@ -3459,7 +3497,7 @@
                 <w:t>8</w:t>
               </w:r>
             </w:ins>
-            <w:ins w:id="135" w:author="dugalh" w:date="2018-06-15T14:40:00Z">
+            <w:ins w:id="141" w:author="dugalh" w:date="2018-06-15T14:40:00Z">
               <w:r>
                 <w:t>4</w:t>
               </w:r>
@@ -3480,7 +3518,7 @@
         <w:keepNext/>
         <w:keepLines/>
       </w:pPr>
-      <w:bookmarkStart w:id="136" w:name="_Ref464737145"/>
+      <w:bookmarkStart w:id="142" w:name="_Ref464737145"/>
       <w:r>
         <w:t xml:space="preserve">Table </w:t>
       </w:r>
@@ -3502,7 +3540,7 @@
       <w:r>
         <w:fldChar w:fldCharType="end"/>
       </w:r>
-      <w:bookmarkEnd w:id="136"/>
+      <w:bookmarkEnd w:id="142"/>
       <w:r>
         <w:t>.  Non-dominated ranking of methods by accuracy and stability</w:t>
       </w:r>
@@ -3521,7 +3559,7 @@
       <w:tr>
         <w:trPr>
           <w:cnfStyle w:val="100000000000" w:firstRow="1" w:lastRow="0" w:firstColumn="0" w:lastColumn="0" w:oddVBand="0" w:evenVBand="0" w:oddHBand="0" w:evenHBand="0" w:firstRowFirstColumn="0" w:firstRowLastColumn="0" w:lastRowFirstColumn="0" w:lastRowLastColumn="0"/>
-          <w:del w:id="137" w:author="dugalh" w:date="2018-06-15T14:41:00Z"/>
+          <w:del w:id="143" w:author="dugalh" w:date="2018-06-15T14:41:00Z"/>
         </w:trPr>
         <w:tc>
           <w:tcPr>
@@ -3534,10 +3572,10 @@
                 <w:tab w:val="num" w:pos="993"/>
               </w:tabs>
               <w:rPr>
-                <w:del w:id="138" w:author="dugalh" w:date="2018-06-15T14:41:00Z"/>
+                <w:del w:id="144" w:author="dugalh" w:date="2018-06-15T14:41:00Z"/>
               </w:rPr>
             </w:pPr>
-            <w:del w:id="139" w:author="dugalh" w:date="2018-06-15T14:41:00Z">
+            <w:del w:id="145" w:author="dugalh" w:date="2018-06-15T14:41:00Z">
               <w:r>
                 <w:delText>Method</w:delText>
               </w:r>
@@ -3555,10 +3593,10 @@
                 <w:tab w:val="num" w:pos="993"/>
               </w:tabs>
               <w:rPr>
-                <w:del w:id="140" w:author="dugalh" w:date="2018-06-15T14:41:00Z"/>
+                <w:del w:id="146" w:author="dugalh" w:date="2018-06-15T14:41:00Z"/>
               </w:rPr>
             </w:pPr>
-            <w:del w:id="141" w:author="dugalh" w:date="2018-06-15T14:41:00Z">
+            <w:del w:id="147" w:author="dugalh" w:date="2018-06-15T14:41:00Z">
               <w:r>
                 <w:delText xml:space="preserve">Rank </w:delText>
               </w:r>
@@ -3568,7 +3606,7 @@
       </w:tr>
       <w:tr>
         <w:trPr>
-          <w:del w:id="142" w:author="dugalh" w:date="2018-06-15T14:41:00Z"/>
+          <w:del w:id="148" w:author="dugalh" w:date="2018-06-15T14:41:00Z"/>
         </w:trPr>
         <w:tc>
           <w:tcPr>
@@ -3585,10 +3623,10 @@
                 <w:tab w:val="num" w:pos="993"/>
               </w:tabs>
               <w:rPr>
-                <w:del w:id="143" w:author="dugalh" w:date="2018-06-15T14:41:00Z"/>
+                <w:del w:id="149" w:author="dugalh" w:date="2018-06-15T14:41:00Z"/>
               </w:rPr>
             </w:pPr>
-            <w:del w:id="144" w:author="dugalh" w:date="2018-06-15T14:41:00Z">
+            <w:del w:id="150" w:author="dugalh" w:date="2018-06-15T14:41:00Z">
               <w:r>
                 <w:delText>FCR-MI</w:delText>
               </w:r>
@@ -3610,10 +3648,10 @@
                 <w:tab w:val="num" w:pos="993"/>
               </w:tabs>
               <w:rPr>
-                <w:del w:id="145" w:author="dugalh" w:date="2018-06-15T14:41:00Z"/>
+                <w:del w:id="151" w:author="dugalh" w:date="2018-06-15T14:41:00Z"/>
               </w:rPr>
             </w:pPr>
-            <w:del w:id="146" w:author="dugalh" w:date="2018-06-15T14:41:00Z">
+            <w:del w:id="152" w:author="dugalh" w:date="2018-06-15T14:41:00Z">
               <w:r>
                 <w:delText>1.50</w:delText>
               </w:r>
@@ -3623,7 +3661,7 @@
       </w:tr>
       <w:tr>
         <w:trPr>
-          <w:del w:id="147" w:author="dugalh" w:date="2018-06-15T14:41:00Z"/>
+          <w:del w:id="153" w:author="dugalh" w:date="2018-06-15T14:41:00Z"/>
         </w:trPr>
         <w:tc>
           <w:tcPr>
@@ -3637,10 +3675,10 @@
                 <w:tab w:val="num" w:pos="993"/>
               </w:tabs>
               <w:rPr>
-                <w:del w:id="148" w:author="dugalh" w:date="2018-06-15T14:41:00Z"/>
+                <w:del w:id="154" w:author="dugalh" w:date="2018-06-15T14:41:00Z"/>
               </w:rPr>
             </w:pPr>
-            <w:del w:id="149" w:author="dugalh" w:date="2018-06-15T14:41:00Z">
+            <w:del w:id="155" w:author="dugalh" w:date="2018-06-15T14:41:00Z">
               <w:r>
                 <w:delText>FCR-</w:delText>
               </w:r>
@@ -3662,10 +3700,10 @@
                 <w:tab w:val="num" w:pos="993"/>
               </w:tabs>
               <w:rPr>
-                <w:del w:id="150" w:author="dugalh" w:date="2018-06-15T14:41:00Z"/>
+                <w:del w:id="156" w:author="dugalh" w:date="2018-06-15T14:41:00Z"/>
               </w:rPr>
             </w:pPr>
-            <w:del w:id="151" w:author="dugalh" w:date="2018-06-15T14:41:00Z">
+            <w:del w:id="157" w:author="dugalh" w:date="2018-06-15T14:41:00Z">
               <w:r>
                 <w:delText>1.83</w:delText>
               </w:r>
@@ -3675,7 +3713,7 @@
       </w:tr>
       <w:tr>
         <w:trPr>
-          <w:del w:id="152" w:author="dugalh" w:date="2018-06-15T14:41:00Z"/>
+          <w:del w:id="158" w:author="dugalh" w:date="2018-06-15T14:41:00Z"/>
         </w:trPr>
         <w:tc>
           <w:tcPr>
@@ -3689,10 +3727,10 @@
                 <w:tab w:val="num" w:pos="993"/>
               </w:tabs>
               <w:rPr>
-                <w:del w:id="153" w:author="dugalh" w:date="2018-06-15T14:41:00Z"/>
+                <w:del w:id="159" w:author="dugalh" w:date="2018-06-15T14:41:00Z"/>
               </w:rPr>
             </w:pPr>
-            <w:del w:id="154" w:author="dugalh" w:date="2018-06-15T14:41:00Z">
+            <w:del w:id="160" w:author="dugalh" w:date="2018-06-15T14:41:00Z">
               <w:r>
                 <w:delText>FS-</w:delText>
               </w:r>
@@ -3714,10 +3752,10 @@
                 <w:tab w:val="num" w:pos="993"/>
               </w:tabs>
               <w:rPr>
-                <w:del w:id="155" w:author="dugalh" w:date="2018-06-15T14:41:00Z"/>
+                <w:del w:id="161" w:author="dugalh" w:date="2018-06-15T14:41:00Z"/>
               </w:rPr>
             </w:pPr>
-            <w:del w:id="156" w:author="dugalh" w:date="2018-06-15T14:41:00Z">
+            <w:del w:id="162" w:author="dugalh" w:date="2018-06-15T14:41:00Z">
               <w:r>
                 <w:delText>1.83</w:delText>
               </w:r>
@@ -3727,7 +3765,7 @@
       </w:tr>
       <w:tr>
         <w:trPr>
-          <w:del w:id="157" w:author="dugalh" w:date="2018-06-15T14:41:00Z"/>
+          <w:del w:id="163" w:author="dugalh" w:date="2018-06-15T14:41:00Z"/>
         </w:trPr>
         <w:tc>
           <w:tcPr>
@@ -3741,10 +3779,10 @@
                 <w:tab w:val="num" w:pos="993"/>
               </w:tabs>
               <w:rPr>
-                <w:del w:id="158" w:author="dugalh" w:date="2018-06-15T14:41:00Z"/>
+                <w:del w:id="164" w:author="dugalh" w:date="2018-06-15T14:41:00Z"/>
               </w:rPr>
             </w:pPr>
-            <w:del w:id="159" w:author="dugalh" w:date="2018-06-15T14:41:00Z">
+            <w:del w:id="165" w:author="dugalh" w:date="2018-06-15T14:41:00Z">
               <w:r>
                 <w:delText>FS-MI</w:delText>
               </w:r>
@@ -3763,10 +3801,10 @@
                 <w:tab w:val="num" w:pos="993"/>
               </w:tabs>
               <w:rPr>
-                <w:del w:id="160" w:author="dugalh" w:date="2018-06-15T14:41:00Z"/>
+                <w:del w:id="166" w:author="dugalh" w:date="2018-06-15T14:41:00Z"/>
               </w:rPr>
             </w:pPr>
-            <w:del w:id="161" w:author="dugalh" w:date="2018-06-15T14:41:00Z">
+            <w:del w:id="167" w:author="dugalh" w:date="2018-06-15T14:41:00Z">
               <w:r>
                 <w:delText>1.83</w:delText>
               </w:r>
@@ -3776,7 +3814,7 @@
       </w:tr>
       <w:tr>
         <w:trPr>
-          <w:del w:id="162" w:author="dugalh" w:date="2018-06-15T14:41:00Z"/>
+          <w:del w:id="168" w:author="dugalh" w:date="2018-06-15T14:41:00Z"/>
         </w:trPr>
         <w:tc>
           <w:tcPr>
@@ -3790,10 +3828,10 @@
                 <w:tab w:val="num" w:pos="993"/>
               </w:tabs>
               <w:rPr>
-                <w:del w:id="163" w:author="dugalh" w:date="2018-06-15T14:41:00Z"/>
+                <w:del w:id="169" w:author="dugalh" w:date="2018-06-15T14:41:00Z"/>
               </w:rPr>
             </w:pPr>
-            <w:del w:id="164" w:author="dugalh" w:date="2018-06-15T14:41:00Z">
+            <w:del w:id="170" w:author="dugalh" w:date="2018-06-15T14:41:00Z">
               <w:r>
                 <w:delText>BE-</w:delText>
               </w:r>
@@ -3815,10 +3853,10 @@
                 <w:tab w:val="num" w:pos="993"/>
               </w:tabs>
               <w:rPr>
-                <w:del w:id="165" w:author="dugalh" w:date="2018-06-15T14:41:00Z"/>
+                <w:del w:id="171" w:author="dugalh" w:date="2018-06-15T14:41:00Z"/>
               </w:rPr>
             </w:pPr>
-            <w:del w:id="166" w:author="dugalh" w:date="2018-06-15T14:41:00Z">
+            <w:del w:id="172" w:author="dugalh" w:date="2018-06-15T14:41:00Z">
               <w:r>
                 <w:delText>2.83</w:delText>
               </w:r>
@@ -3828,7 +3866,7 @@
       </w:tr>
       <w:tr>
         <w:trPr>
-          <w:del w:id="167" w:author="dugalh" w:date="2018-06-15T14:41:00Z"/>
+          <w:del w:id="173" w:author="dugalh" w:date="2018-06-15T14:41:00Z"/>
         </w:trPr>
         <w:tc>
           <w:tcPr>
@@ -3842,10 +3880,10 @@
                 <w:tab w:val="num" w:pos="993"/>
               </w:tabs>
               <w:rPr>
-                <w:del w:id="168" w:author="dugalh" w:date="2018-06-15T14:41:00Z"/>
+                <w:del w:id="174" w:author="dugalh" w:date="2018-06-15T14:41:00Z"/>
               </w:rPr>
             </w:pPr>
-            <w:del w:id="169" w:author="dugalh" w:date="2018-06-15T14:41:00Z">
+            <w:del w:id="175" w:author="dugalh" w:date="2018-06-15T14:41:00Z">
               <w:r>
                 <w:delText>JMI</w:delText>
               </w:r>
@@ -3864,10 +3902,10 @@
                 <w:tab w:val="num" w:pos="993"/>
               </w:tabs>
               <w:rPr>
-                <w:del w:id="170" w:author="dugalh" w:date="2018-06-15T14:41:00Z"/>
+                <w:del w:id="176" w:author="dugalh" w:date="2018-06-15T14:41:00Z"/>
               </w:rPr>
             </w:pPr>
-            <w:del w:id="171" w:author="dugalh" w:date="2018-06-15T14:41:00Z">
+            <w:del w:id="177" w:author="dugalh" w:date="2018-06-15T14:41:00Z">
               <w:r>
                 <w:delText>3</w:delText>
               </w:r>
@@ -3880,7 +3918,7 @@
       </w:tr>
       <w:tr>
         <w:trPr>
-          <w:del w:id="172" w:author="dugalh" w:date="2018-06-15T14:41:00Z"/>
+          <w:del w:id="178" w:author="dugalh" w:date="2018-06-15T14:41:00Z"/>
         </w:trPr>
         <w:tc>
           <w:tcPr>
@@ -3894,10 +3932,10 @@
                 <w:tab w:val="num" w:pos="993"/>
               </w:tabs>
               <w:rPr>
-                <w:del w:id="173" w:author="dugalh" w:date="2018-06-15T14:41:00Z"/>
+                <w:del w:id="179" w:author="dugalh" w:date="2018-06-15T14:41:00Z"/>
               </w:rPr>
             </w:pPr>
-            <w:del w:id="174" w:author="dugalh" w:date="2018-06-15T14:41:00Z">
+            <w:del w:id="180" w:author="dugalh" w:date="2018-06-15T14:41:00Z">
               <w:r>
                 <w:delText>Rank-</w:delText>
               </w:r>
@@ -3919,10 +3957,10 @@
                 <w:tab w:val="num" w:pos="993"/>
               </w:tabs>
               <w:rPr>
-                <w:del w:id="175" w:author="dugalh" w:date="2018-06-15T14:41:00Z"/>
+                <w:del w:id="181" w:author="dugalh" w:date="2018-06-15T14:41:00Z"/>
               </w:rPr>
             </w:pPr>
-            <w:del w:id="176" w:author="dugalh" w:date="2018-06-15T14:41:00Z">
+            <w:del w:id="182" w:author="dugalh" w:date="2018-06-15T14:41:00Z">
               <w:r>
                 <w:delText>3.33</w:delText>
               </w:r>
@@ -3932,7 +3970,7 @@
       </w:tr>
       <w:tr>
         <w:trPr>
-          <w:del w:id="177" w:author="dugalh" w:date="2018-06-15T14:41:00Z"/>
+          <w:del w:id="183" w:author="dugalh" w:date="2018-06-15T14:41:00Z"/>
         </w:trPr>
         <w:tc>
           <w:tcPr>
@@ -3946,10 +3984,10 @@
                 <w:tab w:val="num" w:pos="993"/>
               </w:tabs>
               <w:rPr>
-                <w:del w:id="178" w:author="dugalh" w:date="2018-06-15T14:41:00Z"/>
+                <w:del w:id="184" w:author="dugalh" w:date="2018-06-15T14:41:00Z"/>
               </w:rPr>
             </w:pPr>
-            <w:del w:id="179" w:author="dugalh" w:date="2018-06-15T14:41:00Z">
+            <w:del w:id="185" w:author="dugalh" w:date="2018-06-15T14:41:00Z">
               <w:r>
                 <w:delText>Rank-MI</w:delText>
               </w:r>
@@ -3968,10 +4006,10 @@
                 <w:tab w:val="num" w:pos="993"/>
               </w:tabs>
               <w:rPr>
-                <w:del w:id="180" w:author="dugalh" w:date="2018-06-15T14:41:00Z"/>
+                <w:del w:id="186" w:author="dugalh" w:date="2018-06-15T14:41:00Z"/>
               </w:rPr>
             </w:pPr>
-            <w:del w:id="181" w:author="dugalh" w:date="2018-06-15T14:41:00Z">
+            <w:del w:id="187" w:author="dugalh" w:date="2018-06-15T14:41:00Z">
               <w:r>
                 <w:delText>3.50</w:delText>
               </w:r>
@@ -3981,7 +4019,7 @@
       </w:tr>
       <w:tr>
         <w:trPr>
-          <w:del w:id="182" w:author="dugalh" w:date="2018-06-15T14:41:00Z"/>
+          <w:del w:id="188" w:author="dugalh" w:date="2018-06-15T14:41:00Z"/>
         </w:trPr>
         <w:tc>
           <w:tcPr>
@@ -3995,10 +4033,10 @@
                 <w:tab w:val="num" w:pos="993"/>
               </w:tabs>
               <w:rPr>
-                <w:del w:id="183" w:author="dugalh" w:date="2018-06-15T14:41:00Z"/>
+                <w:del w:id="189" w:author="dugalh" w:date="2018-06-15T14:41:00Z"/>
               </w:rPr>
             </w:pPr>
-            <w:del w:id="184" w:author="dugalh" w:date="2018-06-15T14:41:00Z">
+            <w:del w:id="190" w:author="dugalh" w:date="2018-06-15T14:41:00Z">
               <w:r>
                 <w:delText>BE-MI</w:delText>
               </w:r>
@@ -4017,10 +4055,10 @@
                 <w:tab w:val="num" w:pos="993"/>
               </w:tabs>
               <w:rPr>
-                <w:del w:id="185" w:author="dugalh" w:date="2018-06-15T14:41:00Z"/>
+                <w:del w:id="191" w:author="dugalh" w:date="2018-06-15T14:41:00Z"/>
               </w:rPr>
             </w:pPr>
-            <w:del w:id="186" w:author="dugalh" w:date="2018-06-15T14:41:00Z">
+            <w:del w:id="192" w:author="dugalh" w:date="2018-06-15T14:41:00Z">
               <w:r>
                 <w:delText>3.50</w:delText>
               </w:r>
@@ -4032,7 +4070,7 @@
     <w:p>
       <w:pPr>
         <w:rPr>
-          <w:ins w:id="187" w:author="dugalh" w:date="2018-06-15T14:41:00Z"/>
+          <w:ins w:id="193" w:author="dugalh" w:date="2018-06-15T14:41:00Z"/>
         </w:rPr>
       </w:pPr>
     </w:p>
@@ -4101,7 +4139,7 @@
                 <w:tab w:val="num" w:pos="993"/>
               </w:tabs>
             </w:pPr>
-            <w:ins w:id="188" w:author="dugalh" w:date="2018-06-15T14:47:00Z">
+            <w:ins w:id="194" w:author="dugalh" w:date="2018-06-15T14:47:00Z">
               <w:r>
                 <w:t>FCR-MI</w:t>
               </w:r>
@@ -4123,7 +4161,7 @@
                 <w:tab w:val="num" w:pos="993"/>
               </w:tabs>
             </w:pPr>
-            <w:ins w:id="189" w:author="dugalh" w:date="2018-06-15T14:45:00Z">
+            <w:ins w:id="195" w:author="dugalh" w:date="2018-06-15T14:45:00Z">
               <w:r>
                 <w:t>1</w:t>
               </w:r>
@@ -4144,7 +4182,7 @@
                 <w:tab w:val="num" w:pos="993"/>
               </w:tabs>
             </w:pPr>
-            <w:ins w:id="190" w:author="dugalh" w:date="2018-06-15T14:47:00Z">
+            <w:ins w:id="196" w:author="dugalh" w:date="2018-06-15T14:47:00Z">
               <w:r>
                 <w:t>FCR-</w:t>
               </w:r>
@@ -4168,12 +4206,12 @@
                 <w:tab w:val="num" w:pos="993"/>
               </w:tabs>
             </w:pPr>
-            <w:ins w:id="191" w:author="dugalh" w:date="2018-06-15T14:45:00Z">
+            <w:ins w:id="197" w:author="dugalh" w:date="2018-06-15T14:45:00Z">
               <w:r>
                 <w:t>1.6</w:t>
               </w:r>
             </w:ins>
-            <w:ins w:id="192" w:author="dugalh" w:date="2018-06-15T14:46:00Z">
+            <w:ins w:id="198" w:author="dugalh" w:date="2018-06-15T14:46:00Z">
               <w:r>
                 <w:t>7</w:t>
               </w:r>
@@ -4194,7 +4232,7 @@
                 <w:tab w:val="num" w:pos="993"/>
               </w:tabs>
             </w:pPr>
-            <w:ins w:id="193" w:author="dugalh" w:date="2018-06-15T14:47:00Z">
+            <w:ins w:id="199" w:author="dugalh" w:date="2018-06-15T14:47:00Z">
               <w:r>
                 <w:t>FS-MRMR</w:t>
               </w:r>
@@ -4213,7 +4251,7 @@
                 <w:tab w:val="num" w:pos="993"/>
               </w:tabs>
             </w:pPr>
-            <w:ins w:id="194" w:author="dugalh" w:date="2018-06-15T14:45:00Z">
+            <w:ins w:id="200" w:author="dugalh" w:date="2018-06-15T14:45:00Z">
               <w:r>
                 <w:t>2</w:t>
               </w:r>
@@ -4234,7 +4272,7 @@
                 <w:tab w:val="num" w:pos="993"/>
               </w:tabs>
             </w:pPr>
-            <w:ins w:id="195" w:author="dugalh" w:date="2018-06-15T14:47:00Z">
+            <w:ins w:id="201" w:author="dugalh" w:date="2018-06-15T14:47:00Z">
               <w:r>
                 <w:t>FS-JMI</w:t>
               </w:r>
@@ -4253,7 +4291,7 @@
                 <w:tab w:val="num" w:pos="993"/>
               </w:tabs>
             </w:pPr>
-            <w:ins w:id="196" w:author="dugalh" w:date="2018-06-15T14:45:00Z">
+            <w:ins w:id="202" w:author="dugalh" w:date="2018-06-15T14:45:00Z">
               <w:r>
                 <w:t>2.50</w:t>
               </w:r>
@@ -4274,7 +4312,7 @@
                 <w:tab w:val="num" w:pos="993"/>
               </w:tabs>
             </w:pPr>
-            <w:ins w:id="197" w:author="dugalh" w:date="2018-06-15T14:47:00Z">
+            <w:ins w:id="203" w:author="dugalh" w:date="2018-06-15T14:47:00Z">
               <w:r>
                 <w:t>FS-MI</w:t>
               </w:r>
@@ -4293,7 +4331,7 @@
                 <w:tab w:val="num" w:pos="993"/>
               </w:tabs>
             </w:pPr>
-            <w:ins w:id="198" w:author="dugalh" w:date="2018-06-15T14:45:00Z">
+            <w:ins w:id="204" w:author="dugalh" w:date="2018-06-15T14:45:00Z">
               <w:r>
                 <w:t>2.83</w:t>
               </w:r>
@@ -4314,7 +4352,7 @@
                 <w:tab w:val="num" w:pos="993"/>
               </w:tabs>
             </w:pPr>
-            <w:ins w:id="199" w:author="dugalh" w:date="2018-06-15T14:47:00Z">
+            <w:ins w:id="205" w:author="dugalh" w:date="2018-06-15T14:47:00Z">
               <w:r>
                 <w:t>FS-</w:t>
               </w:r>
@@ -4338,7 +4376,7 @@
                 <w:tab w:val="num" w:pos="993"/>
               </w:tabs>
             </w:pPr>
-            <w:ins w:id="200" w:author="dugalh" w:date="2018-06-15T14:45:00Z">
+            <w:ins w:id="206" w:author="dugalh" w:date="2018-06-15T14:45:00Z">
               <w:r>
                 <w:t>2.83</w:t>
               </w:r>
@@ -4359,7 +4397,7 @@
                 <w:tab w:val="num" w:pos="993"/>
               </w:tabs>
             </w:pPr>
-            <w:ins w:id="201" w:author="dugalh" w:date="2018-06-15T14:47:00Z">
+            <w:ins w:id="207" w:author="dugalh" w:date="2018-06-15T14:47:00Z">
               <w:r>
                 <w:t>Rank-MI</w:t>
               </w:r>
@@ -4378,7 +4416,7 @@
                 <w:tab w:val="num" w:pos="993"/>
               </w:tabs>
             </w:pPr>
-            <w:ins w:id="202" w:author="dugalh" w:date="2018-06-15T14:45:00Z">
+            <w:ins w:id="208" w:author="dugalh" w:date="2018-06-15T14:45:00Z">
               <w:r>
                 <w:t>3</w:t>
               </w:r>
@@ -4399,7 +4437,7 @@
                 <w:tab w:val="num" w:pos="993"/>
               </w:tabs>
             </w:pPr>
-            <w:ins w:id="203" w:author="dugalh" w:date="2018-06-15T14:47:00Z">
+            <w:ins w:id="209" w:author="dugalh" w:date="2018-06-15T14:47:00Z">
               <w:r>
                 <w:t>BE-</w:t>
               </w:r>
@@ -4423,7 +4461,7 @@
                 <w:tab w:val="num" w:pos="993"/>
               </w:tabs>
             </w:pPr>
-            <w:ins w:id="204" w:author="dugalh" w:date="2018-06-15T14:45:00Z">
+            <w:ins w:id="210" w:author="dugalh" w:date="2018-06-15T14:45:00Z">
               <w:r>
                 <w:t>3.33</w:t>
               </w:r>
@@ -4444,7 +4482,7 @@
                 <w:tab w:val="num" w:pos="993"/>
               </w:tabs>
             </w:pPr>
-            <w:ins w:id="205" w:author="dugalh" w:date="2018-06-15T14:47:00Z">
+            <w:ins w:id="211" w:author="dugalh" w:date="2018-06-15T14:47:00Z">
               <w:r>
                 <w:t>Rank-</w:t>
               </w:r>
@@ -4468,7 +4506,7 @@
                 <w:tab w:val="num" w:pos="993"/>
               </w:tabs>
             </w:pPr>
-            <w:ins w:id="206" w:author="dugalh" w:date="2018-06-15T14:45:00Z">
+            <w:ins w:id="212" w:author="dugalh" w:date="2018-06-15T14:45:00Z">
               <w:r>
                 <w:t>3.33</w:t>
               </w:r>
@@ -4489,7 +4527,7 @@
                 <w:tab w:val="num" w:pos="993"/>
               </w:tabs>
             </w:pPr>
-            <w:ins w:id="207" w:author="dugalh" w:date="2018-06-15T14:47:00Z">
+            <w:ins w:id="213" w:author="dugalh" w:date="2018-06-15T14:47:00Z">
               <w:r>
                 <w:t>BE-MI</w:t>
               </w:r>
@@ -4508,7 +4546,7 @@
                 <w:tab w:val="num" w:pos="993"/>
               </w:tabs>
             </w:pPr>
-            <w:ins w:id="208" w:author="dugalh" w:date="2018-06-15T14:45:00Z">
+            <w:ins w:id="214" w:author="dugalh" w:date="2018-06-15T14:45:00Z">
               <w:r>
                 <w:t>4</w:t>
               </w:r>
@@ -4529,7 +4567,7 @@
 </file>
 
 <file path=word/numbering.xml><?xml version="1.0" encoding="utf-8"?>
-<w:numbering xmlns:wpc="http://schemas.microsoft.com/office/word/2010/wordprocessingCanvas" xmlns:mc="http://schemas.openxmlformats.org/markup-compatibility/2006" xmlns:o="urn:schemas-microsoft-com:office:office" xmlns:r="http://schemas.openxmlformats.org/officeDocument/2006/relationships" xmlns:m="http://schemas.openxmlformats.org/officeDocument/2006/math" xmlns:v="urn:schemas-microsoft-com:vml" xmlns:wp14="http://schemas.microsoft.com/office/word/2010/wordprocessingDrawing" xmlns:wp="http://schemas.openxmlformats.org/drawingml/2006/wordprocessingDrawing" xmlns:w10="urn:schemas-microsoft-com:office:word" xmlns:w="http://schemas.openxmlformats.org/wordprocessingml/2006/main" xmlns:w14="http://schemas.microsoft.com/office/word/2010/wordml" xmlns:w15="http://schemas.microsoft.com/office/word/2012/wordml" xmlns:wpg="http://schemas.microsoft.com/office/word/2010/wordprocessingGroup" xmlns:wpi="http://schemas.microsoft.com/office/word/2010/wordprocessingInk" xmlns:wne="http://schemas.microsoft.com/office/word/2006/wordml" xmlns:wps="http://schemas.microsoft.com/office/word/2010/wordprocessingShape" mc:Ignorable="w14 w15 wp14">
+<w:numbering xmlns:wpc="http://schemas.microsoft.com/office/word/2010/wordprocessingCanvas" xmlns:cx="http://schemas.microsoft.com/office/drawing/2014/chartex" xmlns:cx1="http://schemas.microsoft.com/office/drawing/2015/9/8/chartex" xmlns:mc="http://schemas.openxmlformats.org/markup-compatibility/2006" xmlns:o="urn:schemas-microsoft-com:office:office" xmlns:r="http://schemas.openxmlformats.org/officeDocument/2006/relationships" xmlns:m="http://schemas.openxmlformats.org/officeDocument/2006/math" xmlns:v="urn:schemas-microsoft-com:vml" xmlns:wp14="http://schemas.microsoft.com/office/word/2010/wordprocessingDrawing" xmlns:wp="http://schemas.openxmlformats.org/drawingml/2006/wordprocessingDrawing" xmlns:w10="urn:schemas-microsoft-com:office:word" xmlns:w="http://schemas.openxmlformats.org/wordprocessingml/2006/main" xmlns:w14="http://schemas.microsoft.com/office/word/2010/wordml" xmlns:w15="http://schemas.microsoft.com/office/word/2012/wordml" xmlns:w16se="http://schemas.microsoft.com/office/word/2015/wordml/symex" xmlns:wpg="http://schemas.microsoft.com/office/word/2010/wordprocessingGroup" xmlns:wpi="http://schemas.microsoft.com/office/word/2010/wordprocessingInk" xmlns:wne="http://schemas.microsoft.com/office/word/2006/wordml" xmlns:wps="http://schemas.microsoft.com/office/word/2010/wordprocessingShape" mc:Ignorable="w14 w15 w16se wp14">
   <w:abstractNum w:abstractNumId="0" w15:restartNumberingAfterBreak="0">
     <w:nsid w:val="FFFFFF1D"/>
     <w:multiLevelType w:val="multilevel"/>
@@ -6198,15 +6236,18 @@
 </file>
 
 <file path=word/people.xml><?xml version="1.0" encoding="utf-8"?>
-<w15:people xmlns:wpc="http://schemas.microsoft.com/office/word/2010/wordprocessingCanvas" xmlns:mc="http://schemas.openxmlformats.org/markup-compatibility/2006" xmlns:o="urn:schemas-microsoft-com:office:office" xmlns:r="http://schemas.openxmlformats.org/officeDocument/2006/relationships" xmlns:m="http://schemas.openxmlformats.org/officeDocument/2006/math" xmlns:v="urn:schemas-microsoft-com:vml" xmlns:wp14="http://schemas.microsoft.com/office/word/2010/wordprocessingDrawing" xmlns:wp="http://schemas.openxmlformats.org/drawingml/2006/wordprocessingDrawing" xmlns:w10="urn:schemas-microsoft-com:office:word" xmlns:w="http://schemas.openxmlformats.org/wordprocessingml/2006/main" xmlns:w14="http://schemas.microsoft.com/office/word/2010/wordml" xmlns:w15="http://schemas.microsoft.com/office/word/2012/wordml" xmlns:wpg="http://schemas.microsoft.com/office/word/2010/wordprocessingGroup" xmlns:wpi="http://schemas.microsoft.com/office/word/2010/wordprocessingInk" xmlns:wne="http://schemas.microsoft.com/office/word/2006/wordml" xmlns:wps="http://schemas.microsoft.com/office/word/2010/wordprocessingShape" mc:Ignorable="w14 w15 wp14">
+<w15:people xmlns:wpc="http://schemas.microsoft.com/office/word/2010/wordprocessingCanvas" xmlns:cx="http://schemas.microsoft.com/office/drawing/2014/chartex" xmlns:cx1="http://schemas.microsoft.com/office/drawing/2015/9/8/chartex" xmlns:mc="http://schemas.openxmlformats.org/markup-compatibility/2006" xmlns:o="urn:schemas-microsoft-com:office:office" xmlns:r="http://schemas.openxmlformats.org/officeDocument/2006/relationships" xmlns:m="http://schemas.openxmlformats.org/officeDocument/2006/math" xmlns:v="urn:schemas-microsoft-com:vml" xmlns:wp14="http://schemas.microsoft.com/office/word/2010/wordprocessingDrawing" xmlns:wp="http://schemas.openxmlformats.org/drawingml/2006/wordprocessingDrawing" xmlns:w10="urn:schemas-microsoft-com:office:word" xmlns:w="http://schemas.openxmlformats.org/wordprocessingml/2006/main" xmlns:w14="http://schemas.microsoft.com/office/word/2010/wordml" xmlns:w15="http://schemas.microsoft.com/office/word/2012/wordml" xmlns:w16se="http://schemas.microsoft.com/office/word/2015/wordml/symex" xmlns:wpg="http://schemas.microsoft.com/office/word/2010/wordprocessingGroup" xmlns:wpi="http://schemas.microsoft.com/office/word/2010/wordprocessingInk" xmlns:wne="http://schemas.microsoft.com/office/word/2006/wordml" xmlns:wps="http://schemas.microsoft.com/office/word/2010/wordprocessingShape" mc:Ignorable="w14 w15 w16se wp14">
   <w15:person w15:author="dugalh">
     <w15:presenceInfo w15:providerId="None" w15:userId="dugalh"/>
+  </w15:person>
+  <w15:person w15:author="AVN">
+    <w15:presenceInfo w15:providerId="None" w15:userId="AVN"/>
   </w15:person>
 </w15:people>
 </file>
 
 <file path=word/styles.xml><?xml version="1.0" encoding="utf-8"?>
-<w:styles xmlns:mc="http://schemas.openxmlformats.org/markup-compatibility/2006" xmlns:r="http://schemas.openxmlformats.org/officeDocument/2006/relationships" xmlns:w="http://schemas.openxmlformats.org/wordprocessingml/2006/main" xmlns:w14="http://schemas.microsoft.com/office/word/2010/wordml" xmlns:w15="http://schemas.microsoft.com/office/word/2012/wordml" mc:Ignorable="w14 w15">
+<w:styles xmlns:mc="http://schemas.openxmlformats.org/markup-compatibility/2006" xmlns:r="http://schemas.openxmlformats.org/officeDocument/2006/relationships" xmlns:w="http://schemas.openxmlformats.org/wordprocessingml/2006/main" xmlns:w14="http://schemas.microsoft.com/office/word/2010/wordml" xmlns:w15="http://schemas.microsoft.com/office/word/2012/wordml" xmlns:w16se="http://schemas.microsoft.com/office/word/2015/wordml/symex" mc:Ignorable="w14 w15 w16se">
   <w:docDefaults>
     <w:rPrDefault>
       <w:rPr>
@@ -6695,7 +6736,6 @@
     <w:uiPriority w:val="1"/>
     <w:semiHidden/>
     <w:unhideWhenUsed/>
-    <w:rsid w:val="00ED1EF1"/>
   </w:style>
   <w:style w:type="table" w:default="1" w:styleId="TableNormal">
     <w:name w:val="Normal Table"/>
@@ -6717,7 +6757,6 @@
     <w:uiPriority w:val="99"/>
     <w:semiHidden/>
     <w:unhideWhenUsed/>
-    <w:rsid w:val="00ED1EF1"/>
   </w:style>
   <w:style w:type="character" w:customStyle="1" w:styleId="Heading1Char">
     <w:name w:val="Heading 1 Char"/>
@@ -7283,7 +7322,7 @@
         <a:sysClr val="windowText" lastClr="000000"/>
       </a:dk1>
       <a:lt1>
-        <a:sysClr val="window" lastClr="B9B9B9"/>
+        <a:sysClr val="window" lastClr="FFFFFF"/>
       </a:lt1>
       <a:dk2>
         <a:srgbClr val="44546A"/>

</xml_diff>

<commit_message>
mostly finished going through avn's review
</commit_message>
<xml_diff>
--- a/Docs/My Docs/Thesis/Feature Clustering and Ranking/Tables - Rev3.docx
+++ b/Docs/My Docs/Thesis/Feature Clustering and Ranking/Tables - Rev3.docx
@@ -1,6 +1,6 @@
 
 <file path=word/document.xml><?xml version="1.0" encoding="utf-8"?>
-<w:document xmlns:wpc="http://schemas.microsoft.com/office/word/2010/wordprocessingCanvas" xmlns:cx="http://schemas.microsoft.com/office/drawing/2014/chartex" xmlns:cx1="http://schemas.microsoft.com/office/drawing/2015/9/8/chartex" xmlns:mc="http://schemas.openxmlformats.org/markup-compatibility/2006" xmlns:o="urn:schemas-microsoft-com:office:office" xmlns:r="http://schemas.openxmlformats.org/officeDocument/2006/relationships" xmlns:m="http://schemas.openxmlformats.org/officeDocument/2006/math" xmlns:v="urn:schemas-microsoft-com:vml" xmlns:wp14="http://schemas.microsoft.com/office/word/2010/wordprocessingDrawing" xmlns:wp="http://schemas.openxmlformats.org/drawingml/2006/wordprocessingDrawing" xmlns:w10="urn:schemas-microsoft-com:office:word" xmlns:w="http://schemas.openxmlformats.org/wordprocessingml/2006/main" xmlns:w14="http://schemas.microsoft.com/office/word/2010/wordml" xmlns:w15="http://schemas.microsoft.com/office/word/2012/wordml" xmlns:w16se="http://schemas.microsoft.com/office/word/2015/wordml/symex" xmlns:wpg="http://schemas.microsoft.com/office/word/2010/wordprocessingGroup" xmlns:wpi="http://schemas.microsoft.com/office/word/2010/wordprocessingInk" xmlns:wne="http://schemas.microsoft.com/office/word/2006/wordml" xmlns:wps="http://schemas.microsoft.com/office/word/2010/wordprocessingShape" mc:Ignorable="w14 w15 w16se wp14">
+<w:document xmlns:wpc="http://schemas.microsoft.com/office/word/2010/wordprocessingCanvas" xmlns:mc="http://schemas.openxmlformats.org/markup-compatibility/2006" xmlns:o="urn:schemas-microsoft-com:office:office" xmlns:r="http://schemas.openxmlformats.org/officeDocument/2006/relationships" xmlns:m="http://schemas.openxmlformats.org/officeDocument/2006/math" xmlns:v="urn:schemas-microsoft-com:vml" xmlns:wp14="http://schemas.microsoft.com/office/word/2010/wordprocessingDrawing" xmlns:wp="http://schemas.openxmlformats.org/drawingml/2006/wordprocessingDrawing" xmlns:w10="urn:schemas-microsoft-com:office:word" xmlns:w="http://schemas.openxmlformats.org/wordprocessingml/2006/main" xmlns:w14="http://schemas.microsoft.com/office/word/2010/wordml" xmlns:w15="http://schemas.microsoft.com/office/word/2012/wordml" xmlns:wpg="http://schemas.microsoft.com/office/word/2010/wordprocessingGroup" xmlns:wpi="http://schemas.microsoft.com/office/word/2010/wordprocessingInk" xmlns:wne="http://schemas.microsoft.com/office/word/2006/wordml" xmlns:wps="http://schemas.microsoft.com/office/word/2010/wordprocessingShape" mc:Ignorable="w14 w15 wp14">
   <w:body>
     <w:p>
       <w:pPr>
@@ -1091,47 +1091,24 @@
       <w:r>
         <w:t xml:space="preserve">.  </w:t>
       </w:r>
-      <w:ins w:id="21" w:author="AVN" w:date="2018-06-23T13:47:00Z">
+      <w:del w:id="21" w:author="dugalh" w:date="2018-06-27T12:40:00Z">
         <w:r>
-          <w:t>Experiments carried out by combining m</w:t>
-        </w:r>
-      </w:ins>
-      <w:del w:id="22" w:author="AVN" w:date="2018-06-23T13:47:00Z">
-        <w:r>
-          <w:delText>M</w:delText>
+          <w:delText xml:space="preserve">Method </w:delText>
         </w:r>
       </w:del>
-      <w:r>
-        <w:t>ethod</w:t>
-      </w:r>
-      <w:ins w:id="23" w:author="AVN" w:date="2018-06-23T13:47:00Z">
+      <w:ins w:id="22" w:author="dugalh" w:date="2018-06-27T12:40:00Z">
         <w:r>
-          <w:t>s</w:t>
+          <w:t>Search scheme</w:t>
         </w:r>
-      </w:ins>
-      <w:r>
-        <w:t xml:space="preserve"> and </w:t>
-      </w:r>
-      <w:ins w:id="24" w:author="AVN" w:date="2018-06-23T13:47:00Z">
-        <w:r>
-          <w:t>evaluation</w:t>
-        </w:r>
-      </w:ins>
-      <w:ins w:id="25" w:author="AVN" w:date="2018-06-23T13:48:00Z">
         <w:r>
           <w:t xml:space="preserve"> </w:t>
         </w:r>
       </w:ins>
-      <w:bookmarkStart w:id="26" w:name="_GoBack"/>
-      <w:bookmarkEnd w:id="26"/>
       <w:r>
-        <w:t>criteria</w:t>
+        <w:t>and criteria combination</w:t>
       </w:r>
-      <w:del w:id="27" w:author="AVN" w:date="2018-06-23T13:47:00Z">
-        <w:r>
-          <w:delText xml:space="preserve"> combination</w:delText>
-        </w:r>
-      </w:del>
+      <w:bookmarkStart w:id="23" w:name="_GoBack"/>
+      <w:bookmarkEnd w:id="23"/>
     </w:p>
     <w:tbl>
       <w:tblPr>
@@ -1168,9 +1145,16 @@
               </w:tabs>
               <w:jc w:val="center"/>
             </w:pPr>
-            <w:r>
-              <w:t>Method</w:t>
-            </w:r>
+            <w:del w:id="24" w:author="dugalh" w:date="2018-06-27T12:38:00Z">
+              <w:r>
+                <w:delText>Method</w:delText>
+              </w:r>
+            </w:del>
+            <w:ins w:id="25" w:author="dugalh" w:date="2018-06-27T12:38:00Z">
+              <w:r>
+                <w:t>Search scheme</w:t>
+              </w:r>
+            </w:ins>
           </w:p>
         </w:tc>
         <w:tc>
@@ -1214,6 +1198,11 @@
                 <w:tab w:val="num" w:pos="993"/>
               </w:tabs>
             </w:pPr>
+            <w:ins w:id="26" w:author="dugalh" w:date="2018-06-27T12:39:00Z">
+              <w:r>
+                <w:t xml:space="preserve">Method </w:t>
+              </w:r>
+            </w:ins>
             <w:r>
               <w:t>Abbreviation</w:t>
             </w:r>
@@ -1257,12 +1246,12 @@
             <w:r>
               <w:t xml:space="preserve">Joint </w:t>
             </w:r>
-            <w:ins w:id="28" w:author="dugalh" w:date="2018-06-11T12:31:00Z">
+            <w:ins w:id="27" w:author="dugalh" w:date="2018-06-11T12:31:00Z">
               <w:r>
                 <w:t>m</w:t>
               </w:r>
             </w:ins>
-            <w:del w:id="29" w:author="dugalh" w:date="2018-06-11T12:31:00Z">
+            <w:del w:id="28" w:author="dugalh" w:date="2018-06-11T12:31:00Z">
               <w:r>
                 <w:delText>M</w:delText>
               </w:r>
@@ -1270,12 +1259,12 @@
             <w:r>
               <w:t xml:space="preserve">utual </w:t>
             </w:r>
-            <w:del w:id="30" w:author="dugalh" w:date="2018-06-11T12:32:00Z">
+            <w:del w:id="29" w:author="dugalh" w:date="2018-06-11T12:32:00Z">
               <w:r>
                 <w:delText>I</w:delText>
               </w:r>
             </w:del>
-            <w:ins w:id="31" w:author="dugalh" w:date="2018-06-11T12:32:00Z">
+            <w:ins w:id="30" w:author="dugalh" w:date="2018-06-11T12:32:00Z">
               <w:r>
                 <w:t>i</w:t>
               </w:r>
@@ -1307,7 +1296,7 @@
       </w:tr>
       <w:tr>
         <w:trPr>
-          <w:ins w:id="32" w:author="dugalh" w:date="2018-06-11T12:35:00Z"/>
+          <w:ins w:id="31" w:author="dugalh" w:date="2018-06-11T12:35:00Z"/>
         </w:trPr>
         <w:tc>
           <w:tcPr>
@@ -1320,10 +1309,10 @@
                 <w:tab w:val="num" w:pos="993"/>
               </w:tabs>
               <w:rPr>
-                <w:ins w:id="33" w:author="dugalh" w:date="2018-06-11T12:35:00Z"/>
+                <w:ins w:id="32" w:author="dugalh" w:date="2018-06-11T12:35:00Z"/>
               </w:rPr>
             </w:pPr>
-            <w:ins w:id="34" w:author="dugalh" w:date="2018-06-11T12:35:00Z">
+            <w:ins w:id="33" w:author="dugalh" w:date="2018-06-11T12:35:00Z">
               <w:r>
                 <w:t>Forward selection</w:t>
               </w:r>
@@ -1341,10 +1330,10 @@
                 <w:tab w:val="num" w:pos="993"/>
               </w:tabs>
               <w:rPr>
-                <w:ins w:id="35" w:author="dugalh" w:date="2018-06-11T12:35:00Z"/>
+                <w:ins w:id="34" w:author="dugalh" w:date="2018-06-11T12:35:00Z"/>
               </w:rPr>
             </w:pPr>
-            <w:ins w:id="36" w:author="dugalh" w:date="2018-06-16T15:01:00Z">
+            <w:ins w:id="35" w:author="dugalh" w:date="2018-06-16T15:01:00Z">
               <w:r>
                 <w:t>M</w:t>
               </w:r>
@@ -1361,7 +1350,7 @@
                 <w:t xml:space="preserve"> m</w:t>
               </w:r>
             </w:ins>
-            <w:ins w:id="37" w:author="dugalh" w:date="2018-06-11T12:36:00Z">
+            <w:ins w:id="36" w:author="dugalh" w:date="2018-06-11T12:36:00Z">
               <w:r>
                 <w:t>in</w:t>
               </w:r>
@@ -1369,12 +1358,12 @@
                 <w:t>imum</w:t>
               </w:r>
             </w:ins>
-            <w:ins w:id="38" w:author="dugalh" w:date="2018-06-16T15:00:00Z">
+            <w:ins w:id="37" w:author="dugalh" w:date="2018-06-16T15:00:00Z">
               <w:r>
                 <w:t xml:space="preserve"> </w:t>
               </w:r>
             </w:ins>
-            <w:ins w:id="39" w:author="dugalh" w:date="2018-06-11T12:36:00Z">
+            <w:ins w:id="38" w:author="dugalh" w:date="2018-06-11T12:36:00Z">
               <w:r>
                 <w:t>r</w:t>
               </w:r>
@@ -1382,7 +1371,7 @@
                 <w:t>edundancy</w:t>
               </w:r>
             </w:ins>
-            <w:ins w:id="40" w:author="dugalh" w:date="2018-06-16T14:59:00Z">
+            <w:ins w:id="39" w:author="dugalh" w:date="2018-06-16T14:59:00Z">
               <w:r>
                 <w:t xml:space="preserve"> </w:t>
               </w:r>
@@ -1400,10 +1389,10 @@
                 <w:tab w:val="num" w:pos="993"/>
               </w:tabs>
               <w:rPr>
-                <w:ins w:id="41" w:author="dugalh" w:date="2018-06-11T12:35:00Z"/>
+                <w:ins w:id="40" w:author="dugalh" w:date="2018-06-11T12:35:00Z"/>
               </w:rPr>
             </w:pPr>
-            <w:ins w:id="42" w:author="dugalh" w:date="2018-06-11T12:37:00Z">
+            <w:ins w:id="41" w:author="dugalh" w:date="2018-06-11T12:37:00Z">
               <w:r>
                 <w:t>FS-MRMR</w:t>
               </w:r>
@@ -1426,25 +1415,25 @@
             <w:r>
               <w:t xml:space="preserve">Feature </w:t>
             </w:r>
-            <w:ins w:id="43" w:author="dugalh" w:date="2018-06-11T12:31:00Z">
+            <w:ins w:id="42" w:author="dugalh" w:date="2018-06-11T12:31:00Z">
               <w:r>
                 <w:t>c</w:t>
               </w:r>
             </w:ins>
+            <w:del w:id="43" w:author="dugalh" w:date="2018-06-11T12:31:00Z">
+              <w:r>
+                <w:delText>C</w:delText>
+              </w:r>
+            </w:del>
+            <w:r>
+              <w:t xml:space="preserve">lustering and </w:t>
+            </w:r>
             <w:del w:id="44" w:author="dugalh" w:date="2018-06-11T12:31:00Z">
               <w:r>
-                <w:delText>C</w:delText>
+                <w:delText>R</w:delText>
               </w:r>
             </w:del>
-            <w:r>
-              <w:t xml:space="preserve">lustering and </w:t>
-            </w:r>
-            <w:del w:id="45" w:author="dugalh" w:date="2018-06-11T12:31:00Z">
-              <w:r>
-                <w:delText>R</w:delText>
-              </w:r>
-            </w:del>
-            <w:ins w:id="46" w:author="dugalh" w:date="2018-06-11T12:31:00Z">
+            <w:ins w:id="45" w:author="dugalh" w:date="2018-06-11T12:31:00Z">
               <w:r>
                 <w:t>r</w:t>
               </w:r>
@@ -1672,12 +1661,12 @@
             <w:r>
               <w:t xml:space="preserve">Feature </w:t>
             </w:r>
-            <w:ins w:id="47" w:author="dugalh" w:date="2018-06-11T12:31:00Z">
+            <w:ins w:id="46" w:author="dugalh" w:date="2018-06-11T12:31:00Z">
               <w:r>
                 <w:t>c</w:t>
               </w:r>
             </w:ins>
-            <w:del w:id="48" w:author="dugalh" w:date="2018-06-11T12:31:00Z">
+            <w:del w:id="47" w:author="dugalh" w:date="2018-06-11T12:31:00Z">
               <w:r>
                 <w:delText>C</w:delText>
               </w:r>
@@ -1685,12 +1674,12 @@
             <w:r>
               <w:t xml:space="preserve">lustering and </w:t>
             </w:r>
-            <w:ins w:id="49" w:author="dugalh" w:date="2018-06-11T12:31:00Z">
+            <w:ins w:id="48" w:author="dugalh" w:date="2018-06-11T12:31:00Z">
               <w:r>
                 <w:t>r</w:t>
               </w:r>
             </w:ins>
-            <w:del w:id="50" w:author="dugalh" w:date="2018-06-11T12:31:00Z">
+            <w:del w:id="49" w:author="dugalh" w:date="2018-06-11T12:31:00Z">
               <w:r>
                 <w:delText>R</w:delText>
               </w:r>
@@ -1896,7 +1885,7 @@
         <w:keepNext/>
         <w:keepLines/>
       </w:pPr>
-      <w:bookmarkStart w:id="51" w:name="_Ref493175947"/>
+      <w:bookmarkStart w:id="50" w:name="_Ref493175947"/>
       <w:r>
         <w:lastRenderedPageBreak/>
         <w:t xml:space="preserve">Table </w:t>
@@ -1919,7 +1908,7 @@
       <w:r>
         <w:fldChar w:fldCharType="end"/>
       </w:r>
-      <w:bookmarkEnd w:id="51"/>
+      <w:bookmarkEnd w:id="50"/>
       <w:r>
         <w:t>.  Feature selection parameters</w:t>
       </w:r>
@@ -1971,7 +1960,7 @@
             <w:r>
               <w:t>Num</w:t>
             </w:r>
-            <w:ins w:id="52" w:author="dugalh" w:date="2018-06-11T12:32:00Z">
+            <w:ins w:id="51" w:author="dugalh" w:date="2018-06-11T12:32:00Z">
               <w:r>
                 <w:t>ber of</w:t>
               </w:r>
@@ -1992,7 +1981,7 @@
                 <w:tab w:val="num" w:pos="993"/>
               </w:tabs>
             </w:pPr>
-            <w:del w:id="53" w:author="dugalh" w:date="2018-06-11T12:34:00Z">
+            <w:del w:id="52" w:author="dugalh" w:date="2018-06-11T12:34:00Z">
               <w:r>
                 <w:delText>FCR Dissimilarity Threshold</w:delText>
               </w:r>
@@ -2057,7 +2046,7 @@
                 <w:tab w:val="num" w:pos="993"/>
               </w:tabs>
             </w:pPr>
-            <w:del w:id="54" w:author="dugalh" w:date="2018-06-11T12:34:00Z">
+            <w:del w:id="53" w:author="dugalh" w:date="2018-06-11T12:34:00Z">
               <w:r>
                 <w:delText>0.2</w:delText>
               </w:r>
@@ -2120,7 +2109,7 @@
                 <w:tab w:val="num" w:pos="993"/>
               </w:tabs>
             </w:pPr>
-            <w:del w:id="55" w:author="dugalh" w:date="2018-06-11T12:34:00Z">
+            <w:del w:id="54" w:author="dugalh" w:date="2018-06-11T12:34:00Z">
               <w:r>
                 <w:delText>0.15</w:delText>
               </w:r>
@@ -2188,7 +2177,7 @@
                 <w:tab w:val="num" w:pos="993"/>
               </w:tabs>
             </w:pPr>
-            <w:del w:id="56" w:author="dugalh" w:date="2018-06-11T12:34:00Z">
+            <w:del w:id="55" w:author="dugalh" w:date="2018-06-11T12:34:00Z">
               <w:r>
                 <w:delText>0.2</w:delText>
               </w:r>
@@ -2214,12 +2203,12 @@
             <w:r>
               <w:t xml:space="preserve">Urban </w:t>
             </w:r>
-            <w:ins w:id="57" w:author="dugalh" w:date="2018-06-11T12:32:00Z">
+            <w:ins w:id="56" w:author="dugalh" w:date="2018-06-11T12:32:00Z">
               <w:r>
                 <w:t>l</w:t>
               </w:r>
             </w:ins>
-            <w:del w:id="58" w:author="dugalh" w:date="2018-06-11T12:32:00Z">
+            <w:del w:id="57" w:author="dugalh" w:date="2018-06-11T12:32:00Z">
               <w:r>
                 <w:delText>L</w:delText>
               </w:r>
@@ -2227,12 +2216,12 @@
             <w:r>
               <w:t xml:space="preserve">and </w:t>
             </w:r>
-            <w:ins w:id="59" w:author="dugalh" w:date="2018-06-11T12:32:00Z">
+            <w:ins w:id="58" w:author="dugalh" w:date="2018-06-11T12:32:00Z">
               <w:r>
                 <w:t>c</w:t>
               </w:r>
             </w:ins>
-            <w:del w:id="60" w:author="dugalh" w:date="2018-06-11T12:32:00Z">
+            <w:del w:id="59" w:author="dugalh" w:date="2018-06-11T12:32:00Z">
               <w:r>
                 <w:delText>C</w:delText>
               </w:r>
@@ -2277,7 +2266,7 @@
                 <w:tab w:val="num" w:pos="993"/>
               </w:tabs>
             </w:pPr>
-            <w:del w:id="61" w:author="dugalh" w:date="2018-06-11T12:34:00Z">
+            <w:del w:id="60" w:author="dugalh" w:date="2018-06-11T12:34:00Z">
               <w:r>
                 <w:delText>0.3</w:delText>
               </w:r>
@@ -2320,12 +2309,12 @@
                 <w:tab w:val="num" w:pos="993"/>
               </w:tabs>
             </w:pPr>
-            <w:ins w:id="62" w:author="dugalh" w:date="2018-06-11T12:33:00Z">
+            <w:ins w:id="61" w:author="dugalh" w:date="2018-06-11T12:33:00Z">
               <w:r>
                 <w:t>6</w:t>
               </w:r>
             </w:ins>
-            <w:del w:id="63" w:author="dugalh" w:date="2018-06-11T12:33:00Z">
+            <w:del w:id="62" w:author="dugalh" w:date="2018-06-11T12:33:00Z">
               <w:r>
                 <w:delText>7</w:delText>
               </w:r>
@@ -2347,7 +2336,7 @@
                 <w:tab w:val="num" w:pos="993"/>
               </w:tabs>
             </w:pPr>
-            <w:del w:id="64" w:author="dugalh" w:date="2018-06-11T12:34:00Z">
+            <w:del w:id="63" w:author="dugalh" w:date="2018-06-11T12:34:00Z">
               <w:r>
                 <w:delText>0.03</w:delText>
               </w:r>
@@ -2374,12 +2363,12 @@
             <w:r>
               <w:t xml:space="preserve">Kennedy </w:t>
             </w:r>
-            <w:ins w:id="65" w:author="dugalh" w:date="2018-06-11T12:33:00Z">
+            <w:ins w:id="64" w:author="dugalh" w:date="2018-06-11T12:33:00Z">
               <w:r>
                 <w:t>s</w:t>
               </w:r>
             </w:ins>
-            <w:del w:id="66" w:author="dugalh" w:date="2018-06-11T12:33:00Z">
+            <w:del w:id="65" w:author="dugalh" w:date="2018-06-11T12:33:00Z">
               <w:r>
                 <w:delText>S</w:delText>
               </w:r>
@@ -2387,12 +2376,12 @@
             <w:r>
               <w:t xml:space="preserve">pace </w:t>
             </w:r>
-            <w:ins w:id="67" w:author="dugalh" w:date="2018-06-11T12:33:00Z">
+            <w:ins w:id="66" w:author="dugalh" w:date="2018-06-11T12:33:00Z">
               <w:r>
                 <w:t>c</w:t>
               </w:r>
             </w:ins>
-            <w:del w:id="68" w:author="dugalh" w:date="2018-06-11T12:33:00Z">
+            <w:del w:id="67" w:author="dugalh" w:date="2018-06-11T12:33:00Z">
               <w:r>
                 <w:delText>C</w:delText>
               </w:r>
@@ -2439,7 +2428,7 @@
                 <w:tab w:val="num" w:pos="993"/>
               </w:tabs>
             </w:pPr>
-            <w:del w:id="69" w:author="dugalh" w:date="2018-06-11T12:34:00Z">
+            <w:del w:id="68" w:author="dugalh" w:date="2018-06-11T12:34:00Z">
               <w:r>
                 <w:delText>0.05</w:delText>
               </w:r>
@@ -2459,7 +2448,7 @@
       <w:pPr>
         <w:pStyle w:val="Tabletitle"/>
       </w:pPr>
-      <w:bookmarkStart w:id="70" w:name="_Ref464732046"/>
+      <w:bookmarkStart w:id="69" w:name="_Ref464732046"/>
       <w:r>
         <w:t xml:space="preserve">Table </w:t>
       </w:r>
@@ -2481,7 +2470,7 @@
       <w:r>
         <w:fldChar w:fldCharType="end"/>
       </w:r>
-      <w:bookmarkEnd w:id="70"/>
+      <w:bookmarkEnd w:id="69"/>
       <w:r>
         <w:t>.  Method cumulative execution time over all data</w:t>
       </w:r>
@@ -2500,7 +2489,7 @@
       <w:tr>
         <w:trPr>
           <w:cnfStyle w:val="100000000000" w:firstRow="1" w:lastRow="0" w:firstColumn="0" w:lastColumn="0" w:oddVBand="0" w:evenVBand="0" w:oddHBand="0" w:evenHBand="0" w:firstRowFirstColumn="0" w:firstRowLastColumn="0" w:lastRowFirstColumn="0" w:lastRowLastColumn="0"/>
-          <w:del w:id="71" w:author="dugalh" w:date="2018-06-15T14:35:00Z"/>
+          <w:del w:id="70" w:author="dugalh" w:date="2018-06-15T14:35:00Z"/>
         </w:trPr>
         <w:tc>
           <w:tcPr>
@@ -2513,10 +2502,10 @@
                 <w:tab w:val="num" w:pos="993"/>
               </w:tabs>
               <w:rPr>
-                <w:del w:id="72" w:author="dugalh" w:date="2018-06-15T14:35:00Z"/>
+                <w:del w:id="71" w:author="dugalh" w:date="2018-06-15T14:35:00Z"/>
               </w:rPr>
             </w:pPr>
-            <w:del w:id="73" w:author="dugalh" w:date="2018-06-15T14:35:00Z">
+            <w:del w:id="72" w:author="dugalh" w:date="2018-06-15T14:35:00Z">
               <w:r>
                 <w:delText>Method</w:delText>
               </w:r>
@@ -2534,10 +2523,10 @@
                 <w:tab w:val="num" w:pos="993"/>
               </w:tabs>
               <w:rPr>
-                <w:del w:id="74" w:author="dugalh" w:date="2018-06-15T14:35:00Z"/>
+                <w:del w:id="73" w:author="dugalh" w:date="2018-06-15T14:35:00Z"/>
               </w:rPr>
             </w:pPr>
-            <w:del w:id="75" w:author="dugalh" w:date="2018-06-15T14:35:00Z">
+            <w:del w:id="74" w:author="dugalh" w:date="2018-06-15T14:35:00Z">
               <w:r>
                 <w:delText xml:space="preserve">Time (s) </w:delText>
               </w:r>
@@ -2547,7 +2536,7 @@
       </w:tr>
       <w:tr>
         <w:trPr>
-          <w:del w:id="76" w:author="dugalh" w:date="2018-06-15T14:35:00Z"/>
+          <w:del w:id="75" w:author="dugalh" w:date="2018-06-15T14:35:00Z"/>
         </w:trPr>
         <w:tc>
           <w:tcPr>
@@ -2564,10 +2553,10 @@
                 <w:tab w:val="num" w:pos="993"/>
               </w:tabs>
               <w:rPr>
-                <w:del w:id="77" w:author="dugalh" w:date="2018-06-15T14:35:00Z"/>
+                <w:del w:id="76" w:author="dugalh" w:date="2018-06-15T14:35:00Z"/>
               </w:rPr>
             </w:pPr>
-            <w:del w:id="78" w:author="dugalh" w:date="2018-06-15T14:35:00Z">
+            <w:del w:id="77" w:author="dugalh" w:date="2018-06-15T14:35:00Z">
               <w:r>
                 <w:delText>Rank-MI</w:delText>
               </w:r>
@@ -2589,10 +2578,10 @@
                 <w:tab w:val="num" w:pos="993"/>
               </w:tabs>
               <w:rPr>
-                <w:del w:id="79" w:author="dugalh" w:date="2018-06-15T14:35:00Z"/>
+                <w:del w:id="78" w:author="dugalh" w:date="2018-06-15T14:35:00Z"/>
               </w:rPr>
             </w:pPr>
-            <w:del w:id="80" w:author="dugalh" w:date="2018-06-15T14:35:00Z">
+            <w:del w:id="79" w:author="dugalh" w:date="2018-06-15T14:35:00Z">
               <w:r>
                 <w:delText>5.77</w:delText>
               </w:r>
@@ -2602,7 +2591,7 @@
       </w:tr>
       <w:tr>
         <w:trPr>
-          <w:del w:id="81" w:author="dugalh" w:date="2018-06-15T14:35:00Z"/>
+          <w:del w:id="80" w:author="dugalh" w:date="2018-06-15T14:35:00Z"/>
         </w:trPr>
         <w:tc>
           <w:tcPr>
@@ -2616,10 +2605,10 @@
                 <w:tab w:val="num" w:pos="993"/>
               </w:tabs>
               <w:rPr>
-                <w:del w:id="82" w:author="dugalh" w:date="2018-06-15T14:35:00Z"/>
+                <w:del w:id="81" w:author="dugalh" w:date="2018-06-15T14:35:00Z"/>
               </w:rPr>
             </w:pPr>
-            <w:del w:id="83" w:author="dugalh" w:date="2018-06-15T14:35:00Z">
+            <w:del w:id="82" w:author="dugalh" w:date="2018-06-15T14:35:00Z">
               <w:r>
                 <w:delText>JMI</w:delText>
               </w:r>
@@ -2638,10 +2627,10 @@
                 <w:tab w:val="num" w:pos="993"/>
               </w:tabs>
               <w:rPr>
-                <w:del w:id="84" w:author="dugalh" w:date="2018-06-15T14:35:00Z"/>
+                <w:del w:id="83" w:author="dugalh" w:date="2018-06-15T14:35:00Z"/>
               </w:rPr>
             </w:pPr>
-            <w:del w:id="85" w:author="dugalh" w:date="2018-06-15T14:35:00Z">
+            <w:del w:id="84" w:author="dugalh" w:date="2018-06-15T14:35:00Z">
               <w:r>
                 <w:delText>6.25</w:delText>
               </w:r>
@@ -2651,7 +2640,7 @@
       </w:tr>
       <w:tr>
         <w:trPr>
-          <w:del w:id="86" w:author="dugalh" w:date="2018-06-15T14:35:00Z"/>
+          <w:del w:id="85" w:author="dugalh" w:date="2018-06-15T14:35:00Z"/>
         </w:trPr>
         <w:tc>
           <w:tcPr>
@@ -2665,10 +2654,10 @@
                 <w:tab w:val="num" w:pos="993"/>
               </w:tabs>
               <w:rPr>
-                <w:del w:id="87" w:author="dugalh" w:date="2018-06-15T14:35:00Z"/>
+                <w:del w:id="86" w:author="dugalh" w:date="2018-06-15T14:35:00Z"/>
               </w:rPr>
             </w:pPr>
-            <w:del w:id="88" w:author="dugalh" w:date="2018-06-15T14:35:00Z">
+            <w:del w:id="87" w:author="dugalh" w:date="2018-06-15T14:35:00Z">
               <w:r>
                 <w:delText>FCR-MI</w:delText>
               </w:r>
@@ -2687,10 +2676,10 @@
                 <w:tab w:val="num" w:pos="993"/>
               </w:tabs>
               <w:rPr>
-                <w:del w:id="89" w:author="dugalh" w:date="2018-06-15T14:35:00Z"/>
+                <w:del w:id="88" w:author="dugalh" w:date="2018-06-15T14:35:00Z"/>
               </w:rPr>
             </w:pPr>
-            <w:del w:id="90" w:author="dugalh" w:date="2018-06-15T14:35:00Z">
+            <w:del w:id="89" w:author="dugalh" w:date="2018-06-15T14:35:00Z">
               <w:r>
                 <w:delText>6.46</w:delText>
               </w:r>
@@ -2700,7 +2689,7 @@
       </w:tr>
       <w:tr>
         <w:trPr>
-          <w:del w:id="91" w:author="dugalh" w:date="2018-06-15T14:35:00Z"/>
+          <w:del w:id="90" w:author="dugalh" w:date="2018-06-15T14:35:00Z"/>
         </w:trPr>
         <w:tc>
           <w:tcPr>
@@ -2714,10 +2703,10 @@
                 <w:tab w:val="num" w:pos="993"/>
               </w:tabs>
               <w:rPr>
-                <w:del w:id="92" w:author="dugalh" w:date="2018-06-15T14:35:00Z"/>
+                <w:del w:id="91" w:author="dugalh" w:date="2018-06-15T14:35:00Z"/>
               </w:rPr>
             </w:pPr>
-            <w:del w:id="93" w:author="dugalh" w:date="2018-06-15T14:35:00Z">
+            <w:del w:id="92" w:author="dugalh" w:date="2018-06-15T14:35:00Z">
               <w:r>
                 <w:delText>FS-MI</w:delText>
               </w:r>
@@ -2736,10 +2725,10 @@
                 <w:tab w:val="num" w:pos="993"/>
               </w:tabs>
               <w:rPr>
-                <w:del w:id="94" w:author="dugalh" w:date="2018-06-15T14:35:00Z"/>
+                <w:del w:id="93" w:author="dugalh" w:date="2018-06-15T14:35:00Z"/>
               </w:rPr>
             </w:pPr>
-            <w:del w:id="95" w:author="dugalh" w:date="2018-06-15T14:35:00Z">
+            <w:del w:id="94" w:author="dugalh" w:date="2018-06-15T14:35:00Z">
               <w:r>
                 <w:delText>24.7</w:delText>
               </w:r>
@@ -2752,7 +2741,7 @@
       </w:tr>
       <w:tr>
         <w:trPr>
-          <w:del w:id="96" w:author="dugalh" w:date="2018-06-15T14:35:00Z"/>
+          <w:del w:id="95" w:author="dugalh" w:date="2018-06-15T14:35:00Z"/>
         </w:trPr>
         <w:tc>
           <w:tcPr>
@@ -2766,10 +2755,10 @@
                 <w:tab w:val="num" w:pos="993"/>
               </w:tabs>
               <w:rPr>
-                <w:del w:id="97" w:author="dugalh" w:date="2018-06-15T14:35:00Z"/>
+                <w:del w:id="96" w:author="dugalh" w:date="2018-06-15T14:35:00Z"/>
               </w:rPr>
             </w:pPr>
-            <w:del w:id="98" w:author="dugalh" w:date="2018-06-15T14:35:00Z">
+            <w:del w:id="97" w:author="dugalh" w:date="2018-06-15T14:35:00Z">
               <w:r>
                 <w:delText>FCR-</w:delText>
               </w:r>
@@ -2791,10 +2780,10 @@
                 <w:tab w:val="num" w:pos="993"/>
               </w:tabs>
               <w:rPr>
-                <w:del w:id="99" w:author="dugalh" w:date="2018-06-15T14:35:00Z"/>
+                <w:del w:id="98" w:author="dugalh" w:date="2018-06-15T14:35:00Z"/>
               </w:rPr>
             </w:pPr>
-            <w:del w:id="100" w:author="dugalh" w:date="2018-06-15T14:35:00Z">
+            <w:del w:id="99" w:author="dugalh" w:date="2018-06-15T14:35:00Z">
               <w:r>
                 <w:delText>122.23</w:delText>
               </w:r>
@@ -2804,7 +2793,7 @@
       </w:tr>
       <w:tr>
         <w:trPr>
-          <w:del w:id="101" w:author="dugalh" w:date="2018-06-15T14:35:00Z"/>
+          <w:del w:id="100" w:author="dugalh" w:date="2018-06-15T14:35:00Z"/>
         </w:trPr>
         <w:tc>
           <w:tcPr>
@@ -2818,10 +2807,10 @@
                 <w:tab w:val="num" w:pos="993"/>
               </w:tabs>
               <w:rPr>
-                <w:del w:id="102" w:author="dugalh" w:date="2018-06-15T14:35:00Z"/>
+                <w:del w:id="101" w:author="dugalh" w:date="2018-06-15T14:35:00Z"/>
               </w:rPr>
             </w:pPr>
-            <w:del w:id="103" w:author="dugalh" w:date="2018-06-15T14:35:00Z">
+            <w:del w:id="102" w:author="dugalh" w:date="2018-06-15T14:35:00Z">
               <w:r>
                 <w:delText>Rank-</w:delText>
               </w:r>
@@ -2843,10 +2832,10 @@
                 <w:tab w:val="num" w:pos="993"/>
               </w:tabs>
               <w:rPr>
-                <w:del w:id="104" w:author="dugalh" w:date="2018-06-15T14:35:00Z"/>
+                <w:del w:id="103" w:author="dugalh" w:date="2018-06-15T14:35:00Z"/>
               </w:rPr>
             </w:pPr>
-            <w:del w:id="105" w:author="dugalh" w:date="2018-06-15T14:35:00Z">
+            <w:del w:id="104" w:author="dugalh" w:date="2018-06-15T14:35:00Z">
               <w:r>
                 <w:delText>145.55</w:delText>
               </w:r>
@@ -2856,7 +2845,7 @@
       </w:tr>
       <w:tr>
         <w:trPr>
-          <w:del w:id="106" w:author="dugalh" w:date="2018-06-15T14:35:00Z"/>
+          <w:del w:id="105" w:author="dugalh" w:date="2018-06-15T14:35:00Z"/>
         </w:trPr>
         <w:tc>
           <w:tcPr>
@@ -2870,10 +2859,10 @@
                 <w:tab w:val="num" w:pos="993"/>
               </w:tabs>
               <w:rPr>
-                <w:del w:id="107" w:author="dugalh" w:date="2018-06-15T14:35:00Z"/>
+                <w:del w:id="106" w:author="dugalh" w:date="2018-06-15T14:35:00Z"/>
               </w:rPr>
             </w:pPr>
-            <w:del w:id="108" w:author="dugalh" w:date="2018-06-15T14:35:00Z">
+            <w:del w:id="107" w:author="dugalh" w:date="2018-06-15T14:35:00Z">
               <w:r>
                 <w:delText>BE-MI</w:delText>
               </w:r>
@@ -2892,10 +2881,10 @@
                 <w:tab w:val="num" w:pos="993"/>
               </w:tabs>
               <w:rPr>
-                <w:del w:id="109" w:author="dugalh" w:date="2018-06-15T14:35:00Z"/>
+                <w:del w:id="108" w:author="dugalh" w:date="2018-06-15T14:35:00Z"/>
               </w:rPr>
             </w:pPr>
-            <w:del w:id="110" w:author="dugalh" w:date="2018-06-15T14:35:00Z">
+            <w:del w:id="109" w:author="dugalh" w:date="2018-06-15T14:35:00Z">
               <w:r>
                 <w:delText>815.23</w:delText>
               </w:r>
@@ -2905,7 +2894,7 @@
       </w:tr>
       <w:tr>
         <w:trPr>
-          <w:del w:id="111" w:author="dugalh" w:date="2018-06-15T14:35:00Z"/>
+          <w:del w:id="110" w:author="dugalh" w:date="2018-06-15T14:35:00Z"/>
         </w:trPr>
         <w:tc>
           <w:tcPr>
@@ -2919,10 +2908,10 @@
                 <w:tab w:val="num" w:pos="993"/>
               </w:tabs>
               <w:rPr>
-                <w:del w:id="112" w:author="dugalh" w:date="2018-06-15T14:35:00Z"/>
+                <w:del w:id="111" w:author="dugalh" w:date="2018-06-15T14:35:00Z"/>
               </w:rPr>
             </w:pPr>
-            <w:del w:id="113" w:author="dugalh" w:date="2018-06-15T14:35:00Z">
+            <w:del w:id="112" w:author="dugalh" w:date="2018-06-15T14:35:00Z">
               <w:r>
                 <w:delText>FS-</w:delText>
               </w:r>
@@ -2944,10 +2933,10 @@
                 <w:tab w:val="num" w:pos="993"/>
               </w:tabs>
               <w:rPr>
-                <w:del w:id="114" w:author="dugalh" w:date="2018-06-15T14:35:00Z"/>
+                <w:del w:id="113" w:author="dugalh" w:date="2018-06-15T14:35:00Z"/>
               </w:rPr>
             </w:pPr>
-            <w:del w:id="115" w:author="dugalh" w:date="2018-06-15T14:35:00Z">
+            <w:del w:id="114" w:author="dugalh" w:date="2018-06-15T14:35:00Z">
               <w:r>
                 <w:delText>831.99</w:delText>
               </w:r>
@@ -2957,7 +2946,7 @@
       </w:tr>
       <w:tr>
         <w:trPr>
-          <w:del w:id="116" w:author="dugalh" w:date="2018-06-15T14:35:00Z"/>
+          <w:del w:id="115" w:author="dugalh" w:date="2018-06-15T14:35:00Z"/>
         </w:trPr>
         <w:tc>
           <w:tcPr>
@@ -2971,10 +2960,10 @@
                 <w:tab w:val="num" w:pos="993"/>
               </w:tabs>
               <w:rPr>
-                <w:del w:id="117" w:author="dugalh" w:date="2018-06-15T14:35:00Z"/>
+                <w:del w:id="116" w:author="dugalh" w:date="2018-06-15T14:35:00Z"/>
               </w:rPr>
             </w:pPr>
-            <w:del w:id="118" w:author="dugalh" w:date="2018-06-15T14:35:00Z">
+            <w:del w:id="117" w:author="dugalh" w:date="2018-06-15T14:35:00Z">
               <w:r>
                 <w:delText>BE-</w:delText>
               </w:r>
@@ -2996,10 +2985,10 @@
                 <w:tab w:val="num" w:pos="993"/>
               </w:tabs>
               <w:rPr>
-                <w:del w:id="119" w:author="dugalh" w:date="2018-06-15T14:35:00Z"/>
+                <w:del w:id="118" w:author="dugalh" w:date="2018-06-15T14:35:00Z"/>
               </w:rPr>
             </w:pPr>
-            <w:del w:id="120" w:author="dugalh" w:date="2018-06-15T14:35:00Z">
+            <w:del w:id="119" w:author="dugalh" w:date="2018-06-15T14:35:00Z">
               <w:r>
                 <w:delText>5726.67</w:delText>
               </w:r>
@@ -3041,6 +3030,7 @@
               </w:tabs>
             </w:pPr>
             <w:r>
+              <w:lastRenderedPageBreak/>
               <w:t>Method</w:t>
             </w:r>
           </w:p>
@@ -3078,7 +3068,7 @@
                 <w:tab w:val="num" w:pos="993"/>
               </w:tabs>
             </w:pPr>
-            <w:ins w:id="121" w:author="dugalh" w:date="2018-06-15T14:37:00Z">
+            <w:ins w:id="120" w:author="dugalh" w:date="2018-06-15T14:37:00Z">
               <w:r>
                 <w:t>FS-MRMR</w:t>
               </w:r>
@@ -3100,7 +3090,7 @@
                 <w:tab w:val="num" w:pos="993"/>
               </w:tabs>
             </w:pPr>
-            <w:ins w:id="122" w:author="dugalh" w:date="2018-06-15T14:37:00Z">
+            <w:ins w:id="121" w:author="dugalh" w:date="2018-06-15T14:37:00Z">
               <w:r>
                 <w:t>1.40</w:t>
               </w:r>
@@ -3121,26 +3111,26 @@
                 <w:tab w:val="num" w:pos="993"/>
               </w:tabs>
             </w:pPr>
+            <w:ins w:id="122" w:author="dugalh" w:date="2018-06-15T14:37:00Z">
+              <w:r>
+                <w:t>Rank-MI</w:t>
+              </w:r>
+            </w:ins>
+          </w:p>
+        </w:tc>
+        <w:tc>
+          <w:tcPr>
+            <w:tcW w:w="1418" w:type="dxa"/>
+            <w:vAlign w:val="top"/>
+          </w:tcPr>
+          <w:p>
+            <w:pPr>
+              <w:pStyle w:val="1TableText"/>
+              <w:tabs>
+                <w:tab w:val="num" w:pos="993"/>
+              </w:tabs>
+            </w:pPr>
             <w:ins w:id="123" w:author="dugalh" w:date="2018-06-15T14:37:00Z">
-              <w:r>
-                <w:t>Rank-MI</w:t>
-              </w:r>
-            </w:ins>
-          </w:p>
-        </w:tc>
-        <w:tc>
-          <w:tcPr>
-            <w:tcW w:w="1418" w:type="dxa"/>
-            <w:vAlign w:val="top"/>
-          </w:tcPr>
-          <w:p>
-            <w:pPr>
-              <w:pStyle w:val="1TableText"/>
-              <w:tabs>
-                <w:tab w:val="num" w:pos="993"/>
-              </w:tabs>
-            </w:pPr>
-            <w:ins w:id="124" w:author="dugalh" w:date="2018-06-15T14:37:00Z">
               <w:r>
                 <w:t>2.11</w:t>
               </w:r>
@@ -3161,26 +3151,26 @@
                 <w:tab w:val="num" w:pos="993"/>
               </w:tabs>
             </w:pPr>
+            <w:ins w:id="124" w:author="dugalh" w:date="2018-06-15T14:37:00Z">
+              <w:r>
+                <w:t>FS-JMI</w:t>
+              </w:r>
+            </w:ins>
+          </w:p>
+        </w:tc>
+        <w:tc>
+          <w:tcPr>
+            <w:tcW w:w="1418" w:type="dxa"/>
+            <w:vAlign w:val="top"/>
+          </w:tcPr>
+          <w:p>
+            <w:pPr>
+              <w:pStyle w:val="1TableText"/>
+              <w:tabs>
+                <w:tab w:val="num" w:pos="993"/>
+              </w:tabs>
+            </w:pPr>
             <w:ins w:id="125" w:author="dugalh" w:date="2018-06-15T14:37:00Z">
-              <w:r>
-                <w:t>FS-JMI</w:t>
-              </w:r>
-            </w:ins>
-          </w:p>
-        </w:tc>
-        <w:tc>
-          <w:tcPr>
-            <w:tcW w:w="1418" w:type="dxa"/>
-            <w:vAlign w:val="top"/>
-          </w:tcPr>
-          <w:p>
-            <w:pPr>
-              <w:pStyle w:val="1TableText"/>
-              <w:tabs>
-                <w:tab w:val="num" w:pos="993"/>
-              </w:tabs>
-            </w:pPr>
-            <w:ins w:id="126" w:author="dugalh" w:date="2018-06-15T14:37:00Z">
               <w:r>
                 <w:t>2.46</w:t>
               </w:r>
@@ -3201,26 +3191,26 @@
                 <w:tab w:val="num" w:pos="993"/>
               </w:tabs>
             </w:pPr>
+            <w:ins w:id="126" w:author="dugalh" w:date="2018-06-15T14:37:00Z">
+              <w:r>
+                <w:t>FCR-MI</w:t>
+              </w:r>
+            </w:ins>
+          </w:p>
+        </w:tc>
+        <w:tc>
+          <w:tcPr>
+            <w:tcW w:w="1418" w:type="dxa"/>
+            <w:vAlign w:val="top"/>
+          </w:tcPr>
+          <w:p>
+            <w:pPr>
+              <w:pStyle w:val="1TableText"/>
+              <w:tabs>
+                <w:tab w:val="num" w:pos="993"/>
+              </w:tabs>
+            </w:pPr>
             <w:ins w:id="127" w:author="dugalh" w:date="2018-06-15T14:37:00Z">
-              <w:r>
-                <w:t>FCR-MI</w:t>
-              </w:r>
-            </w:ins>
-          </w:p>
-        </w:tc>
-        <w:tc>
-          <w:tcPr>
-            <w:tcW w:w="1418" w:type="dxa"/>
-            <w:vAlign w:val="top"/>
-          </w:tcPr>
-          <w:p>
-            <w:pPr>
-              <w:pStyle w:val="1TableText"/>
-              <w:tabs>
-                <w:tab w:val="num" w:pos="993"/>
-              </w:tabs>
-            </w:pPr>
-            <w:ins w:id="128" w:author="dugalh" w:date="2018-06-15T14:37:00Z">
               <w:r>
                 <w:t>3.01</w:t>
               </w:r>
@@ -3241,26 +3231,26 @@
                 <w:tab w:val="num" w:pos="993"/>
               </w:tabs>
             </w:pPr>
+            <w:ins w:id="128" w:author="dugalh" w:date="2018-06-15T14:37:00Z">
+              <w:r>
+                <w:t>FS-MI</w:t>
+              </w:r>
+            </w:ins>
+          </w:p>
+        </w:tc>
+        <w:tc>
+          <w:tcPr>
+            <w:tcW w:w="1418" w:type="dxa"/>
+            <w:vAlign w:val="top"/>
+          </w:tcPr>
+          <w:p>
+            <w:pPr>
+              <w:pStyle w:val="1TableText"/>
+              <w:tabs>
+                <w:tab w:val="num" w:pos="993"/>
+              </w:tabs>
+            </w:pPr>
             <w:ins w:id="129" w:author="dugalh" w:date="2018-06-15T14:37:00Z">
-              <w:r>
-                <w:t>FS-MI</w:t>
-              </w:r>
-            </w:ins>
-          </w:p>
-        </w:tc>
-        <w:tc>
-          <w:tcPr>
-            <w:tcW w:w="1418" w:type="dxa"/>
-            <w:vAlign w:val="top"/>
-          </w:tcPr>
-          <w:p>
-            <w:pPr>
-              <w:pStyle w:val="1TableText"/>
-              <w:tabs>
-                <w:tab w:val="num" w:pos="993"/>
-              </w:tabs>
-            </w:pPr>
-            <w:ins w:id="130" w:author="dugalh" w:date="2018-06-15T14:37:00Z">
               <w:r>
                 <w:t>12.0</w:t>
               </w:r>
@@ -3284,31 +3274,31 @@
                 <w:tab w:val="num" w:pos="993"/>
               </w:tabs>
             </w:pPr>
+            <w:ins w:id="130" w:author="dugalh" w:date="2018-06-15T14:38:00Z">
+              <w:r>
+                <w:t>FCR-</w:t>
+              </w:r>
+              <w:proofErr w:type="spellStart"/>
+              <w:r>
+                <w:t>NaiveBC</w:t>
+              </w:r>
+            </w:ins>
+            <w:proofErr w:type="spellEnd"/>
+          </w:p>
+        </w:tc>
+        <w:tc>
+          <w:tcPr>
+            <w:tcW w:w="1418" w:type="dxa"/>
+            <w:vAlign w:val="top"/>
+          </w:tcPr>
+          <w:p>
+            <w:pPr>
+              <w:pStyle w:val="1TableText"/>
+              <w:tabs>
+                <w:tab w:val="num" w:pos="993"/>
+              </w:tabs>
+            </w:pPr>
             <w:ins w:id="131" w:author="dugalh" w:date="2018-06-15T14:38:00Z">
-              <w:r>
-                <w:t>FCR-</w:t>
-              </w:r>
-              <w:proofErr w:type="spellStart"/>
-              <w:r>
-                <w:t>NaiveBC</w:t>
-              </w:r>
-            </w:ins>
-            <w:proofErr w:type="spellEnd"/>
-          </w:p>
-        </w:tc>
-        <w:tc>
-          <w:tcPr>
-            <w:tcW w:w="1418" w:type="dxa"/>
-            <w:vAlign w:val="top"/>
-          </w:tcPr>
-          <w:p>
-            <w:pPr>
-              <w:pStyle w:val="1TableText"/>
-              <w:tabs>
-                <w:tab w:val="num" w:pos="993"/>
-              </w:tabs>
-            </w:pPr>
-            <w:ins w:id="132" w:author="dugalh" w:date="2018-06-15T14:38:00Z">
               <w:r>
                 <w:t>72.61</w:t>
               </w:r>
@@ -3329,31 +3319,31 @@
                 <w:tab w:val="num" w:pos="993"/>
               </w:tabs>
             </w:pPr>
+            <w:ins w:id="132" w:author="dugalh" w:date="2018-06-15T14:38:00Z">
+              <w:r>
+                <w:t>Rank-</w:t>
+              </w:r>
+              <w:proofErr w:type="spellStart"/>
+              <w:r>
+                <w:t>NaiveBC</w:t>
+              </w:r>
+            </w:ins>
+            <w:proofErr w:type="spellEnd"/>
+          </w:p>
+        </w:tc>
+        <w:tc>
+          <w:tcPr>
+            <w:tcW w:w="1418" w:type="dxa"/>
+            <w:vAlign w:val="top"/>
+          </w:tcPr>
+          <w:p>
+            <w:pPr>
+              <w:pStyle w:val="1TableText"/>
+              <w:tabs>
+                <w:tab w:val="num" w:pos="993"/>
+              </w:tabs>
+            </w:pPr>
             <w:ins w:id="133" w:author="dugalh" w:date="2018-06-15T14:38:00Z">
-              <w:r>
-                <w:t>Rank-</w:t>
-              </w:r>
-              <w:proofErr w:type="spellStart"/>
-              <w:r>
-                <w:t>NaiveBC</w:t>
-              </w:r>
-            </w:ins>
-            <w:proofErr w:type="spellEnd"/>
-          </w:p>
-        </w:tc>
-        <w:tc>
-          <w:tcPr>
-            <w:tcW w:w="1418" w:type="dxa"/>
-            <w:vAlign w:val="top"/>
-          </w:tcPr>
-          <w:p>
-            <w:pPr>
-              <w:pStyle w:val="1TableText"/>
-              <w:tabs>
-                <w:tab w:val="num" w:pos="993"/>
-              </w:tabs>
-            </w:pPr>
-            <w:ins w:id="134" w:author="dugalh" w:date="2018-06-15T14:38:00Z">
               <w:r>
                 <w:t>73.05</w:t>
               </w:r>
@@ -3374,26 +3364,26 @@
                 <w:tab w:val="num" w:pos="993"/>
               </w:tabs>
             </w:pPr>
+            <w:ins w:id="134" w:author="dugalh" w:date="2018-06-15T14:38:00Z">
+              <w:r>
+                <w:t>BE-MI</w:t>
+              </w:r>
+            </w:ins>
+          </w:p>
+        </w:tc>
+        <w:tc>
+          <w:tcPr>
+            <w:tcW w:w="1418" w:type="dxa"/>
+            <w:vAlign w:val="top"/>
+          </w:tcPr>
+          <w:p>
+            <w:pPr>
+              <w:pStyle w:val="1TableText"/>
+              <w:tabs>
+                <w:tab w:val="num" w:pos="993"/>
+              </w:tabs>
+            </w:pPr>
             <w:ins w:id="135" w:author="dugalh" w:date="2018-06-15T14:38:00Z">
-              <w:r>
-                <w:t>BE-MI</w:t>
-              </w:r>
-            </w:ins>
-          </w:p>
-        </w:tc>
-        <w:tc>
-          <w:tcPr>
-            <w:tcW w:w="1418" w:type="dxa"/>
-            <w:vAlign w:val="top"/>
-          </w:tcPr>
-          <w:p>
-            <w:pPr>
-              <w:pStyle w:val="1TableText"/>
-              <w:tabs>
-                <w:tab w:val="num" w:pos="993"/>
-              </w:tabs>
-            </w:pPr>
-            <w:ins w:id="136" w:author="dugalh" w:date="2018-06-15T14:38:00Z">
               <w:r>
                 <w:t>242.39</w:t>
               </w:r>
@@ -3414,7 +3404,7 @@
                 <w:tab w:val="num" w:pos="993"/>
               </w:tabs>
             </w:pPr>
-            <w:ins w:id="137" w:author="dugalh" w:date="2018-06-15T14:41:00Z">
+            <w:ins w:id="136" w:author="dugalh" w:date="2018-06-15T14:41:00Z">
               <w:r>
                 <w:t>FS-</w:t>
               </w:r>
@@ -3438,7 +3428,7 @@
                 <w:tab w:val="num" w:pos="993"/>
               </w:tabs>
             </w:pPr>
-            <w:ins w:id="138" w:author="dugalh" w:date="2018-06-15T14:38:00Z">
+            <w:ins w:id="137" w:author="dugalh" w:date="2018-06-15T14:38:00Z">
               <w:r>
                 <w:t>429.7</w:t>
               </w:r>
@@ -3462,7 +3452,7 @@
                 <w:tab w:val="num" w:pos="993"/>
               </w:tabs>
             </w:pPr>
-            <w:ins w:id="139" w:author="dugalh" w:date="2018-06-15T14:41:00Z">
+            <w:ins w:id="138" w:author="dugalh" w:date="2018-06-15T14:41:00Z">
               <w:r>
                 <w:t>BE-</w:t>
               </w:r>
@@ -3486,7 +3476,7 @@
                 <w:tab w:val="num" w:pos="993"/>
               </w:tabs>
             </w:pPr>
-            <w:ins w:id="140" w:author="dugalh" w:date="2018-06-15T14:39:00Z">
+            <w:ins w:id="139" w:author="dugalh" w:date="2018-06-15T14:39:00Z">
               <w:r>
                 <w:t>3340</w:t>
               </w:r>
@@ -3497,7 +3487,7 @@
                 <w:t>8</w:t>
               </w:r>
             </w:ins>
-            <w:ins w:id="141" w:author="dugalh" w:date="2018-06-15T14:40:00Z">
+            <w:ins w:id="140" w:author="dugalh" w:date="2018-06-15T14:40:00Z">
               <w:r>
                 <w:t>4</w:t>
               </w:r>
@@ -3518,7 +3508,7 @@
         <w:keepNext/>
         <w:keepLines/>
       </w:pPr>
-      <w:bookmarkStart w:id="142" w:name="_Ref464737145"/>
+      <w:bookmarkStart w:id="141" w:name="_Ref464737145"/>
       <w:r>
         <w:t xml:space="preserve">Table </w:t>
       </w:r>
@@ -3540,7 +3530,7 @@
       <w:r>
         <w:fldChar w:fldCharType="end"/>
       </w:r>
-      <w:bookmarkEnd w:id="142"/>
+      <w:bookmarkEnd w:id="141"/>
       <w:r>
         <w:t>.  Non-dominated ranking of methods by accuracy and stability</w:t>
       </w:r>
@@ -3559,7 +3549,7 @@
       <w:tr>
         <w:trPr>
           <w:cnfStyle w:val="100000000000" w:firstRow="1" w:lastRow="0" w:firstColumn="0" w:lastColumn="0" w:oddVBand="0" w:evenVBand="0" w:oddHBand="0" w:evenHBand="0" w:firstRowFirstColumn="0" w:firstRowLastColumn="0" w:lastRowFirstColumn="0" w:lastRowLastColumn="0"/>
-          <w:del w:id="143" w:author="dugalh" w:date="2018-06-15T14:41:00Z"/>
+          <w:del w:id="142" w:author="dugalh" w:date="2018-06-15T14:41:00Z"/>
         </w:trPr>
         <w:tc>
           <w:tcPr>
@@ -3572,10 +3562,10 @@
                 <w:tab w:val="num" w:pos="993"/>
               </w:tabs>
               <w:rPr>
-                <w:del w:id="144" w:author="dugalh" w:date="2018-06-15T14:41:00Z"/>
+                <w:del w:id="143" w:author="dugalh" w:date="2018-06-15T14:41:00Z"/>
               </w:rPr>
             </w:pPr>
-            <w:del w:id="145" w:author="dugalh" w:date="2018-06-15T14:41:00Z">
+            <w:del w:id="144" w:author="dugalh" w:date="2018-06-15T14:41:00Z">
               <w:r>
                 <w:delText>Method</w:delText>
               </w:r>
@@ -3593,10 +3583,10 @@
                 <w:tab w:val="num" w:pos="993"/>
               </w:tabs>
               <w:rPr>
-                <w:del w:id="146" w:author="dugalh" w:date="2018-06-15T14:41:00Z"/>
+                <w:del w:id="145" w:author="dugalh" w:date="2018-06-15T14:41:00Z"/>
               </w:rPr>
             </w:pPr>
-            <w:del w:id="147" w:author="dugalh" w:date="2018-06-15T14:41:00Z">
+            <w:del w:id="146" w:author="dugalh" w:date="2018-06-15T14:41:00Z">
               <w:r>
                 <w:delText xml:space="preserve">Rank </w:delText>
               </w:r>
@@ -3606,7 +3596,7 @@
       </w:tr>
       <w:tr>
         <w:trPr>
-          <w:del w:id="148" w:author="dugalh" w:date="2018-06-15T14:41:00Z"/>
+          <w:del w:id="147" w:author="dugalh" w:date="2018-06-15T14:41:00Z"/>
         </w:trPr>
         <w:tc>
           <w:tcPr>
@@ -3623,10 +3613,10 @@
                 <w:tab w:val="num" w:pos="993"/>
               </w:tabs>
               <w:rPr>
-                <w:del w:id="149" w:author="dugalh" w:date="2018-06-15T14:41:00Z"/>
+                <w:del w:id="148" w:author="dugalh" w:date="2018-06-15T14:41:00Z"/>
               </w:rPr>
             </w:pPr>
-            <w:del w:id="150" w:author="dugalh" w:date="2018-06-15T14:41:00Z">
+            <w:del w:id="149" w:author="dugalh" w:date="2018-06-15T14:41:00Z">
               <w:r>
                 <w:delText>FCR-MI</w:delText>
               </w:r>
@@ -3648,10 +3638,10 @@
                 <w:tab w:val="num" w:pos="993"/>
               </w:tabs>
               <w:rPr>
-                <w:del w:id="151" w:author="dugalh" w:date="2018-06-15T14:41:00Z"/>
+                <w:del w:id="150" w:author="dugalh" w:date="2018-06-15T14:41:00Z"/>
               </w:rPr>
             </w:pPr>
-            <w:del w:id="152" w:author="dugalh" w:date="2018-06-15T14:41:00Z">
+            <w:del w:id="151" w:author="dugalh" w:date="2018-06-15T14:41:00Z">
               <w:r>
                 <w:delText>1.50</w:delText>
               </w:r>
@@ -3661,7 +3651,7 @@
       </w:tr>
       <w:tr>
         <w:trPr>
-          <w:del w:id="153" w:author="dugalh" w:date="2018-06-15T14:41:00Z"/>
+          <w:del w:id="152" w:author="dugalh" w:date="2018-06-15T14:41:00Z"/>
         </w:trPr>
         <w:tc>
           <w:tcPr>
@@ -3675,10 +3665,10 @@
                 <w:tab w:val="num" w:pos="993"/>
               </w:tabs>
               <w:rPr>
-                <w:del w:id="154" w:author="dugalh" w:date="2018-06-15T14:41:00Z"/>
+                <w:del w:id="153" w:author="dugalh" w:date="2018-06-15T14:41:00Z"/>
               </w:rPr>
             </w:pPr>
-            <w:del w:id="155" w:author="dugalh" w:date="2018-06-15T14:41:00Z">
+            <w:del w:id="154" w:author="dugalh" w:date="2018-06-15T14:41:00Z">
               <w:r>
                 <w:delText>FCR-</w:delText>
               </w:r>
@@ -3700,10 +3690,10 @@
                 <w:tab w:val="num" w:pos="993"/>
               </w:tabs>
               <w:rPr>
-                <w:del w:id="156" w:author="dugalh" w:date="2018-06-15T14:41:00Z"/>
+                <w:del w:id="155" w:author="dugalh" w:date="2018-06-15T14:41:00Z"/>
               </w:rPr>
             </w:pPr>
-            <w:del w:id="157" w:author="dugalh" w:date="2018-06-15T14:41:00Z">
+            <w:del w:id="156" w:author="dugalh" w:date="2018-06-15T14:41:00Z">
               <w:r>
                 <w:delText>1.83</w:delText>
               </w:r>
@@ -3713,7 +3703,7 @@
       </w:tr>
       <w:tr>
         <w:trPr>
-          <w:del w:id="158" w:author="dugalh" w:date="2018-06-15T14:41:00Z"/>
+          <w:del w:id="157" w:author="dugalh" w:date="2018-06-15T14:41:00Z"/>
         </w:trPr>
         <w:tc>
           <w:tcPr>
@@ -3727,10 +3717,10 @@
                 <w:tab w:val="num" w:pos="993"/>
               </w:tabs>
               <w:rPr>
-                <w:del w:id="159" w:author="dugalh" w:date="2018-06-15T14:41:00Z"/>
+                <w:del w:id="158" w:author="dugalh" w:date="2018-06-15T14:41:00Z"/>
               </w:rPr>
             </w:pPr>
-            <w:del w:id="160" w:author="dugalh" w:date="2018-06-15T14:41:00Z">
+            <w:del w:id="159" w:author="dugalh" w:date="2018-06-15T14:41:00Z">
               <w:r>
                 <w:delText>FS-</w:delText>
               </w:r>
@@ -3752,10 +3742,10 @@
                 <w:tab w:val="num" w:pos="993"/>
               </w:tabs>
               <w:rPr>
-                <w:del w:id="161" w:author="dugalh" w:date="2018-06-15T14:41:00Z"/>
+                <w:del w:id="160" w:author="dugalh" w:date="2018-06-15T14:41:00Z"/>
               </w:rPr>
             </w:pPr>
-            <w:del w:id="162" w:author="dugalh" w:date="2018-06-15T14:41:00Z">
+            <w:del w:id="161" w:author="dugalh" w:date="2018-06-15T14:41:00Z">
               <w:r>
                 <w:delText>1.83</w:delText>
               </w:r>
@@ -3765,7 +3755,7 @@
       </w:tr>
       <w:tr>
         <w:trPr>
-          <w:del w:id="163" w:author="dugalh" w:date="2018-06-15T14:41:00Z"/>
+          <w:del w:id="162" w:author="dugalh" w:date="2018-06-15T14:41:00Z"/>
         </w:trPr>
         <w:tc>
           <w:tcPr>
@@ -3779,10 +3769,10 @@
                 <w:tab w:val="num" w:pos="993"/>
               </w:tabs>
               <w:rPr>
-                <w:del w:id="164" w:author="dugalh" w:date="2018-06-15T14:41:00Z"/>
+                <w:del w:id="163" w:author="dugalh" w:date="2018-06-15T14:41:00Z"/>
               </w:rPr>
             </w:pPr>
-            <w:del w:id="165" w:author="dugalh" w:date="2018-06-15T14:41:00Z">
+            <w:del w:id="164" w:author="dugalh" w:date="2018-06-15T14:41:00Z">
               <w:r>
                 <w:delText>FS-MI</w:delText>
               </w:r>
@@ -3801,10 +3791,10 @@
                 <w:tab w:val="num" w:pos="993"/>
               </w:tabs>
               <w:rPr>
-                <w:del w:id="166" w:author="dugalh" w:date="2018-06-15T14:41:00Z"/>
+                <w:del w:id="165" w:author="dugalh" w:date="2018-06-15T14:41:00Z"/>
               </w:rPr>
             </w:pPr>
-            <w:del w:id="167" w:author="dugalh" w:date="2018-06-15T14:41:00Z">
+            <w:del w:id="166" w:author="dugalh" w:date="2018-06-15T14:41:00Z">
               <w:r>
                 <w:delText>1.83</w:delText>
               </w:r>
@@ -3814,7 +3804,7 @@
       </w:tr>
       <w:tr>
         <w:trPr>
-          <w:del w:id="168" w:author="dugalh" w:date="2018-06-15T14:41:00Z"/>
+          <w:del w:id="167" w:author="dugalh" w:date="2018-06-15T14:41:00Z"/>
         </w:trPr>
         <w:tc>
           <w:tcPr>
@@ -3828,10 +3818,10 @@
                 <w:tab w:val="num" w:pos="993"/>
               </w:tabs>
               <w:rPr>
-                <w:del w:id="169" w:author="dugalh" w:date="2018-06-15T14:41:00Z"/>
+                <w:del w:id="168" w:author="dugalh" w:date="2018-06-15T14:41:00Z"/>
               </w:rPr>
             </w:pPr>
-            <w:del w:id="170" w:author="dugalh" w:date="2018-06-15T14:41:00Z">
+            <w:del w:id="169" w:author="dugalh" w:date="2018-06-15T14:41:00Z">
               <w:r>
                 <w:delText>BE-</w:delText>
               </w:r>
@@ -3853,10 +3843,10 @@
                 <w:tab w:val="num" w:pos="993"/>
               </w:tabs>
               <w:rPr>
-                <w:del w:id="171" w:author="dugalh" w:date="2018-06-15T14:41:00Z"/>
+                <w:del w:id="170" w:author="dugalh" w:date="2018-06-15T14:41:00Z"/>
               </w:rPr>
             </w:pPr>
-            <w:del w:id="172" w:author="dugalh" w:date="2018-06-15T14:41:00Z">
+            <w:del w:id="171" w:author="dugalh" w:date="2018-06-15T14:41:00Z">
               <w:r>
                 <w:delText>2.83</w:delText>
               </w:r>
@@ -3866,7 +3856,7 @@
       </w:tr>
       <w:tr>
         <w:trPr>
-          <w:del w:id="173" w:author="dugalh" w:date="2018-06-15T14:41:00Z"/>
+          <w:del w:id="172" w:author="dugalh" w:date="2018-06-15T14:41:00Z"/>
         </w:trPr>
         <w:tc>
           <w:tcPr>
@@ -3880,10 +3870,10 @@
                 <w:tab w:val="num" w:pos="993"/>
               </w:tabs>
               <w:rPr>
-                <w:del w:id="174" w:author="dugalh" w:date="2018-06-15T14:41:00Z"/>
+                <w:del w:id="173" w:author="dugalh" w:date="2018-06-15T14:41:00Z"/>
               </w:rPr>
             </w:pPr>
-            <w:del w:id="175" w:author="dugalh" w:date="2018-06-15T14:41:00Z">
+            <w:del w:id="174" w:author="dugalh" w:date="2018-06-15T14:41:00Z">
               <w:r>
                 <w:delText>JMI</w:delText>
               </w:r>
@@ -3902,10 +3892,10 @@
                 <w:tab w:val="num" w:pos="993"/>
               </w:tabs>
               <w:rPr>
-                <w:del w:id="176" w:author="dugalh" w:date="2018-06-15T14:41:00Z"/>
+                <w:del w:id="175" w:author="dugalh" w:date="2018-06-15T14:41:00Z"/>
               </w:rPr>
             </w:pPr>
-            <w:del w:id="177" w:author="dugalh" w:date="2018-06-15T14:41:00Z">
+            <w:del w:id="176" w:author="dugalh" w:date="2018-06-15T14:41:00Z">
               <w:r>
                 <w:delText>3</w:delText>
               </w:r>
@@ -3918,7 +3908,7 @@
       </w:tr>
       <w:tr>
         <w:trPr>
-          <w:del w:id="178" w:author="dugalh" w:date="2018-06-15T14:41:00Z"/>
+          <w:del w:id="177" w:author="dugalh" w:date="2018-06-15T14:41:00Z"/>
         </w:trPr>
         <w:tc>
           <w:tcPr>
@@ -3932,10 +3922,10 @@
                 <w:tab w:val="num" w:pos="993"/>
               </w:tabs>
               <w:rPr>
-                <w:del w:id="179" w:author="dugalh" w:date="2018-06-15T14:41:00Z"/>
+                <w:del w:id="178" w:author="dugalh" w:date="2018-06-15T14:41:00Z"/>
               </w:rPr>
             </w:pPr>
-            <w:del w:id="180" w:author="dugalh" w:date="2018-06-15T14:41:00Z">
+            <w:del w:id="179" w:author="dugalh" w:date="2018-06-15T14:41:00Z">
               <w:r>
                 <w:delText>Rank-</w:delText>
               </w:r>
@@ -3957,10 +3947,10 @@
                 <w:tab w:val="num" w:pos="993"/>
               </w:tabs>
               <w:rPr>
-                <w:del w:id="181" w:author="dugalh" w:date="2018-06-15T14:41:00Z"/>
+                <w:del w:id="180" w:author="dugalh" w:date="2018-06-15T14:41:00Z"/>
               </w:rPr>
             </w:pPr>
-            <w:del w:id="182" w:author="dugalh" w:date="2018-06-15T14:41:00Z">
+            <w:del w:id="181" w:author="dugalh" w:date="2018-06-15T14:41:00Z">
               <w:r>
                 <w:delText>3.33</w:delText>
               </w:r>
@@ -3970,7 +3960,7 @@
       </w:tr>
       <w:tr>
         <w:trPr>
-          <w:del w:id="183" w:author="dugalh" w:date="2018-06-15T14:41:00Z"/>
+          <w:del w:id="182" w:author="dugalh" w:date="2018-06-15T14:41:00Z"/>
         </w:trPr>
         <w:tc>
           <w:tcPr>
@@ -3984,10 +3974,10 @@
                 <w:tab w:val="num" w:pos="993"/>
               </w:tabs>
               <w:rPr>
-                <w:del w:id="184" w:author="dugalh" w:date="2018-06-15T14:41:00Z"/>
+                <w:del w:id="183" w:author="dugalh" w:date="2018-06-15T14:41:00Z"/>
               </w:rPr>
             </w:pPr>
-            <w:del w:id="185" w:author="dugalh" w:date="2018-06-15T14:41:00Z">
+            <w:del w:id="184" w:author="dugalh" w:date="2018-06-15T14:41:00Z">
               <w:r>
                 <w:delText>Rank-MI</w:delText>
               </w:r>
@@ -4006,10 +3996,10 @@
                 <w:tab w:val="num" w:pos="993"/>
               </w:tabs>
               <w:rPr>
-                <w:del w:id="186" w:author="dugalh" w:date="2018-06-15T14:41:00Z"/>
+                <w:del w:id="185" w:author="dugalh" w:date="2018-06-15T14:41:00Z"/>
               </w:rPr>
             </w:pPr>
-            <w:del w:id="187" w:author="dugalh" w:date="2018-06-15T14:41:00Z">
+            <w:del w:id="186" w:author="dugalh" w:date="2018-06-15T14:41:00Z">
               <w:r>
                 <w:delText>3.50</w:delText>
               </w:r>
@@ -4019,7 +4009,7 @@
       </w:tr>
       <w:tr>
         <w:trPr>
-          <w:del w:id="188" w:author="dugalh" w:date="2018-06-15T14:41:00Z"/>
+          <w:del w:id="187" w:author="dugalh" w:date="2018-06-15T14:41:00Z"/>
         </w:trPr>
         <w:tc>
           <w:tcPr>
@@ -4033,10 +4023,10 @@
                 <w:tab w:val="num" w:pos="993"/>
               </w:tabs>
               <w:rPr>
-                <w:del w:id="189" w:author="dugalh" w:date="2018-06-15T14:41:00Z"/>
+                <w:del w:id="188" w:author="dugalh" w:date="2018-06-15T14:41:00Z"/>
               </w:rPr>
             </w:pPr>
-            <w:del w:id="190" w:author="dugalh" w:date="2018-06-15T14:41:00Z">
+            <w:del w:id="189" w:author="dugalh" w:date="2018-06-15T14:41:00Z">
               <w:r>
                 <w:delText>BE-MI</w:delText>
               </w:r>
@@ -4055,10 +4045,10 @@
                 <w:tab w:val="num" w:pos="993"/>
               </w:tabs>
               <w:rPr>
-                <w:del w:id="191" w:author="dugalh" w:date="2018-06-15T14:41:00Z"/>
+                <w:del w:id="190" w:author="dugalh" w:date="2018-06-15T14:41:00Z"/>
               </w:rPr>
             </w:pPr>
-            <w:del w:id="192" w:author="dugalh" w:date="2018-06-15T14:41:00Z">
+            <w:del w:id="191" w:author="dugalh" w:date="2018-06-15T14:41:00Z">
               <w:r>
                 <w:delText>3.50</w:delText>
               </w:r>
@@ -4070,7 +4060,7 @@
     <w:p>
       <w:pPr>
         <w:rPr>
-          <w:ins w:id="193" w:author="dugalh" w:date="2018-06-15T14:41:00Z"/>
+          <w:ins w:id="192" w:author="dugalh" w:date="2018-06-15T14:41:00Z"/>
         </w:rPr>
       </w:pPr>
     </w:p>
@@ -4139,7 +4129,7 @@
                 <w:tab w:val="num" w:pos="993"/>
               </w:tabs>
             </w:pPr>
-            <w:ins w:id="194" w:author="dugalh" w:date="2018-06-15T14:47:00Z">
+            <w:ins w:id="193" w:author="dugalh" w:date="2018-06-15T14:47:00Z">
               <w:r>
                 <w:t>FCR-MI</w:t>
               </w:r>
@@ -4161,7 +4151,7 @@
                 <w:tab w:val="num" w:pos="993"/>
               </w:tabs>
             </w:pPr>
-            <w:ins w:id="195" w:author="dugalh" w:date="2018-06-15T14:45:00Z">
+            <w:ins w:id="194" w:author="dugalh" w:date="2018-06-15T14:45:00Z">
               <w:r>
                 <w:t>1</w:t>
               </w:r>
@@ -4182,7 +4172,7 @@
                 <w:tab w:val="num" w:pos="993"/>
               </w:tabs>
             </w:pPr>
-            <w:ins w:id="196" w:author="dugalh" w:date="2018-06-15T14:47:00Z">
+            <w:ins w:id="195" w:author="dugalh" w:date="2018-06-15T14:47:00Z">
               <w:r>
                 <w:t>FCR-</w:t>
               </w:r>
@@ -4206,12 +4196,12 @@
                 <w:tab w:val="num" w:pos="993"/>
               </w:tabs>
             </w:pPr>
-            <w:ins w:id="197" w:author="dugalh" w:date="2018-06-15T14:45:00Z">
+            <w:ins w:id="196" w:author="dugalh" w:date="2018-06-15T14:45:00Z">
               <w:r>
                 <w:t>1.6</w:t>
               </w:r>
             </w:ins>
-            <w:ins w:id="198" w:author="dugalh" w:date="2018-06-15T14:46:00Z">
+            <w:ins w:id="197" w:author="dugalh" w:date="2018-06-15T14:46:00Z">
               <w:r>
                 <w:t>7</w:t>
               </w:r>
@@ -4232,7 +4222,7 @@
                 <w:tab w:val="num" w:pos="993"/>
               </w:tabs>
             </w:pPr>
-            <w:ins w:id="199" w:author="dugalh" w:date="2018-06-15T14:47:00Z">
+            <w:ins w:id="198" w:author="dugalh" w:date="2018-06-15T14:47:00Z">
               <w:r>
                 <w:t>FS-MRMR</w:t>
               </w:r>
@@ -4251,7 +4241,7 @@
                 <w:tab w:val="num" w:pos="993"/>
               </w:tabs>
             </w:pPr>
-            <w:ins w:id="200" w:author="dugalh" w:date="2018-06-15T14:45:00Z">
+            <w:ins w:id="199" w:author="dugalh" w:date="2018-06-15T14:45:00Z">
               <w:r>
                 <w:t>2</w:t>
               </w:r>
@@ -4272,7 +4262,7 @@
                 <w:tab w:val="num" w:pos="993"/>
               </w:tabs>
             </w:pPr>
-            <w:ins w:id="201" w:author="dugalh" w:date="2018-06-15T14:47:00Z">
+            <w:ins w:id="200" w:author="dugalh" w:date="2018-06-15T14:47:00Z">
               <w:r>
                 <w:t>FS-JMI</w:t>
               </w:r>
@@ -4291,7 +4281,7 @@
                 <w:tab w:val="num" w:pos="993"/>
               </w:tabs>
             </w:pPr>
-            <w:ins w:id="202" w:author="dugalh" w:date="2018-06-15T14:45:00Z">
+            <w:ins w:id="201" w:author="dugalh" w:date="2018-06-15T14:45:00Z">
               <w:r>
                 <w:t>2.50</w:t>
               </w:r>
@@ -4312,7 +4302,7 @@
                 <w:tab w:val="num" w:pos="993"/>
               </w:tabs>
             </w:pPr>
-            <w:ins w:id="203" w:author="dugalh" w:date="2018-06-15T14:47:00Z">
+            <w:ins w:id="202" w:author="dugalh" w:date="2018-06-15T14:47:00Z">
               <w:r>
                 <w:t>FS-MI</w:t>
               </w:r>
@@ -4331,7 +4321,7 @@
                 <w:tab w:val="num" w:pos="993"/>
               </w:tabs>
             </w:pPr>
-            <w:ins w:id="204" w:author="dugalh" w:date="2018-06-15T14:45:00Z">
+            <w:ins w:id="203" w:author="dugalh" w:date="2018-06-15T14:45:00Z">
               <w:r>
                 <w:t>2.83</w:t>
               </w:r>
@@ -4352,7 +4342,7 @@
                 <w:tab w:val="num" w:pos="993"/>
               </w:tabs>
             </w:pPr>
-            <w:ins w:id="205" w:author="dugalh" w:date="2018-06-15T14:47:00Z">
+            <w:ins w:id="204" w:author="dugalh" w:date="2018-06-15T14:47:00Z">
               <w:r>
                 <w:t>FS-</w:t>
               </w:r>
@@ -4376,7 +4366,7 @@
                 <w:tab w:val="num" w:pos="993"/>
               </w:tabs>
             </w:pPr>
-            <w:ins w:id="206" w:author="dugalh" w:date="2018-06-15T14:45:00Z">
+            <w:ins w:id="205" w:author="dugalh" w:date="2018-06-15T14:45:00Z">
               <w:r>
                 <w:t>2.83</w:t>
               </w:r>
@@ -4397,7 +4387,7 @@
                 <w:tab w:val="num" w:pos="993"/>
               </w:tabs>
             </w:pPr>
-            <w:ins w:id="207" w:author="dugalh" w:date="2018-06-15T14:47:00Z">
+            <w:ins w:id="206" w:author="dugalh" w:date="2018-06-15T14:47:00Z">
               <w:r>
                 <w:t>Rank-MI</w:t>
               </w:r>
@@ -4416,7 +4406,7 @@
                 <w:tab w:val="num" w:pos="993"/>
               </w:tabs>
             </w:pPr>
-            <w:ins w:id="208" w:author="dugalh" w:date="2018-06-15T14:45:00Z">
+            <w:ins w:id="207" w:author="dugalh" w:date="2018-06-15T14:45:00Z">
               <w:r>
                 <w:t>3</w:t>
               </w:r>
@@ -4437,7 +4427,7 @@
                 <w:tab w:val="num" w:pos="993"/>
               </w:tabs>
             </w:pPr>
-            <w:ins w:id="209" w:author="dugalh" w:date="2018-06-15T14:47:00Z">
+            <w:ins w:id="208" w:author="dugalh" w:date="2018-06-15T14:47:00Z">
               <w:r>
                 <w:t>BE-</w:t>
               </w:r>
@@ -4461,7 +4451,7 @@
                 <w:tab w:val="num" w:pos="993"/>
               </w:tabs>
             </w:pPr>
-            <w:ins w:id="210" w:author="dugalh" w:date="2018-06-15T14:45:00Z">
+            <w:ins w:id="209" w:author="dugalh" w:date="2018-06-15T14:45:00Z">
               <w:r>
                 <w:t>3.33</w:t>
               </w:r>
@@ -4482,7 +4472,7 @@
                 <w:tab w:val="num" w:pos="993"/>
               </w:tabs>
             </w:pPr>
-            <w:ins w:id="211" w:author="dugalh" w:date="2018-06-15T14:47:00Z">
+            <w:ins w:id="210" w:author="dugalh" w:date="2018-06-15T14:47:00Z">
               <w:r>
                 <w:t>Rank-</w:t>
               </w:r>
@@ -4506,7 +4496,7 @@
                 <w:tab w:val="num" w:pos="993"/>
               </w:tabs>
             </w:pPr>
-            <w:ins w:id="212" w:author="dugalh" w:date="2018-06-15T14:45:00Z">
+            <w:ins w:id="211" w:author="dugalh" w:date="2018-06-15T14:45:00Z">
               <w:r>
                 <w:t>3.33</w:t>
               </w:r>
@@ -4527,7 +4517,7 @@
                 <w:tab w:val="num" w:pos="993"/>
               </w:tabs>
             </w:pPr>
-            <w:ins w:id="213" w:author="dugalh" w:date="2018-06-15T14:47:00Z">
+            <w:ins w:id="212" w:author="dugalh" w:date="2018-06-15T14:47:00Z">
               <w:r>
                 <w:t>BE-MI</w:t>
               </w:r>
@@ -4546,7 +4536,7 @@
                 <w:tab w:val="num" w:pos="993"/>
               </w:tabs>
             </w:pPr>
-            <w:ins w:id="214" w:author="dugalh" w:date="2018-06-15T14:45:00Z">
+            <w:ins w:id="213" w:author="dugalh" w:date="2018-06-15T14:45:00Z">
               <w:r>
                 <w:t>4</w:t>
               </w:r>
@@ -4567,7 +4557,7 @@
 </file>
 
 <file path=word/numbering.xml><?xml version="1.0" encoding="utf-8"?>
-<w:numbering xmlns:wpc="http://schemas.microsoft.com/office/word/2010/wordprocessingCanvas" xmlns:cx="http://schemas.microsoft.com/office/drawing/2014/chartex" xmlns:cx1="http://schemas.microsoft.com/office/drawing/2015/9/8/chartex" xmlns:mc="http://schemas.openxmlformats.org/markup-compatibility/2006" xmlns:o="urn:schemas-microsoft-com:office:office" xmlns:r="http://schemas.openxmlformats.org/officeDocument/2006/relationships" xmlns:m="http://schemas.openxmlformats.org/officeDocument/2006/math" xmlns:v="urn:schemas-microsoft-com:vml" xmlns:wp14="http://schemas.microsoft.com/office/word/2010/wordprocessingDrawing" xmlns:wp="http://schemas.openxmlformats.org/drawingml/2006/wordprocessingDrawing" xmlns:w10="urn:schemas-microsoft-com:office:word" xmlns:w="http://schemas.openxmlformats.org/wordprocessingml/2006/main" xmlns:w14="http://schemas.microsoft.com/office/word/2010/wordml" xmlns:w15="http://schemas.microsoft.com/office/word/2012/wordml" xmlns:w16se="http://schemas.microsoft.com/office/word/2015/wordml/symex" xmlns:wpg="http://schemas.microsoft.com/office/word/2010/wordprocessingGroup" xmlns:wpi="http://schemas.microsoft.com/office/word/2010/wordprocessingInk" xmlns:wne="http://schemas.microsoft.com/office/word/2006/wordml" xmlns:wps="http://schemas.microsoft.com/office/word/2010/wordprocessingShape" mc:Ignorable="w14 w15 w16se wp14">
+<w:numbering xmlns:wpc="http://schemas.microsoft.com/office/word/2010/wordprocessingCanvas" xmlns:mc="http://schemas.openxmlformats.org/markup-compatibility/2006" xmlns:o="urn:schemas-microsoft-com:office:office" xmlns:r="http://schemas.openxmlformats.org/officeDocument/2006/relationships" xmlns:m="http://schemas.openxmlformats.org/officeDocument/2006/math" xmlns:v="urn:schemas-microsoft-com:vml" xmlns:wp14="http://schemas.microsoft.com/office/word/2010/wordprocessingDrawing" xmlns:wp="http://schemas.openxmlformats.org/drawingml/2006/wordprocessingDrawing" xmlns:w10="urn:schemas-microsoft-com:office:word" xmlns:w="http://schemas.openxmlformats.org/wordprocessingml/2006/main" xmlns:w14="http://schemas.microsoft.com/office/word/2010/wordml" xmlns:w15="http://schemas.microsoft.com/office/word/2012/wordml" xmlns:wpg="http://schemas.microsoft.com/office/word/2010/wordprocessingGroup" xmlns:wpi="http://schemas.microsoft.com/office/word/2010/wordprocessingInk" xmlns:wne="http://schemas.microsoft.com/office/word/2006/wordml" xmlns:wps="http://schemas.microsoft.com/office/word/2010/wordprocessingShape" mc:Ignorable="w14 w15 wp14">
   <w:abstractNum w:abstractNumId="0" w15:restartNumberingAfterBreak="0">
     <w:nsid w:val="FFFFFF1D"/>
     <w:multiLevelType w:val="multilevel"/>
@@ -6236,18 +6226,15 @@
 </file>
 
 <file path=word/people.xml><?xml version="1.0" encoding="utf-8"?>
-<w15:people xmlns:wpc="http://schemas.microsoft.com/office/word/2010/wordprocessingCanvas" xmlns:cx="http://schemas.microsoft.com/office/drawing/2014/chartex" xmlns:cx1="http://schemas.microsoft.com/office/drawing/2015/9/8/chartex" xmlns:mc="http://schemas.openxmlformats.org/markup-compatibility/2006" xmlns:o="urn:schemas-microsoft-com:office:office" xmlns:r="http://schemas.openxmlformats.org/officeDocument/2006/relationships" xmlns:m="http://schemas.openxmlformats.org/officeDocument/2006/math" xmlns:v="urn:schemas-microsoft-com:vml" xmlns:wp14="http://schemas.microsoft.com/office/word/2010/wordprocessingDrawing" xmlns:wp="http://schemas.openxmlformats.org/drawingml/2006/wordprocessingDrawing" xmlns:w10="urn:schemas-microsoft-com:office:word" xmlns:w="http://schemas.openxmlformats.org/wordprocessingml/2006/main" xmlns:w14="http://schemas.microsoft.com/office/word/2010/wordml" xmlns:w15="http://schemas.microsoft.com/office/word/2012/wordml" xmlns:w16se="http://schemas.microsoft.com/office/word/2015/wordml/symex" xmlns:wpg="http://schemas.microsoft.com/office/word/2010/wordprocessingGroup" xmlns:wpi="http://schemas.microsoft.com/office/word/2010/wordprocessingInk" xmlns:wne="http://schemas.microsoft.com/office/word/2006/wordml" xmlns:wps="http://schemas.microsoft.com/office/word/2010/wordprocessingShape" mc:Ignorable="w14 w15 w16se wp14">
+<w15:people xmlns:wpc="http://schemas.microsoft.com/office/word/2010/wordprocessingCanvas" xmlns:mc="http://schemas.openxmlformats.org/markup-compatibility/2006" xmlns:o="urn:schemas-microsoft-com:office:office" xmlns:r="http://schemas.openxmlformats.org/officeDocument/2006/relationships" xmlns:m="http://schemas.openxmlformats.org/officeDocument/2006/math" xmlns:v="urn:schemas-microsoft-com:vml" xmlns:wp14="http://schemas.microsoft.com/office/word/2010/wordprocessingDrawing" xmlns:wp="http://schemas.openxmlformats.org/drawingml/2006/wordprocessingDrawing" xmlns:w10="urn:schemas-microsoft-com:office:word" xmlns:w="http://schemas.openxmlformats.org/wordprocessingml/2006/main" xmlns:w14="http://schemas.microsoft.com/office/word/2010/wordml" xmlns:w15="http://schemas.microsoft.com/office/word/2012/wordml" xmlns:wpg="http://schemas.microsoft.com/office/word/2010/wordprocessingGroup" xmlns:wpi="http://schemas.microsoft.com/office/word/2010/wordprocessingInk" xmlns:wne="http://schemas.microsoft.com/office/word/2006/wordml" xmlns:wps="http://schemas.microsoft.com/office/word/2010/wordprocessingShape" mc:Ignorable="w14 w15 wp14">
   <w15:person w15:author="dugalh">
     <w15:presenceInfo w15:providerId="None" w15:userId="dugalh"/>
-  </w15:person>
-  <w15:person w15:author="AVN">
-    <w15:presenceInfo w15:providerId="None" w15:userId="AVN"/>
   </w15:person>
 </w15:people>
 </file>
 
 <file path=word/styles.xml><?xml version="1.0" encoding="utf-8"?>
-<w:styles xmlns:mc="http://schemas.openxmlformats.org/markup-compatibility/2006" xmlns:r="http://schemas.openxmlformats.org/officeDocument/2006/relationships" xmlns:w="http://schemas.openxmlformats.org/wordprocessingml/2006/main" xmlns:w14="http://schemas.microsoft.com/office/word/2010/wordml" xmlns:w15="http://schemas.microsoft.com/office/word/2012/wordml" xmlns:w16se="http://schemas.microsoft.com/office/word/2015/wordml/symex" mc:Ignorable="w14 w15 w16se">
+<w:styles xmlns:mc="http://schemas.openxmlformats.org/markup-compatibility/2006" xmlns:r="http://schemas.openxmlformats.org/officeDocument/2006/relationships" xmlns:w="http://schemas.openxmlformats.org/wordprocessingml/2006/main" xmlns:w14="http://schemas.microsoft.com/office/word/2010/wordml" xmlns:w15="http://schemas.microsoft.com/office/word/2012/wordml" mc:Ignorable="w14 w15">
   <w:docDefaults>
     <w:rPrDefault>
       <w:rPr>
@@ -6639,7 +6626,7 @@
   <w:style w:type="paragraph" w:default="1" w:styleId="Normal">
     <w:name w:val="Normal"/>
     <w:qFormat/>
-    <w:rsid w:val="00ED1EF1"/>
+    <w:rsid w:val="006F644C"/>
     <w:pPr>
       <w:spacing w:after="0" w:line="480" w:lineRule="auto"/>
     </w:pPr>
@@ -6656,7 +6643,7 @@
     <w:next w:val="Paragraph"/>
     <w:link w:val="Heading1Char"/>
     <w:qFormat/>
-    <w:rsid w:val="00ED1EF1"/>
+    <w:rsid w:val="006F644C"/>
     <w:pPr>
       <w:keepNext/>
       <w:spacing w:before="360" w:after="60" w:line="360" w:lineRule="auto"/>
@@ -6678,7 +6665,7 @@
     <w:next w:val="Paragraph"/>
     <w:link w:val="Heading2Char"/>
     <w:qFormat/>
-    <w:rsid w:val="00ED1EF1"/>
+    <w:rsid w:val="006F644C"/>
     <w:pPr>
       <w:keepNext/>
       <w:spacing w:before="360" w:after="60" w:line="360" w:lineRule="auto"/>
@@ -6701,7 +6688,7 @@
     <w:next w:val="Paragraph"/>
     <w:link w:val="Heading3Char"/>
     <w:qFormat/>
-    <w:rsid w:val="00ED1EF1"/>
+    <w:rsid w:val="006F644C"/>
     <w:pPr>
       <w:keepNext/>
       <w:spacing w:before="360" w:after="60" w:line="360" w:lineRule="auto"/>
@@ -6721,7 +6708,7 @@
     <w:basedOn w:val="Paragraph"/>
     <w:next w:val="Newparagraph"/>
     <w:link w:val="Heading4Char"/>
-    <w:rsid w:val="00ED1EF1"/>
+    <w:rsid w:val="006F644C"/>
     <w:pPr>
       <w:spacing w:before="360"/>
       <w:outlineLvl w:val="3"/>
@@ -6736,6 +6723,7 @@
     <w:uiPriority w:val="1"/>
     <w:semiHidden/>
     <w:unhideWhenUsed/>
+    <w:rsid w:val="006F644C"/>
   </w:style>
   <w:style w:type="table" w:default="1" w:styleId="TableNormal">
     <w:name w:val="Normal Table"/>
@@ -6757,12 +6745,13 @@
     <w:uiPriority w:val="99"/>
     <w:semiHidden/>
     <w:unhideWhenUsed/>
+    <w:rsid w:val="006F644C"/>
   </w:style>
   <w:style w:type="character" w:customStyle="1" w:styleId="Heading1Char">
     <w:name w:val="Heading 1 Char"/>
     <w:basedOn w:val="DefaultParagraphFont"/>
     <w:link w:val="Heading1"/>
-    <w:rsid w:val="00ED1EF1"/>
+    <w:rsid w:val="006F644C"/>
     <w:rPr>
       <w:rFonts w:ascii="Times New Roman" w:eastAsia="Times New Roman" w:hAnsi="Times New Roman" w:cs="Arial"/>
       <w:b/>
@@ -6777,7 +6766,7 @@
     <w:name w:val="Heading 2 Char"/>
     <w:basedOn w:val="DefaultParagraphFont"/>
     <w:link w:val="Heading2"/>
-    <w:rsid w:val="00ED1EF1"/>
+    <w:rsid w:val="006F644C"/>
     <w:rPr>
       <w:rFonts w:ascii="Times New Roman" w:eastAsia="Times New Roman" w:hAnsi="Times New Roman" w:cs="Arial"/>
       <w:b/>
@@ -6793,7 +6782,7 @@
     <w:name w:val="Heading 3 Char"/>
     <w:basedOn w:val="DefaultParagraphFont"/>
     <w:link w:val="Heading3"/>
-    <w:rsid w:val="00ED1EF1"/>
+    <w:rsid w:val="006F644C"/>
     <w:rPr>
       <w:rFonts w:ascii="Times New Roman" w:eastAsia="Times New Roman" w:hAnsi="Times New Roman" w:cs="Arial"/>
       <w:bCs/>
@@ -6807,7 +6796,7 @@
     <w:name w:val="Heading 4 Char"/>
     <w:basedOn w:val="DefaultParagraphFont"/>
     <w:link w:val="Heading4"/>
-    <w:rsid w:val="00ED1EF1"/>
+    <w:rsid w:val="006F644C"/>
     <w:rPr>
       <w:rFonts w:ascii="Times New Roman" w:eastAsia="Times New Roman" w:hAnsi="Times New Roman" w:cs="Times New Roman"/>
       <w:bCs/>
@@ -6821,7 +6810,7 @@
     <w:basedOn w:val="Normal"/>
     <w:next w:val="Normal"/>
     <w:qFormat/>
-    <w:rsid w:val="00ED1EF1"/>
+    <w:rsid w:val="006F644C"/>
     <w:pPr>
       <w:spacing w:after="120" w:line="360" w:lineRule="auto"/>
     </w:pPr>
@@ -6835,7 +6824,7 @@
     <w:basedOn w:val="Normal"/>
     <w:next w:val="Normal"/>
     <w:qFormat/>
-    <w:rsid w:val="00ED1EF1"/>
+    <w:rsid w:val="006F644C"/>
     <w:pPr>
       <w:spacing w:before="240" w:line="360" w:lineRule="auto"/>
     </w:pPr>
@@ -6847,7 +6836,7 @@
     <w:name w:val="Affiliation"/>
     <w:basedOn w:val="Normal"/>
     <w:qFormat/>
-    <w:rsid w:val="00ED1EF1"/>
+    <w:rsid w:val="006F644C"/>
     <w:pPr>
       <w:spacing w:before="240" w:line="360" w:lineRule="auto"/>
     </w:pPr>
@@ -6860,14 +6849,14 @@
     <w:basedOn w:val="Affiliation"/>
     <w:next w:val="Normal"/>
     <w:qFormat/>
-    <w:rsid w:val="00ED1EF1"/>
+    <w:rsid w:val="006F644C"/>
   </w:style>
   <w:style w:type="paragraph" w:customStyle="1" w:styleId="Abstract">
     <w:name w:val="Abstract"/>
     <w:basedOn w:val="Normal"/>
     <w:next w:val="Keywords"/>
     <w:qFormat/>
-    <w:rsid w:val="00ED1EF1"/>
+    <w:rsid w:val="006F644C"/>
     <w:pPr>
       <w:spacing w:before="360" w:after="300" w:line="360" w:lineRule="auto"/>
       <w:ind w:left="720" w:right="567"/>
@@ -6881,7 +6870,7 @@
     <w:basedOn w:val="Normal"/>
     <w:next w:val="Paragraph"/>
     <w:qFormat/>
-    <w:rsid w:val="00ED1EF1"/>
+    <w:rsid w:val="006F644C"/>
     <w:pPr>
       <w:spacing w:before="240" w:after="240" w:line="360" w:lineRule="auto"/>
       <w:ind w:left="720" w:right="567"/>
@@ -6894,7 +6883,7 @@
     <w:name w:val="Correspondence details"/>
     <w:basedOn w:val="Normal"/>
     <w:qFormat/>
-    <w:rsid w:val="00ED1EF1"/>
+    <w:rsid w:val="006F644C"/>
     <w:pPr>
       <w:spacing w:before="240" w:line="360" w:lineRule="auto"/>
     </w:pPr>
@@ -6903,7 +6892,7 @@
     <w:name w:val="Displayed quotation"/>
     <w:basedOn w:val="Normal"/>
     <w:qFormat/>
-    <w:rsid w:val="00ED1EF1"/>
+    <w:rsid w:val="006F644C"/>
     <w:pPr>
       <w:tabs>
         <w:tab w:val="left" w:pos="1077"/>
@@ -6925,7 +6914,7 @@
     <w:basedOn w:val="Paragraph"/>
     <w:next w:val="Paragraph"/>
     <w:qFormat/>
-    <w:rsid w:val="00ED1EF1"/>
+    <w:rsid w:val="006F644C"/>
     <w:pPr>
       <w:widowControl/>
       <w:numPr>
@@ -6940,7 +6929,7 @@
     <w:basedOn w:val="Normal"/>
     <w:next w:val="Paragraph"/>
     <w:qFormat/>
-    <w:rsid w:val="00ED1EF1"/>
+    <w:rsid w:val="006F644C"/>
     <w:pPr>
       <w:tabs>
         <w:tab w:val="center" w:pos="4253"/>
@@ -6955,7 +6944,7 @@
     <w:basedOn w:val="Normal"/>
     <w:next w:val="Normal"/>
     <w:qFormat/>
-    <w:rsid w:val="00ED1EF1"/>
+    <w:rsid w:val="006F644C"/>
     <w:pPr>
       <w:spacing w:before="120" w:line="360" w:lineRule="auto"/>
     </w:pPr>
@@ -6968,7 +6957,7 @@
     <w:basedOn w:val="Normal"/>
     <w:next w:val="Normal"/>
     <w:qFormat/>
-    <w:rsid w:val="00ED1EF1"/>
+    <w:rsid w:val="006F644C"/>
     <w:pPr>
       <w:spacing w:before="240" w:line="360" w:lineRule="auto"/>
     </w:pPr>
@@ -6978,7 +6967,7 @@
     <w:basedOn w:val="Normal"/>
     <w:next w:val="Normal"/>
     <w:qFormat/>
-    <w:rsid w:val="00ED1EF1"/>
+    <w:rsid w:val="006F644C"/>
     <w:pPr>
       <w:spacing w:before="240" w:line="360" w:lineRule="auto"/>
     </w:pPr>
@@ -6987,7 +6976,7 @@
     <w:name w:val="Footnotes"/>
     <w:basedOn w:val="Normal"/>
     <w:qFormat/>
-    <w:rsid w:val="00ED1EF1"/>
+    <w:rsid w:val="006F644C"/>
     <w:pPr>
       <w:spacing w:before="120" w:line="360" w:lineRule="auto"/>
       <w:ind w:left="482" w:hanging="482"/>
@@ -7001,7 +6990,7 @@
     <w:name w:val="Notes on contributors"/>
     <w:basedOn w:val="Normal"/>
     <w:qFormat/>
-    <w:rsid w:val="00ED1EF1"/>
+    <w:rsid w:val="006F644C"/>
     <w:pPr>
       <w:spacing w:before="240" w:line="360" w:lineRule="auto"/>
     </w:pPr>
@@ -7013,14 +7002,14 @@
     <w:name w:val="Normal paragraph style"/>
     <w:basedOn w:val="Normal"/>
     <w:next w:val="Normal"/>
-    <w:rsid w:val="00ED1EF1"/>
+    <w:rsid w:val="006F644C"/>
   </w:style>
   <w:style w:type="paragraph" w:customStyle="1" w:styleId="Paragraph">
     <w:name w:val="Paragraph"/>
     <w:basedOn w:val="Normal"/>
     <w:next w:val="Newparagraph"/>
     <w:qFormat/>
-    <w:rsid w:val="00ED1EF1"/>
+    <w:rsid w:val="006F644C"/>
     <w:pPr>
       <w:widowControl w:val="0"/>
       <w:spacing w:before="240"/>
@@ -7030,7 +7019,7 @@
     <w:name w:val="New paragraph"/>
     <w:basedOn w:val="Normal"/>
     <w:qFormat/>
-    <w:rsid w:val="00ED1EF1"/>
+    <w:rsid w:val="006F644C"/>
     <w:pPr>
       <w:ind w:firstLine="720"/>
     </w:pPr>
@@ -7038,7 +7027,7 @@
   <w:style w:type="paragraph" w:styleId="NormalIndent">
     <w:name w:val="Normal Indent"/>
     <w:basedOn w:val="Normal"/>
-    <w:rsid w:val="00ED1EF1"/>
+    <w:rsid w:val="006F644C"/>
     <w:pPr>
       <w:ind w:left="720"/>
     </w:pPr>
@@ -7047,7 +7036,7 @@
     <w:name w:val="References"/>
     <w:basedOn w:val="Normal"/>
     <w:qFormat/>
-    <w:rsid w:val="00ED1EF1"/>
+    <w:rsid w:val="006F644C"/>
     <w:pPr>
       <w:spacing w:before="120" w:line="360" w:lineRule="auto"/>
       <w:ind w:left="720" w:hanging="720"/>
@@ -7059,14 +7048,14 @@
     <w:basedOn w:val="Keywords"/>
     <w:next w:val="Paragraph"/>
     <w:qFormat/>
-    <w:rsid w:val="00ED1EF1"/>
+    <w:rsid w:val="006F644C"/>
   </w:style>
   <w:style w:type="paragraph" w:customStyle="1" w:styleId="Bulletedlist">
     <w:name w:val="Bulleted list"/>
     <w:basedOn w:val="Paragraph"/>
     <w:next w:val="Paragraph"/>
     <w:qFormat/>
-    <w:rsid w:val="00ED1EF1"/>
+    <w:rsid w:val="006F644C"/>
     <w:pPr>
       <w:widowControl/>
       <w:numPr>
@@ -7081,7 +7070,7 @@
     <w:basedOn w:val="Normal"/>
     <w:link w:val="FootnoteTextChar"/>
     <w:autoRedefine/>
-    <w:rsid w:val="00ED1EF1"/>
+    <w:rsid w:val="006F644C"/>
     <w:pPr>
       <w:ind w:left="284" w:hanging="284"/>
     </w:pPr>
@@ -7094,7 +7083,7 @@
     <w:name w:val="Footnote Text Char"/>
     <w:basedOn w:val="DefaultParagraphFont"/>
     <w:link w:val="FootnoteText"/>
-    <w:rsid w:val="00ED1EF1"/>
+    <w:rsid w:val="006F644C"/>
     <w:rPr>
       <w:rFonts w:ascii="Times New Roman" w:eastAsia="Times New Roman" w:hAnsi="Times New Roman" w:cs="Times New Roman"/>
       <w:szCs w:val="20"/>
@@ -7104,7 +7093,7 @@
   <w:style w:type="character" w:styleId="FootnoteReference">
     <w:name w:val="footnote reference"/>
     <w:basedOn w:val="DefaultParagraphFont"/>
-    <w:rsid w:val="00ED1EF1"/>
+    <w:rsid w:val="006F644C"/>
     <w:rPr>
       <w:vertAlign w:val="superscript"/>
     </w:rPr>
@@ -7114,7 +7103,7 @@
     <w:basedOn w:val="Normal"/>
     <w:link w:val="EndnoteTextChar"/>
     <w:autoRedefine/>
-    <w:rsid w:val="00ED1EF1"/>
+    <w:rsid w:val="006F644C"/>
     <w:pPr>
       <w:ind w:left="284" w:hanging="284"/>
     </w:pPr>
@@ -7127,7 +7116,7 @@
     <w:name w:val="Endnote Text Char"/>
     <w:basedOn w:val="DefaultParagraphFont"/>
     <w:link w:val="EndnoteText"/>
-    <w:rsid w:val="00ED1EF1"/>
+    <w:rsid w:val="006F644C"/>
     <w:rPr>
       <w:rFonts w:ascii="Times New Roman" w:eastAsia="Times New Roman" w:hAnsi="Times New Roman" w:cs="Times New Roman"/>
       <w:szCs w:val="20"/>
@@ -7137,7 +7126,7 @@
   <w:style w:type="character" w:styleId="EndnoteReference">
     <w:name w:val="endnote reference"/>
     <w:basedOn w:val="DefaultParagraphFont"/>
-    <w:rsid w:val="00ED1EF1"/>
+    <w:rsid w:val="006F644C"/>
     <w:rPr>
       <w:vertAlign w:val="superscript"/>
     </w:rPr>
@@ -7146,7 +7135,7 @@
     <w:name w:val="header"/>
     <w:basedOn w:val="Normal"/>
     <w:link w:val="HeaderChar"/>
-    <w:rsid w:val="00ED1EF1"/>
+    <w:rsid w:val="006F644C"/>
     <w:pPr>
       <w:tabs>
         <w:tab w:val="center" w:pos="4320"/>
@@ -7160,7 +7149,7 @@
     <w:name w:val="Header Char"/>
     <w:basedOn w:val="DefaultParagraphFont"/>
     <w:link w:val="Header"/>
-    <w:rsid w:val="00ED1EF1"/>
+    <w:rsid w:val="006F644C"/>
     <w:rPr>
       <w:rFonts w:ascii="Times New Roman" w:eastAsia="Times New Roman" w:hAnsi="Times New Roman" w:cs="Times New Roman"/>
       <w:sz w:val="24"/>
@@ -7172,7 +7161,7 @@
     <w:name w:val="footer"/>
     <w:basedOn w:val="Normal"/>
     <w:link w:val="FooterChar"/>
-    <w:rsid w:val="00ED1EF1"/>
+    <w:rsid w:val="006F644C"/>
     <w:pPr>
       <w:tabs>
         <w:tab w:val="center" w:pos="4320"/>
@@ -7186,7 +7175,7 @@
     <w:name w:val="Footer Char"/>
     <w:basedOn w:val="DefaultParagraphFont"/>
     <w:link w:val="Footer"/>
-    <w:rsid w:val="00ED1EF1"/>
+    <w:rsid w:val="006F644C"/>
     <w:rPr>
       <w:rFonts w:ascii="Times New Roman" w:eastAsia="Times New Roman" w:hAnsi="Times New Roman" w:cs="Times New Roman"/>
       <w:sz w:val="24"/>
@@ -7199,7 +7188,7 @@
     <w:basedOn w:val="Paragraph"/>
     <w:next w:val="Newparagraph"/>
     <w:qFormat/>
-    <w:rsid w:val="00ED1EF1"/>
+    <w:rsid w:val="006F644C"/>
     <w:pPr>
       <w:widowControl/>
       <w:spacing w:before="360"/>

</xml_diff>

<commit_message>
submitted paper 2 rev 3
</commit_message>
<xml_diff>
--- a/Docs/My Docs/Thesis/Feature Clustering and Ranking/Tables - Rev3.docx
+++ b/Docs/My Docs/Thesis/Feature Clustering and Ranking/Tables - Rev3.docx
@@ -247,11 +247,9 @@
                 <w:tab w:val="num" w:pos="993"/>
               </w:tabs>
             </w:pPr>
-            <w:proofErr w:type="spellStart"/>
             <w:r>
               <w:t>Spekboom</w:t>
             </w:r>
-            <w:proofErr w:type="spellEnd"/>
           </w:p>
         </w:tc>
         <w:tc>
@@ -1102,8 +1100,18 @@
         </w:r>
       </w:ins>
       <w:r>
-        <w:t xml:space="preserve"> and criteria combination</w:t>
+        <w:t xml:space="preserve"> and criteria</w:t>
       </w:r>
+      <w:del w:id="23" w:author="dugalh" w:date="2018-07-01T14:51:00Z">
+        <w:r>
+          <w:delText xml:space="preserve"> </w:delText>
+        </w:r>
+        <w:bookmarkStart w:id="24" w:name="_GoBack"/>
+        <w:bookmarkEnd w:id="24"/>
+        <w:r>
+          <w:delText>combination</w:delText>
+        </w:r>
+      </w:del>
     </w:p>
     <w:tbl>
       <w:tblPr>
@@ -1140,12 +1148,12 @@
               </w:tabs>
               <w:jc w:val="center"/>
             </w:pPr>
-            <w:del w:id="23" w:author="dugalh" w:date="2018-06-27T12:38:00Z">
+            <w:del w:id="25" w:author="dugalh" w:date="2018-06-27T12:38:00Z">
               <w:r>
                 <w:delText>Method</w:delText>
               </w:r>
             </w:del>
-            <w:ins w:id="24" w:author="dugalh" w:date="2018-06-27T12:38:00Z">
+            <w:ins w:id="26" w:author="dugalh" w:date="2018-06-27T12:38:00Z">
               <w:r>
                 <w:t>Search scheme</w:t>
               </w:r>
@@ -1193,7 +1201,7 @@
                 <w:tab w:val="num" w:pos="993"/>
               </w:tabs>
             </w:pPr>
-            <w:ins w:id="25" w:author="dugalh" w:date="2018-06-27T12:39:00Z">
+            <w:ins w:id="27" w:author="dugalh" w:date="2018-06-27T12:39:00Z">
               <w:r>
                 <w:t xml:space="preserve">Method </w:t>
               </w:r>
@@ -1241,12 +1249,12 @@
             <w:r>
               <w:t xml:space="preserve">Joint </w:t>
             </w:r>
-            <w:ins w:id="26" w:author="dugalh" w:date="2018-06-11T12:31:00Z">
+            <w:ins w:id="28" w:author="dugalh" w:date="2018-06-11T12:31:00Z">
               <w:r>
                 <w:t>m</w:t>
               </w:r>
             </w:ins>
-            <w:del w:id="27" w:author="dugalh" w:date="2018-06-11T12:31:00Z">
+            <w:del w:id="29" w:author="dugalh" w:date="2018-06-11T12:31:00Z">
               <w:r>
                 <w:delText>M</w:delText>
               </w:r>
@@ -1254,12 +1262,12 @@
             <w:r>
               <w:t xml:space="preserve">utual </w:t>
             </w:r>
-            <w:del w:id="28" w:author="dugalh" w:date="2018-06-11T12:32:00Z">
+            <w:del w:id="30" w:author="dugalh" w:date="2018-06-11T12:32:00Z">
               <w:r>
                 <w:delText>I</w:delText>
               </w:r>
             </w:del>
-            <w:ins w:id="29" w:author="dugalh" w:date="2018-06-11T12:32:00Z">
+            <w:ins w:id="31" w:author="dugalh" w:date="2018-06-11T12:32:00Z">
               <w:r>
                 <w:t>i</w:t>
               </w:r>
@@ -1291,32 +1299,11 @@
       </w:tr>
       <w:tr>
         <w:trPr>
-          <w:ins w:id="30" w:author="dugalh" w:date="2018-06-11T12:35:00Z"/>
+          <w:ins w:id="32" w:author="dugalh" w:date="2018-06-11T12:35:00Z"/>
         </w:trPr>
         <w:tc>
           <w:tcPr>
             <w:tcW w:w="2694" w:type="dxa"/>
-          </w:tcPr>
-          <w:p>
-            <w:pPr>
-              <w:pStyle w:val="1TableText"/>
-              <w:tabs>
-                <w:tab w:val="num" w:pos="993"/>
-              </w:tabs>
-              <w:rPr>
-                <w:ins w:id="31" w:author="dugalh" w:date="2018-06-11T12:35:00Z"/>
-              </w:rPr>
-            </w:pPr>
-            <w:ins w:id="32" w:author="dugalh" w:date="2018-06-11T12:35:00Z">
-              <w:r>
-                <w:t>Forward selection</w:t>
-              </w:r>
-            </w:ins>
-          </w:p>
-        </w:tc>
-        <w:tc>
-          <w:tcPr>
-            <w:tcW w:w="1984" w:type="dxa"/>
           </w:tcPr>
           <w:p>
             <w:pPr>
@@ -1328,7 +1315,28 @@
                 <w:ins w:id="33" w:author="dugalh" w:date="2018-06-11T12:35:00Z"/>
               </w:rPr>
             </w:pPr>
-            <w:ins w:id="34" w:author="dugalh" w:date="2018-06-16T15:01:00Z">
+            <w:ins w:id="34" w:author="dugalh" w:date="2018-06-11T12:35:00Z">
+              <w:r>
+                <w:t>Forward selection</w:t>
+              </w:r>
+            </w:ins>
+          </w:p>
+        </w:tc>
+        <w:tc>
+          <w:tcPr>
+            <w:tcW w:w="1984" w:type="dxa"/>
+          </w:tcPr>
+          <w:p>
+            <w:pPr>
+              <w:pStyle w:val="1TableText"/>
+              <w:tabs>
+                <w:tab w:val="num" w:pos="993"/>
+              </w:tabs>
+              <w:rPr>
+                <w:ins w:id="35" w:author="dugalh" w:date="2018-06-11T12:35:00Z"/>
+              </w:rPr>
+            </w:pPr>
+            <w:ins w:id="36" w:author="dugalh" w:date="2018-06-16T15:01:00Z">
               <w:r>
                 <w:t>M</w:t>
               </w:r>
@@ -1345,7 +1353,7 @@
                 <w:t xml:space="preserve"> m</w:t>
               </w:r>
             </w:ins>
-            <w:ins w:id="35" w:author="dugalh" w:date="2018-06-11T12:36:00Z">
+            <w:ins w:id="37" w:author="dugalh" w:date="2018-06-11T12:36:00Z">
               <w:r>
                 <w:t>in</w:t>
               </w:r>
@@ -1353,12 +1361,12 @@
                 <w:t>imum</w:t>
               </w:r>
             </w:ins>
-            <w:ins w:id="36" w:author="dugalh" w:date="2018-06-16T15:00:00Z">
+            <w:ins w:id="38" w:author="dugalh" w:date="2018-06-16T15:00:00Z">
               <w:r>
                 <w:t xml:space="preserve"> </w:t>
               </w:r>
             </w:ins>
-            <w:ins w:id="37" w:author="dugalh" w:date="2018-06-11T12:36:00Z">
+            <w:ins w:id="39" w:author="dugalh" w:date="2018-06-11T12:36:00Z">
               <w:r>
                 <w:t>r</w:t>
               </w:r>
@@ -1366,7 +1374,7 @@
                 <w:t>edundancy</w:t>
               </w:r>
             </w:ins>
-            <w:ins w:id="38" w:author="dugalh" w:date="2018-06-16T14:59:00Z">
+            <w:ins w:id="40" w:author="dugalh" w:date="2018-06-16T14:59:00Z">
               <w:r>
                 <w:t xml:space="preserve"> </w:t>
               </w:r>
@@ -1384,10 +1392,10 @@
                 <w:tab w:val="num" w:pos="993"/>
               </w:tabs>
               <w:rPr>
-                <w:ins w:id="39" w:author="dugalh" w:date="2018-06-11T12:35:00Z"/>
+                <w:ins w:id="41" w:author="dugalh" w:date="2018-06-11T12:35:00Z"/>
               </w:rPr>
             </w:pPr>
-            <w:ins w:id="40" w:author="dugalh" w:date="2018-06-11T12:37:00Z">
+            <w:ins w:id="42" w:author="dugalh" w:date="2018-06-11T12:37:00Z">
               <w:r>
                 <w:t>FS-MRMR</w:t>
               </w:r>
@@ -1410,12 +1418,12 @@
             <w:r>
               <w:t xml:space="preserve">Feature </w:t>
             </w:r>
-            <w:ins w:id="41" w:author="dugalh" w:date="2018-06-11T12:31:00Z">
+            <w:ins w:id="43" w:author="dugalh" w:date="2018-06-11T12:31:00Z">
               <w:r>
                 <w:t>c</w:t>
               </w:r>
             </w:ins>
-            <w:del w:id="42" w:author="dugalh" w:date="2018-06-11T12:31:00Z">
+            <w:del w:id="44" w:author="dugalh" w:date="2018-06-11T12:31:00Z">
               <w:r>
                 <w:delText>C</w:delText>
               </w:r>
@@ -1423,12 +1431,12 @@
             <w:r>
               <w:t xml:space="preserve">lustering and </w:t>
             </w:r>
-            <w:del w:id="43" w:author="dugalh" w:date="2018-06-11T12:31:00Z">
+            <w:del w:id="45" w:author="dugalh" w:date="2018-06-11T12:31:00Z">
               <w:r>
                 <w:delText>R</w:delText>
               </w:r>
             </w:del>
-            <w:ins w:id="44" w:author="dugalh" w:date="2018-06-11T12:31:00Z">
+            <w:ins w:id="46" w:author="dugalh" w:date="2018-06-11T12:31:00Z">
               <w:r>
                 <w:t>r</w:t>
               </w:r>
@@ -1656,12 +1664,12 @@
             <w:r>
               <w:t xml:space="preserve">Feature </w:t>
             </w:r>
-            <w:ins w:id="45" w:author="dugalh" w:date="2018-06-11T12:31:00Z">
+            <w:ins w:id="47" w:author="dugalh" w:date="2018-06-11T12:31:00Z">
               <w:r>
                 <w:t>c</w:t>
               </w:r>
             </w:ins>
-            <w:del w:id="46" w:author="dugalh" w:date="2018-06-11T12:31:00Z">
+            <w:del w:id="48" w:author="dugalh" w:date="2018-06-11T12:31:00Z">
               <w:r>
                 <w:delText>C</w:delText>
               </w:r>
@@ -1669,12 +1677,12 @@
             <w:r>
               <w:t xml:space="preserve">lustering and </w:t>
             </w:r>
-            <w:ins w:id="47" w:author="dugalh" w:date="2018-06-11T12:31:00Z">
+            <w:ins w:id="49" w:author="dugalh" w:date="2018-06-11T12:31:00Z">
               <w:r>
                 <w:t>r</w:t>
               </w:r>
             </w:ins>
-            <w:del w:id="48" w:author="dugalh" w:date="2018-06-11T12:31:00Z">
+            <w:del w:id="50" w:author="dugalh" w:date="2018-06-11T12:31:00Z">
               <w:r>
                 <w:delText>R</w:delText>
               </w:r>
@@ -1880,7 +1888,7 @@
         <w:keepNext/>
         <w:keepLines/>
       </w:pPr>
-      <w:bookmarkStart w:id="49" w:name="_Ref493175947"/>
+      <w:bookmarkStart w:id="51" w:name="_Ref493175947"/>
       <w:r>
         <w:lastRenderedPageBreak/>
         <w:t xml:space="preserve">Table </w:t>
@@ -1903,7 +1911,7 @@
       <w:r>
         <w:fldChar w:fldCharType="end"/>
       </w:r>
-      <w:bookmarkEnd w:id="49"/>
+      <w:bookmarkEnd w:id="51"/>
       <w:r>
         <w:t>.  Feature selection parameters</w:t>
       </w:r>
@@ -1955,7 +1963,7 @@
             <w:r>
               <w:t>Num</w:t>
             </w:r>
-            <w:ins w:id="50" w:author="dugalh" w:date="2018-06-11T12:32:00Z">
+            <w:ins w:id="52" w:author="dugalh" w:date="2018-06-11T12:32:00Z">
               <w:r>
                 <w:t>ber of</w:t>
               </w:r>
@@ -1976,7 +1984,7 @@
                 <w:tab w:val="num" w:pos="993"/>
               </w:tabs>
             </w:pPr>
-            <w:del w:id="51" w:author="dugalh" w:date="2018-06-11T12:34:00Z">
+            <w:del w:id="53" w:author="dugalh" w:date="2018-06-11T12:34:00Z">
               <w:r>
                 <w:delText>FCR Dissimilarity Threshold</w:delText>
               </w:r>
@@ -2041,7 +2049,7 @@
                 <w:tab w:val="num" w:pos="993"/>
               </w:tabs>
             </w:pPr>
-            <w:del w:id="52" w:author="dugalh" w:date="2018-06-11T12:34:00Z">
+            <w:del w:id="54" w:author="dugalh" w:date="2018-06-11T12:34:00Z">
               <w:r>
                 <w:delText>0.2</w:delText>
               </w:r>
@@ -2104,7 +2112,7 @@
                 <w:tab w:val="num" w:pos="993"/>
               </w:tabs>
             </w:pPr>
-            <w:del w:id="53" w:author="dugalh" w:date="2018-06-11T12:34:00Z">
+            <w:del w:id="55" w:author="dugalh" w:date="2018-06-11T12:34:00Z">
               <w:r>
                 <w:delText>0.15</w:delText>
               </w:r>
@@ -2172,7 +2180,7 @@
                 <w:tab w:val="num" w:pos="993"/>
               </w:tabs>
             </w:pPr>
-            <w:del w:id="54" w:author="dugalh" w:date="2018-06-11T12:34:00Z">
+            <w:del w:id="56" w:author="dugalh" w:date="2018-06-11T12:34:00Z">
               <w:r>
                 <w:delText>0.2</w:delText>
               </w:r>
@@ -2198,12 +2206,12 @@
             <w:r>
               <w:t xml:space="preserve">Urban </w:t>
             </w:r>
-            <w:ins w:id="55" w:author="dugalh" w:date="2018-06-11T12:32:00Z">
+            <w:ins w:id="57" w:author="dugalh" w:date="2018-06-11T12:32:00Z">
               <w:r>
                 <w:t>l</w:t>
               </w:r>
             </w:ins>
-            <w:del w:id="56" w:author="dugalh" w:date="2018-06-11T12:32:00Z">
+            <w:del w:id="58" w:author="dugalh" w:date="2018-06-11T12:32:00Z">
               <w:r>
                 <w:delText>L</w:delText>
               </w:r>
@@ -2211,12 +2219,12 @@
             <w:r>
               <w:t xml:space="preserve">and </w:t>
             </w:r>
-            <w:ins w:id="57" w:author="dugalh" w:date="2018-06-11T12:32:00Z">
+            <w:ins w:id="59" w:author="dugalh" w:date="2018-06-11T12:32:00Z">
               <w:r>
                 <w:t>c</w:t>
               </w:r>
             </w:ins>
-            <w:del w:id="58" w:author="dugalh" w:date="2018-06-11T12:32:00Z">
+            <w:del w:id="60" w:author="dugalh" w:date="2018-06-11T12:32:00Z">
               <w:r>
                 <w:delText>C</w:delText>
               </w:r>
@@ -2261,7 +2269,7 @@
                 <w:tab w:val="num" w:pos="993"/>
               </w:tabs>
             </w:pPr>
-            <w:del w:id="59" w:author="dugalh" w:date="2018-06-11T12:34:00Z">
+            <w:del w:id="61" w:author="dugalh" w:date="2018-06-11T12:34:00Z">
               <w:r>
                 <w:delText>0.3</w:delText>
               </w:r>
@@ -2304,12 +2312,12 @@
                 <w:tab w:val="num" w:pos="993"/>
               </w:tabs>
             </w:pPr>
-            <w:ins w:id="60" w:author="dugalh" w:date="2018-06-11T12:33:00Z">
+            <w:ins w:id="62" w:author="dugalh" w:date="2018-06-11T12:33:00Z">
               <w:r>
                 <w:t>6</w:t>
               </w:r>
             </w:ins>
-            <w:del w:id="61" w:author="dugalh" w:date="2018-06-11T12:33:00Z">
+            <w:del w:id="63" w:author="dugalh" w:date="2018-06-11T12:33:00Z">
               <w:r>
                 <w:delText>7</w:delText>
               </w:r>
@@ -2331,7 +2339,7 @@
                 <w:tab w:val="num" w:pos="993"/>
               </w:tabs>
             </w:pPr>
-            <w:del w:id="62" w:author="dugalh" w:date="2018-06-11T12:34:00Z">
+            <w:del w:id="64" w:author="dugalh" w:date="2018-06-11T12:34:00Z">
               <w:r>
                 <w:delText>0.03</w:delText>
               </w:r>
@@ -2358,12 +2366,12 @@
             <w:r>
               <w:t xml:space="preserve">Kennedy </w:t>
             </w:r>
-            <w:ins w:id="63" w:author="dugalh" w:date="2018-06-11T12:33:00Z">
+            <w:ins w:id="65" w:author="dugalh" w:date="2018-06-11T12:33:00Z">
               <w:r>
                 <w:t>s</w:t>
               </w:r>
             </w:ins>
-            <w:del w:id="64" w:author="dugalh" w:date="2018-06-11T12:33:00Z">
+            <w:del w:id="66" w:author="dugalh" w:date="2018-06-11T12:33:00Z">
               <w:r>
                 <w:delText>S</w:delText>
               </w:r>
@@ -2371,12 +2379,12 @@
             <w:r>
               <w:t xml:space="preserve">pace </w:t>
             </w:r>
-            <w:ins w:id="65" w:author="dugalh" w:date="2018-06-11T12:33:00Z">
+            <w:ins w:id="67" w:author="dugalh" w:date="2018-06-11T12:33:00Z">
               <w:r>
                 <w:t>c</w:t>
               </w:r>
             </w:ins>
-            <w:del w:id="66" w:author="dugalh" w:date="2018-06-11T12:33:00Z">
+            <w:del w:id="68" w:author="dugalh" w:date="2018-06-11T12:33:00Z">
               <w:r>
                 <w:delText>C</w:delText>
               </w:r>
@@ -2423,7 +2431,7 @@
                 <w:tab w:val="num" w:pos="993"/>
               </w:tabs>
             </w:pPr>
-            <w:del w:id="67" w:author="dugalh" w:date="2018-06-11T12:34:00Z">
+            <w:del w:id="69" w:author="dugalh" w:date="2018-06-11T12:34:00Z">
               <w:r>
                 <w:delText>0.05</w:delText>
               </w:r>
@@ -2443,7 +2451,7 @@
       <w:pPr>
         <w:pStyle w:val="Tabletitle"/>
       </w:pPr>
-      <w:bookmarkStart w:id="68" w:name="_Ref464732046"/>
+      <w:bookmarkStart w:id="70" w:name="_Ref464732046"/>
       <w:r>
         <w:t xml:space="preserve">Table </w:t>
       </w:r>
@@ -2465,7 +2473,7 @@
       <w:r>
         <w:fldChar w:fldCharType="end"/>
       </w:r>
-      <w:bookmarkEnd w:id="68"/>
+      <w:bookmarkEnd w:id="70"/>
       <w:r>
         <w:t>.  Method cumulative execution time over all data</w:t>
       </w:r>
@@ -2484,29 +2492,8 @@
       <w:tr>
         <w:trPr>
           <w:cnfStyle w:val="100000000000" w:firstRow="1" w:lastRow="0" w:firstColumn="0" w:lastColumn="0" w:oddVBand="0" w:evenVBand="0" w:oddHBand="0" w:evenHBand="0" w:firstRowFirstColumn="0" w:firstRowLastColumn="0" w:lastRowFirstColumn="0" w:lastRowLastColumn="0"/>
-          <w:del w:id="69" w:author="dugalh" w:date="2018-06-15T14:35:00Z"/>
+          <w:del w:id="71" w:author="dugalh" w:date="2018-06-15T14:35:00Z"/>
         </w:trPr>
-        <w:tc>
-          <w:tcPr>
-            <w:tcW w:w="1418" w:type="dxa"/>
-          </w:tcPr>
-          <w:p>
-            <w:pPr>
-              <w:pStyle w:val="1TableText"/>
-              <w:tabs>
-                <w:tab w:val="num" w:pos="993"/>
-              </w:tabs>
-              <w:rPr>
-                <w:del w:id="70" w:author="dugalh" w:date="2018-06-15T14:35:00Z"/>
-              </w:rPr>
-            </w:pPr>
-            <w:del w:id="71" w:author="dugalh" w:date="2018-06-15T14:35:00Z">
-              <w:r>
-                <w:delText>Method</w:delText>
-              </w:r>
-            </w:del>
-          </w:p>
-        </w:tc>
         <w:tc>
           <w:tcPr>
             <w:tcW w:w="1418" w:type="dxa"/>
@@ -2523,6 +2510,27 @@
             </w:pPr>
             <w:del w:id="73" w:author="dugalh" w:date="2018-06-15T14:35:00Z">
               <w:r>
+                <w:delText>Method</w:delText>
+              </w:r>
+            </w:del>
+          </w:p>
+        </w:tc>
+        <w:tc>
+          <w:tcPr>
+            <w:tcW w:w="1418" w:type="dxa"/>
+          </w:tcPr>
+          <w:p>
+            <w:pPr>
+              <w:pStyle w:val="1TableText"/>
+              <w:tabs>
+                <w:tab w:val="num" w:pos="993"/>
+              </w:tabs>
+              <w:rPr>
+                <w:del w:id="74" w:author="dugalh" w:date="2018-06-15T14:35:00Z"/>
+              </w:rPr>
+            </w:pPr>
+            <w:del w:id="75" w:author="dugalh" w:date="2018-06-15T14:35:00Z">
+              <w:r>
                 <w:delText xml:space="preserve">Time (s) </w:delText>
               </w:r>
             </w:del>
@@ -2531,7 +2539,7 @@
       </w:tr>
       <w:tr>
         <w:trPr>
-          <w:del w:id="74" w:author="dugalh" w:date="2018-06-15T14:35:00Z"/>
+          <w:del w:id="76" w:author="dugalh" w:date="2018-06-15T14:35:00Z"/>
         </w:trPr>
         <w:tc>
           <w:tcPr>
@@ -2548,10 +2556,10 @@
                 <w:tab w:val="num" w:pos="993"/>
               </w:tabs>
               <w:rPr>
-                <w:del w:id="75" w:author="dugalh" w:date="2018-06-15T14:35:00Z"/>
+                <w:del w:id="77" w:author="dugalh" w:date="2018-06-15T14:35:00Z"/>
               </w:rPr>
             </w:pPr>
-            <w:del w:id="76" w:author="dugalh" w:date="2018-06-15T14:35:00Z">
+            <w:del w:id="78" w:author="dugalh" w:date="2018-06-15T14:35:00Z">
               <w:r>
                 <w:delText>Rank-MI</w:delText>
               </w:r>
@@ -2573,10 +2581,10 @@
                 <w:tab w:val="num" w:pos="993"/>
               </w:tabs>
               <w:rPr>
-                <w:del w:id="77" w:author="dugalh" w:date="2018-06-15T14:35:00Z"/>
+                <w:del w:id="79" w:author="dugalh" w:date="2018-06-15T14:35:00Z"/>
               </w:rPr>
             </w:pPr>
-            <w:del w:id="78" w:author="dugalh" w:date="2018-06-15T14:35:00Z">
+            <w:del w:id="80" w:author="dugalh" w:date="2018-06-15T14:35:00Z">
               <w:r>
                 <w:delText>5.77</w:delText>
               </w:r>
@@ -2586,30 +2594,8 @@
       </w:tr>
       <w:tr>
         <w:trPr>
-          <w:del w:id="79" w:author="dugalh" w:date="2018-06-15T14:35:00Z"/>
+          <w:del w:id="81" w:author="dugalh" w:date="2018-06-15T14:35:00Z"/>
         </w:trPr>
-        <w:tc>
-          <w:tcPr>
-            <w:tcW w:w="1418" w:type="dxa"/>
-            <w:vAlign w:val="top"/>
-          </w:tcPr>
-          <w:p>
-            <w:pPr>
-              <w:pStyle w:val="1TableText"/>
-              <w:tabs>
-                <w:tab w:val="num" w:pos="993"/>
-              </w:tabs>
-              <w:rPr>
-                <w:del w:id="80" w:author="dugalh" w:date="2018-06-15T14:35:00Z"/>
-              </w:rPr>
-            </w:pPr>
-            <w:del w:id="81" w:author="dugalh" w:date="2018-06-15T14:35:00Z">
-              <w:r>
-                <w:delText>JMI</w:delText>
-              </w:r>
-            </w:del>
-          </w:p>
-        </w:tc>
         <w:tc>
           <w:tcPr>
             <w:tcW w:w="1418" w:type="dxa"/>
@@ -2627,6 +2613,28 @@
             </w:pPr>
             <w:del w:id="83" w:author="dugalh" w:date="2018-06-15T14:35:00Z">
               <w:r>
+                <w:delText>JMI</w:delText>
+              </w:r>
+            </w:del>
+          </w:p>
+        </w:tc>
+        <w:tc>
+          <w:tcPr>
+            <w:tcW w:w="1418" w:type="dxa"/>
+            <w:vAlign w:val="top"/>
+          </w:tcPr>
+          <w:p>
+            <w:pPr>
+              <w:pStyle w:val="1TableText"/>
+              <w:tabs>
+                <w:tab w:val="num" w:pos="993"/>
+              </w:tabs>
+              <w:rPr>
+                <w:del w:id="84" w:author="dugalh" w:date="2018-06-15T14:35:00Z"/>
+              </w:rPr>
+            </w:pPr>
+            <w:del w:id="85" w:author="dugalh" w:date="2018-06-15T14:35:00Z">
+              <w:r>
                 <w:delText>6.25</w:delText>
               </w:r>
             </w:del>
@@ -2635,30 +2643,8 @@
       </w:tr>
       <w:tr>
         <w:trPr>
-          <w:del w:id="84" w:author="dugalh" w:date="2018-06-15T14:35:00Z"/>
+          <w:del w:id="86" w:author="dugalh" w:date="2018-06-15T14:35:00Z"/>
         </w:trPr>
-        <w:tc>
-          <w:tcPr>
-            <w:tcW w:w="1418" w:type="dxa"/>
-            <w:vAlign w:val="top"/>
-          </w:tcPr>
-          <w:p>
-            <w:pPr>
-              <w:pStyle w:val="1TableText"/>
-              <w:tabs>
-                <w:tab w:val="num" w:pos="993"/>
-              </w:tabs>
-              <w:rPr>
-                <w:del w:id="85" w:author="dugalh" w:date="2018-06-15T14:35:00Z"/>
-              </w:rPr>
-            </w:pPr>
-            <w:del w:id="86" w:author="dugalh" w:date="2018-06-15T14:35:00Z">
-              <w:r>
-                <w:delText>FCR-MI</w:delText>
-              </w:r>
-            </w:del>
-          </w:p>
-        </w:tc>
         <w:tc>
           <w:tcPr>
             <w:tcW w:w="1418" w:type="dxa"/>
@@ -2676,6 +2662,28 @@
             </w:pPr>
             <w:del w:id="88" w:author="dugalh" w:date="2018-06-15T14:35:00Z">
               <w:r>
+                <w:delText>FCR-MI</w:delText>
+              </w:r>
+            </w:del>
+          </w:p>
+        </w:tc>
+        <w:tc>
+          <w:tcPr>
+            <w:tcW w:w="1418" w:type="dxa"/>
+            <w:vAlign w:val="top"/>
+          </w:tcPr>
+          <w:p>
+            <w:pPr>
+              <w:pStyle w:val="1TableText"/>
+              <w:tabs>
+                <w:tab w:val="num" w:pos="993"/>
+              </w:tabs>
+              <w:rPr>
+                <w:del w:id="89" w:author="dugalh" w:date="2018-06-15T14:35:00Z"/>
+              </w:rPr>
+            </w:pPr>
+            <w:del w:id="90" w:author="dugalh" w:date="2018-06-15T14:35:00Z">
+              <w:r>
                 <w:delText>6.46</w:delText>
               </w:r>
             </w:del>
@@ -2684,30 +2692,8 @@
       </w:tr>
       <w:tr>
         <w:trPr>
-          <w:del w:id="89" w:author="dugalh" w:date="2018-06-15T14:35:00Z"/>
+          <w:del w:id="91" w:author="dugalh" w:date="2018-06-15T14:35:00Z"/>
         </w:trPr>
-        <w:tc>
-          <w:tcPr>
-            <w:tcW w:w="1418" w:type="dxa"/>
-            <w:vAlign w:val="top"/>
-          </w:tcPr>
-          <w:p>
-            <w:pPr>
-              <w:pStyle w:val="1TableText"/>
-              <w:tabs>
-                <w:tab w:val="num" w:pos="993"/>
-              </w:tabs>
-              <w:rPr>
-                <w:del w:id="90" w:author="dugalh" w:date="2018-06-15T14:35:00Z"/>
-              </w:rPr>
-            </w:pPr>
-            <w:del w:id="91" w:author="dugalh" w:date="2018-06-15T14:35:00Z">
-              <w:r>
-                <w:delText>FS-MI</w:delText>
-              </w:r>
-            </w:del>
-          </w:p>
-        </w:tc>
         <w:tc>
           <w:tcPr>
             <w:tcW w:w="1418" w:type="dxa"/>
@@ -2725,6 +2711,28 @@
             </w:pPr>
             <w:del w:id="93" w:author="dugalh" w:date="2018-06-15T14:35:00Z">
               <w:r>
+                <w:delText>FS-MI</w:delText>
+              </w:r>
+            </w:del>
+          </w:p>
+        </w:tc>
+        <w:tc>
+          <w:tcPr>
+            <w:tcW w:w="1418" w:type="dxa"/>
+            <w:vAlign w:val="top"/>
+          </w:tcPr>
+          <w:p>
+            <w:pPr>
+              <w:pStyle w:val="1TableText"/>
+              <w:tabs>
+                <w:tab w:val="num" w:pos="993"/>
+              </w:tabs>
+              <w:rPr>
+                <w:del w:id="94" w:author="dugalh" w:date="2018-06-15T14:35:00Z"/>
+              </w:rPr>
+            </w:pPr>
+            <w:del w:id="95" w:author="dugalh" w:date="2018-06-15T14:35:00Z">
+              <w:r>
                 <w:delText>24.7</w:delText>
               </w:r>
               <w:r>
@@ -2736,33 +2744,8 @@
       </w:tr>
       <w:tr>
         <w:trPr>
-          <w:del w:id="94" w:author="dugalh" w:date="2018-06-15T14:35:00Z"/>
+          <w:del w:id="96" w:author="dugalh" w:date="2018-06-15T14:35:00Z"/>
         </w:trPr>
-        <w:tc>
-          <w:tcPr>
-            <w:tcW w:w="1418" w:type="dxa"/>
-            <w:vAlign w:val="top"/>
-          </w:tcPr>
-          <w:p>
-            <w:pPr>
-              <w:pStyle w:val="1TableText"/>
-              <w:tabs>
-                <w:tab w:val="num" w:pos="993"/>
-              </w:tabs>
-              <w:rPr>
-                <w:del w:id="95" w:author="dugalh" w:date="2018-06-15T14:35:00Z"/>
-              </w:rPr>
-            </w:pPr>
-            <w:del w:id="96" w:author="dugalh" w:date="2018-06-15T14:35:00Z">
-              <w:r>
-                <w:delText>FCR-</w:delText>
-              </w:r>
-              <w:r>
-                <w:delText>NaiveBC</w:delText>
-              </w:r>
-            </w:del>
-          </w:p>
-        </w:tc>
         <w:tc>
           <w:tcPr>
             <w:tcW w:w="1418" w:type="dxa"/>
@@ -2780,6 +2763,31 @@
             </w:pPr>
             <w:del w:id="98" w:author="dugalh" w:date="2018-06-15T14:35:00Z">
               <w:r>
+                <w:delText>FCR-</w:delText>
+              </w:r>
+              <w:r>
+                <w:delText>NaiveBC</w:delText>
+              </w:r>
+            </w:del>
+          </w:p>
+        </w:tc>
+        <w:tc>
+          <w:tcPr>
+            <w:tcW w:w="1418" w:type="dxa"/>
+            <w:vAlign w:val="top"/>
+          </w:tcPr>
+          <w:p>
+            <w:pPr>
+              <w:pStyle w:val="1TableText"/>
+              <w:tabs>
+                <w:tab w:val="num" w:pos="993"/>
+              </w:tabs>
+              <w:rPr>
+                <w:del w:id="99" w:author="dugalh" w:date="2018-06-15T14:35:00Z"/>
+              </w:rPr>
+            </w:pPr>
+            <w:del w:id="100" w:author="dugalh" w:date="2018-06-15T14:35:00Z">
+              <w:r>
                 <w:delText>122.23</w:delText>
               </w:r>
             </w:del>
@@ -2788,33 +2796,8 @@
       </w:tr>
       <w:tr>
         <w:trPr>
-          <w:del w:id="99" w:author="dugalh" w:date="2018-06-15T14:35:00Z"/>
+          <w:del w:id="101" w:author="dugalh" w:date="2018-06-15T14:35:00Z"/>
         </w:trPr>
-        <w:tc>
-          <w:tcPr>
-            <w:tcW w:w="1418" w:type="dxa"/>
-            <w:vAlign w:val="top"/>
-          </w:tcPr>
-          <w:p>
-            <w:pPr>
-              <w:pStyle w:val="1TableText"/>
-              <w:tabs>
-                <w:tab w:val="num" w:pos="993"/>
-              </w:tabs>
-              <w:rPr>
-                <w:del w:id="100" w:author="dugalh" w:date="2018-06-15T14:35:00Z"/>
-              </w:rPr>
-            </w:pPr>
-            <w:del w:id="101" w:author="dugalh" w:date="2018-06-15T14:35:00Z">
-              <w:r>
-                <w:delText>Rank-</w:delText>
-              </w:r>
-              <w:r>
-                <w:delText>NaiveBC</w:delText>
-              </w:r>
-            </w:del>
-          </w:p>
-        </w:tc>
         <w:tc>
           <w:tcPr>
             <w:tcW w:w="1418" w:type="dxa"/>
@@ -2832,6 +2815,31 @@
             </w:pPr>
             <w:del w:id="103" w:author="dugalh" w:date="2018-06-15T14:35:00Z">
               <w:r>
+                <w:delText>Rank-</w:delText>
+              </w:r>
+              <w:r>
+                <w:delText>NaiveBC</w:delText>
+              </w:r>
+            </w:del>
+          </w:p>
+        </w:tc>
+        <w:tc>
+          <w:tcPr>
+            <w:tcW w:w="1418" w:type="dxa"/>
+            <w:vAlign w:val="top"/>
+          </w:tcPr>
+          <w:p>
+            <w:pPr>
+              <w:pStyle w:val="1TableText"/>
+              <w:tabs>
+                <w:tab w:val="num" w:pos="993"/>
+              </w:tabs>
+              <w:rPr>
+                <w:del w:id="104" w:author="dugalh" w:date="2018-06-15T14:35:00Z"/>
+              </w:rPr>
+            </w:pPr>
+            <w:del w:id="105" w:author="dugalh" w:date="2018-06-15T14:35:00Z">
+              <w:r>
                 <w:delText>145.55</w:delText>
               </w:r>
             </w:del>
@@ -2840,30 +2848,8 @@
       </w:tr>
       <w:tr>
         <w:trPr>
-          <w:del w:id="104" w:author="dugalh" w:date="2018-06-15T14:35:00Z"/>
+          <w:del w:id="106" w:author="dugalh" w:date="2018-06-15T14:35:00Z"/>
         </w:trPr>
-        <w:tc>
-          <w:tcPr>
-            <w:tcW w:w="1418" w:type="dxa"/>
-            <w:vAlign w:val="top"/>
-          </w:tcPr>
-          <w:p>
-            <w:pPr>
-              <w:pStyle w:val="1TableText"/>
-              <w:tabs>
-                <w:tab w:val="num" w:pos="993"/>
-              </w:tabs>
-              <w:rPr>
-                <w:del w:id="105" w:author="dugalh" w:date="2018-06-15T14:35:00Z"/>
-              </w:rPr>
-            </w:pPr>
-            <w:del w:id="106" w:author="dugalh" w:date="2018-06-15T14:35:00Z">
-              <w:r>
-                <w:delText>BE-MI</w:delText>
-              </w:r>
-            </w:del>
-          </w:p>
-        </w:tc>
         <w:tc>
           <w:tcPr>
             <w:tcW w:w="1418" w:type="dxa"/>
@@ -2881,6 +2867,28 @@
             </w:pPr>
             <w:del w:id="108" w:author="dugalh" w:date="2018-06-15T14:35:00Z">
               <w:r>
+                <w:delText>BE-MI</w:delText>
+              </w:r>
+            </w:del>
+          </w:p>
+        </w:tc>
+        <w:tc>
+          <w:tcPr>
+            <w:tcW w:w="1418" w:type="dxa"/>
+            <w:vAlign w:val="top"/>
+          </w:tcPr>
+          <w:p>
+            <w:pPr>
+              <w:pStyle w:val="1TableText"/>
+              <w:tabs>
+                <w:tab w:val="num" w:pos="993"/>
+              </w:tabs>
+              <w:rPr>
+                <w:del w:id="109" w:author="dugalh" w:date="2018-06-15T14:35:00Z"/>
+              </w:rPr>
+            </w:pPr>
+            <w:del w:id="110" w:author="dugalh" w:date="2018-06-15T14:35:00Z">
+              <w:r>
                 <w:delText>815.23</w:delText>
               </w:r>
             </w:del>
@@ -2889,33 +2897,8 @@
       </w:tr>
       <w:tr>
         <w:trPr>
-          <w:del w:id="109" w:author="dugalh" w:date="2018-06-15T14:35:00Z"/>
+          <w:del w:id="111" w:author="dugalh" w:date="2018-06-15T14:35:00Z"/>
         </w:trPr>
-        <w:tc>
-          <w:tcPr>
-            <w:tcW w:w="1418" w:type="dxa"/>
-            <w:vAlign w:val="top"/>
-          </w:tcPr>
-          <w:p>
-            <w:pPr>
-              <w:pStyle w:val="1TableText"/>
-              <w:tabs>
-                <w:tab w:val="num" w:pos="993"/>
-              </w:tabs>
-              <w:rPr>
-                <w:del w:id="110" w:author="dugalh" w:date="2018-06-15T14:35:00Z"/>
-              </w:rPr>
-            </w:pPr>
-            <w:del w:id="111" w:author="dugalh" w:date="2018-06-15T14:35:00Z">
-              <w:r>
-                <w:delText>FS-</w:delText>
-              </w:r>
-              <w:r>
-                <w:delText>NaiveBC</w:delText>
-              </w:r>
-            </w:del>
-          </w:p>
-        </w:tc>
         <w:tc>
           <w:tcPr>
             <w:tcW w:w="1418" w:type="dxa"/>
@@ -2933,6 +2916,31 @@
             </w:pPr>
             <w:del w:id="113" w:author="dugalh" w:date="2018-06-15T14:35:00Z">
               <w:r>
+                <w:delText>FS-</w:delText>
+              </w:r>
+              <w:r>
+                <w:delText>NaiveBC</w:delText>
+              </w:r>
+            </w:del>
+          </w:p>
+        </w:tc>
+        <w:tc>
+          <w:tcPr>
+            <w:tcW w:w="1418" w:type="dxa"/>
+            <w:vAlign w:val="top"/>
+          </w:tcPr>
+          <w:p>
+            <w:pPr>
+              <w:pStyle w:val="1TableText"/>
+              <w:tabs>
+                <w:tab w:val="num" w:pos="993"/>
+              </w:tabs>
+              <w:rPr>
+                <w:del w:id="114" w:author="dugalh" w:date="2018-06-15T14:35:00Z"/>
+              </w:rPr>
+            </w:pPr>
+            <w:del w:id="115" w:author="dugalh" w:date="2018-06-15T14:35:00Z">
+              <w:r>
                 <w:delText>831.99</w:delText>
               </w:r>
             </w:del>
@@ -2941,33 +2949,8 @@
       </w:tr>
       <w:tr>
         <w:trPr>
-          <w:del w:id="114" w:author="dugalh" w:date="2018-06-15T14:35:00Z"/>
+          <w:del w:id="116" w:author="dugalh" w:date="2018-06-15T14:35:00Z"/>
         </w:trPr>
-        <w:tc>
-          <w:tcPr>
-            <w:tcW w:w="1418" w:type="dxa"/>
-            <w:vAlign w:val="top"/>
-          </w:tcPr>
-          <w:p>
-            <w:pPr>
-              <w:pStyle w:val="1TableText"/>
-              <w:tabs>
-                <w:tab w:val="num" w:pos="993"/>
-              </w:tabs>
-              <w:rPr>
-                <w:del w:id="115" w:author="dugalh" w:date="2018-06-15T14:35:00Z"/>
-              </w:rPr>
-            </w:pPr>
-            <w:del w:id="116" w:author="dugalh" w:date="2018-06-15T14:35:00Z">
-              <w:r>
-                <w:delText>BE-</w:delText>
-              </w:r>
-              <w:r>
-                <w:delText>NaiveBC</w:delText>
-              </w:r>
-            </w:del>
-          </w:p>
-        </w:tc>
         <w:tc>
           <w:tcPr>
             <w:tcW w:w="1418" w:type="dxa"/>
@@ -2985,6 +2968,31 @@
             </w:pPr>
             <w:del w:id="118" w:author="dugalh" w:date="2018-06-15T14:35:00Z">
               <w:r>
+                <w:delText>BE-</w:delText>
+              </w:r>
+              <w:r>
+                <w:delText>NaiveBC</w:delText>
+              </w:r>
+            </w:del>
+          </w:p>
+        </w:tc>
+        <w:tc>
+          <w:tcPr>
+            <w:tcW w:w="1418" w:type="dxa"/>
+            <w:vAlign w:val="top"/>
+          </w:tcPr>
+          <w:p>
+            <w:pPr>
+              <w:pStyle w:val="1TableText"/>
+              <w:tabs>
+                <w:tab w:val="num" w:pos="993"/>
+              </w:tabs>
+              <w:rPr>
+                <w:del w:id="119" w:author="dugalh" w:date="2018-06-15T14:35:00Z"/>
+              </w:rPr>
+            </w:pPr>
+            <w:del w:id="120" w:author="dugalh" w:date="2018-06-15T14:35:00Z">
+              <w:r>
                 <w:delText>5726.67</w:delText>
               </w:r>
             </w:del>
@@ -2997,7 +3005,7 @@
         <w:spacing w:line="360" w:lineRule="auto"/>
         <w:jc w:val="both"/>
         <w:rPr>
-          <w:del w:id="119" w:author="dugalh" w:date="2018-06-27T15:47:00Z"/>
+          <w:del w:id="121" w:author="dugalh" w:date="2018-06-27T15:47:00Z"/>
         </w:rPr>
       </w:pPr>
     </w:p>
@@ -3028,6 +3036,7 @@
               </w:tabs>
             </w:pPr>
             <w:r>
+              <w:lastRenderedPageBreak/>
               <w:t>Method</w:t>
             </w:r>
           </w:p>
@@ -3065,7 +3074,7 @@
                 <w:tab w:val="num" w:pos="993"/>
               </w:tabs>
             </w:pPr>
-            <w:ins w:id="120" w:author="dugalh" w:date="2018-06-15T14:37:00Z">
+            <w:ins w:id="122" w:author="dugalh" w:date="2018-06-15T14:37:00Z">
               <w:r>
                 <w:t>FS-MRMR</w:t>
               </w:r>
@@ -3087,7 +3096,7 @@
                 <w:tab w:val="num" w:pos="993"/>
               </w:tabs>
             </w:pPr>
-            <w:ins w:id="121" w:author="dugalh" w:date="2018-06-15T14:37:00Z">
+            <w:ins w:id="123" w:author="dugalh" w:date="2018-06-15T14:37:00Z">
               <w:r>
                 <w:t>1.40</w:t>
               </w:r>
@@ -3108,7 +3117,7 @@
                 <w:tab w:val="num" w:pos="993"/>
               </w:tabs>
             </w:pPr>
-            <w:ins w:id="122" w:author="dugalh" w:date="2018-06-15T14:37:00Z">
+            <w:ins w:id="124" w:author="dugalh" w:date="2018-06-15T14:37:00Z">
               <w:r>
                 <w:t>Rank-MI</w:t>
               </w:r>
@@ -3127,7 +3136,7 @@
                 <w:tab w:val="num" w:pos="993"/>
               </w:tabs>
             </w:pPr>
-            <w:ins w:id="123" w:author="dugalh" w:date="2018-06-15T14:37:00Z">
+            <w:ins w:id="125" w:author="dugalh" w:date="2018-06-15T14:37:00Z">
               <w:r>
                 <w:t>2.11</w:t>
               </w:r>
@@ -3148,7 +3157,7 @@
                 <w:tab w:val="num" w:pos="993"/>
               </w:tabs>
             </w:pPr>
-            <w:ins w:id="124" w:author="dugalh" w:date="2018-06-15T14:37:00Z">
+            <w:ins w:id="126" w:author="dugalh" w:date="2018-06-15T14:37:00Z">
               <w:r>
                 <w:t>FS-JMI</w:t>
               </w:r>
@@ -3167,7 +3176,7 @@
                 <w:tab w:val="num" w:pos="993"/>
               </w:tabs>
             </w:pPr>
-            <w:ins w:id="125" w:author="dugalh" w:date="2018-06-15T14:37:00Z">
+            <w:ins w:id="127" w:author="dugalh" w:date="2018-06-15T14:37:00Z">
               <w:r>
                 <w:t>2.46</w:t>
               </w:r>
@@ -3188,7 +3197,7 @@
                 <w:tab w:val="num" w:pos="993"/>
               </w:tabs>
             </w:pPr>
-            <w:ins w:id="126" w:author="dugalh" w:date="2018-06-15T14:37:00Z">
+            <w:ins w:id="128" w:author="dugalh" w:date="2018-06-15T14:37:00Z">
               <w:r>
                 <w:t>FCR-MI</w:t>
               </w:r>
@@ -3207,7 +3216,7 @@
                 <w:tab w:val="num" w:pos="993"/>
               </w:tabs>
             </w:pPr>
-            <w:ins w:id="127" w:author="dugalh" w:date="2018-06-15T14:37:00Z">
+            <w:ins w:id="129" w:author="dugalh" w:date="2018-06-15T14:37:00Z">
               <w:r>
                 <w:t>3.01</w:t>
               </w:r>
@@ -3228,7 +3237,7 @@
                 <w:tab w:val="num" w:pos="993"/>
               </w:tabs>
             </w:pPr>
-            <w:ins w:id="128" w:author="dugalh" w:date="2018-06-15T14:37:00Z">
+            <w:ins w:id="130" w:author="dugalh" w:date="2018-06-15T14:37:00Z">
               <w:r>
                 <w:t>FS-MI</w:t>
               </w:r>
@@ -3247,7 +3256,7 @@
                 <w:tab w:val="num" w:pos="993"/>
               </w:tabs>
             </w:pPr>
-            <w:ins w:id="129" w:author="dugalh" w:date="2018-06-15T14:37:00Z">
+            <w:ins w:id="131" w:author="dugalh" w:date="2018-06-15T14:37:00Z">
               <w:r>
                 <w:t>12.0</w:t>
               </w:r>
@@ -3271,7 +3280,7 @@
                 <w:tab w:val="num" w:pos="993"/>
               </w:tabs>
             </w:pPr>
-            <w:ins w:id="130" w:author="dugalh" w:date="2018-06-15T14:38:00Z">
+            <w:ins w:id="132" w:author="dugalh" w:date="2018-06-15T14:38:00Z">
               <w:r>
                 <w:t>FCR-</w:t>
               </w:r>
@@ -3295,7 +3304,7 @@
                 <w:tab w:val="num" w:pos="993"/>
               </w:tabs>
             </w:pPr>
-            <w:ins w:id="131" w:author="dugalh" w:date="2018-06-15T14:38:00Z">
+            <w:ins w:id="133" w:author="dugalh" w:date="2018-06-15T14:38:00Z">
               <w:r>
                 <w:t>72.61</w:t>
               </w:r>
@@ -3316,7 +3325,7 @@
                 <w:tab w:val="num" w:pos="993"/>
               </w:tabs>
             </w:pPr>
-            <w:ins w:id="132" w:author="dugalh" w:date="2018-06-15T14:38:00Z">
+            <w:ins w:id="134" w:author="dugalh" w:date="2018-06-15T14:38:00Z">
               <w:r>
                 <w:t>Rank-</w:t>
               </w:r>
@@ -3340,7 +3349,7 @@
                 <w:tab w:val="num" w:pos="993"/>
               </w:tabs>
             </w:pPr>
-            <w:ins w:id="133" w:author="dugalh" w:date="2018-06-15T14:38:00Z">
+            <w:ins w:id="135" w:author="dugalh" w:date="2018-06-15T14:38:00Z">
               <w:r>
                 <w:t>73.05</w:t>
               </w:r>
@@ -3361,7 +3370,7 @@
                 <w:tab w:val="num" w:pos="993"/>
               </w:tabs>
             </w:pPr>
-            <w:ins w:id="134" w:author="dugalh" w:date="2018-06-15T14:38:00Z">
+            <w:ins w:id="136" w:author="dugalh" w:date="2018-06-15T14:38:00Z">
               <w:r>
                 <w:t>BE-MI</w:t>
               </w:r>
@@ -3380,7 +3389,7 @@
                 <w:tab w:val="num" w:pos="993"/>
               </w:tabs>
             </w:pPr>
-            <w:ins w:id="135" w:author="dugalh" w:date="2018-06-15T14:38:00Z">
+            <w:ins w:id="137" w:author="dugalh" w:date="2018-06-15T14:38:00Z">
               <w:r>
                 <w:t>242.39</w:t>
               </w:r>
@@ -3401,7 +3410,7 @@
                 <w:tab w:val="num" w:pos="993"/>
               </w:tabs>
             </w:pPr>
-            <w:ins w:id="136" w:author="dugalh" w:date="2018-06-15T14:41:00Z">
+            <w:ins w:id="138" w:author="dugalh" w:date="2018-06-15T14:41:00Z">
               <w:r>
                 <w:t>FS-</w:t>
               </w:r>
@@ -3425,7 +3434,7 @@
                 <w:tab w:val="num" w:pos="993"/>
               </w:tabs>
             </w:pPr>
-            <w:ins w:id="137" w:author="dugalh" w:date="2018-06-15T14:38:00Z">
+            <w:ins w:id="139" w:author="dugalh" w:date="2018-06-15T14:38:00Z">
               <w:r>
                 <w:t>429.7</w:t>
               </w:r>
@@ -3449,7 +3458,7 @@
                 <w:tab w:val="num" w:pos="993"/>
               </w:tabs>
             </w:pPr>
-            <w:ins w:id="138" w:author="dugalh" w:date="2018-06-15T14:41:00Z">
+            <w:ins w:id="140" w:author="dugalh" w:date="2018-06-15T14:41:00Z">
               <w:r>
                 <w:t>BE-</w:t>
               </w:r>
@@ -3473,7 +3482,7 @@
                 <w:tab w:val="num" w:pos="993"/>
               </w:tabs>
             </w:pPr>
-            <w:ins w:id="139" w:author="dugalh" w:date="2018-06-15T14:39:00Z">
+            <w:ins w:id="141" w:author="dugalh" w:date="2018-06-15T14:39:00Z">
               <w:r>
                 <w:t>3340</w:t>
               </w:r>
@@ -3484,7 +3493,7 @@
                 <w:t>8</w:t>
               </w:r>
             </w:ins>
-            <w:ins w:id="140" w:author="dugalh" w:date="2018-06-15T14:40:00Z">
+            <w:ins w:id="142" w:author="dugalh" w:date="2018-06-15T14:40:00Z">
               <w:r>
                 <w:t>4</w:t>
               </w:r>
@@ -3505,7 +3514,7 @@
         <w:keepNext/>
         <w:keepLines/>
       </w:pPr>
-      <w:bookmarkStart w:id="141" w:name="_Ref464737145"/>
+      <w:bookmarkStart w:id="143" w:name="_Ref464737145"/>
       <w:r>
         <w:t xml:space="preserve">Table </w:t>
       </w:r>
@@ -3527,7 +3536,7 @@
       <w:r>
         <w:fldChar w:fldCharType="end"/>
       </w:r>
-      <w:bookmarkEnd w:id="141"/>
+      <w:bookmarkEnd w:id="143"/>
       <w:r>
         <w:t>.  Non-dominated ranking of methods by accuracy and stability</w:t>
       </w:r>
@@ -3546,29 +3555,8 @@
       <w:tr>
         <w:trPr>
           <w:cnfStyle w:val="100000000000" w:firstRow="1" w:lastRow="0" w:firstColumn="0" w:lastColumn="0" w:oddVBand="0" w:evenVBand="0" w:oddHBand="0" w:evenHBand="0" w:firstRowFirstColumn="0" w:firstRowLastColumn="0" w:lastRowFirstColumn="0" w:lastRowLastColumn="0"/>
-          <w:del w:id="142" w:author="dugalh" w:date="2018-06-15T14:41:00Z"/>
+          <w:del w:id="144" w:author="dugalh" w:date="2018-06-15T14:41:00Z"/>
         </w:trPr>
-        <w:tc>
-          <w:tcPr>
-            <w:tcW w:w="1418" w:type="dxa"/>
-          </w:tcPr>
-          <w:p>
-            <w:pPr>
-              <w:pStyle w:val="1TableText"/>
-              <w:tabs>
-                <w:tab w:val="num" w:pos="993"/>
-              </w:tabs>
-              <w:rPr>
-                <w:del w:id="143" w:author="dugalh" w:date="2018-06-15T14:41:00Z"/>
-              </w:rPr>
-            </w:pPr>
-            <w:del w:id="144" w:author="dugalh" w:date="2018-06-15T14:41:00Z">
-              <w:r>
-                <w:delText>Method</w:delText>
-              </w:r>
-            </w:del>
-          </w:p>
-        </w:tc>
         <w:tc>
           <w:tcPr>
             <w:tcW w:w="1418" w:type="dxa"/>
@@ -3585,6 +3573,27 @@
             </w:pPr>
             <w:del w:id="146" w:author="dugalh" w:date="2018-06-15T14:41:00Z">
               <w:r>
+                <w:delText>Method</w:delText>
+              </w:r>
+            </w:del>
+          </w:p>
+        </w:tc>
+        <w:tc>
+          <w:tcPr>
+            <w:tcW w:w="1418" w:type="dxa"/>
+          </w:tcPr>
+          <w:p>
+            <w:pPr>
+              <w:pStyle w:val="1TableText"/>
+              <w:tabs>
+                <w:tab w:val="num" w:pos="993"/>
+              </w:tabs>
+              <w:rPr>
+                <w:del w:id="147" w:author="dugalh" w:date="2018-06-15T14:41:00Z"/>
+              </w:rPr>
+            </w:pPr>
+            <w:del w:id="148" w:author="dugalh" w:date="2018-06-15T14:41:00Z">
+              <w:r>
                 <w:delText xml:space="preserve">Rank </w:delText>
               </w:r>
             </w:del>
@@ -3593,7 +3602,7 @@
       </w:tr>
       <w:tr>
         <w:trPr>
-          <w:del w:id="147" w:author="dugalh" w:date="2018-06-15T14:41:00Z"/>
+          <w:del w:id="149" w:author="dugalh" w:date="2018-06-15T14:41:00Z"/>
         </w:trPr>
         <w:tc>
           <w:tcPr>
@@ -3610,10 +3619,10 @@
                 <w:tab w:val="num" w:pos="993"/>
               </w:tabs>
               <w:rPr>
-                <w:del w:id="148" w:author="dugalh" w:date="2018-06-15T14:41:00Z"/>
+                <w:del w:id="150" w:author="dugalh" w:date="2018-06-15T14:41:00Z"/>
               </w:rPr>
             </w:pPr>
-            <w:del w:id="149" w:author="dugalh" w:date="2018-06-15T14:41:00Z">
+            <w:del w:id="151" w:author="dugalh" w:date="2018-06-15T14:41:00Z">
               <w:r>
                 <w:delText>FCR-MI</w:delText>
               </w:r>
@@ -3635,10 +3644,10 @@
                 <w:tab w:val="num" w:pos="993"/>
               </w:tabs>
               <w:rPr>
-                <w:del w:id="150" w:author="dugalh" w:date="2018-06-15T14:41:00Z"/>
+                <w:del w:id="152" w:author="dugalh" w:date="2018-06-15T14:41:00Z"/>
               </w:rPr>
             </w:pPr>
-            <w:del w:id="151" w:author="dugalh" w:date="2018-06-15T14:41:00Z">
+            <w:del w:id="153" w:author="dugalh" w:date="2018-06-15T14:41:00Z">
               <w:r>
                 <w:delText>1.50</w:delText>
               </w:r>
@@ -3648,33 +3657,8 @@
       </w:tr>
       <w:tr>
         <w:trPr>
-          <w:del w:id="152" w:author="dugalh" w:date="2018-06-15T14:41:00Z"/>
+          <w:del w:id="154" w:author="dugalh" w:date="2018-06-15T14:41:00Z"/>
         </w:trPr>
-        <w:tc>
-          <w:tcPr>
-            <w:tcW w:w="1418" w:type="dxa"/>
-            <w:vAlign w:val="top"/>
-          </w:tcPr>
-          <w:p>
-            <w:pPr>
-              <w:pStyle w:val="1TableText"/>
-              <w:tabs>
-                <w:tab w:val="num" w:pos="993"/>
-              </w:tabs>
-              <w:rPr>
-                <w:del w:id="153" w:author="dugalh" w:date="2018-06-15T14:41:00Z"/>
-              </w:rPr>
-            </w:pPr>
-            <w:del w:id="154" w:author="dugalh" w:date="2018-06-15T14:41:00Z">
-              <w:r>
-                <w:delText>FCR-</w:delText>
-              </w:r>
-              <w:r>
-                <w:delText>NaiveBC</w:delText>
-              </w:r>
-            </w:del>
-          </w:p>
-        </w:tc>
         <w:tc>
           <w:tcPr>
             <w:tcW w:w="1418" w:type="dxa"/>
@@ -3692,6 +3676,31 @@
             </w:pPr>
             <w:del w:id="156" w:author="dugalh" w:date="2018-06-15T14:41:00Z">
               <w:r>
+                <w:delText>FCR-</w:delText>
+              </w:r>
+              <w:r>
+                <w:delText>NaiveBC</w:delText>
+              </w:r>
+            </w:del>
+          </w:p>
+        </w:tc>
+        <w:tc>
+          <w:tcPr>
+            <w:tcW w:w="1418" w:type="dxa"/>
+            <w:vAlign w:val="top"/>
+          </w:tcPr>
+          <w:p>
+            <w:pPr>
+              <w:pStyle w:val="1TableText"/>
+              <w:tabs>
+                <w:tab w:val="num" w:pos="993"/>
+              </w:tabs>
+              <w:rPr>
+                <w:del w:id="157" w:author="dugalh" w:date="2018-06-15T14:41:00Z"/>
+              </w:rPr>
+            </w:pPr>
+            <w:del w:id="158" w:author="dugalh" w:date="2018-06-15T14:41:00Z">
+              <w:r>
                 <w:delText>1.83</w:delText>
               </w:r>
             </w:del>
@@ -3700,33 +3709,8 @@
       </w:tr>
       <w:tr>
         <w:trPr>
-          <w:del w:id="157" w:author="dugalh" w:date="2018-06-15T14:41:00Z"/>
+          <w:del w:id="159" w:author="dugalh" w:date="2018-06-15T14:41:00Z"/>
         </w:trPr>
-        <w:tc>
-          <w:tcPr>
-            <w:tcW w:w="1418" w:type="dxa"/>
-            <w:vAlign w:val="top"/>
-          </w:tcPr>
-          <w:p>
-            <w:pPr>
-              <w:pStyle w:val="1TableText"/>
-              <w:tabs>
-                <w:tab w:val="num" w:pos="993"/>
-              </w:tabs>
-              <w:rPr>
-                <w:del w:id="158" w:author="dugalh" w:date="2018-06-15T14:41:00Z"/>
-              </w:rPr>
-            </w:pPr>
-            <w:del w:id="159" w:author="dugalh" w:date="2018-06-15T14:41:00Z">
-              <w:r>
-                <w:delText>FS-</w:delText>
-              </w:r>
-              <w:r>
-                <w:delText>NaiveBC</w:delText>
-              </w:r>
-            </w:del>
-          </w:p>
-        </w:tc>
         <w:tc>
           <w:tcPr>
             <w:tcW w:w="1418" w:type="dxa"/>
@@ -3744,6 +3728,31 @@
             </w:pPr>
             <w:del w:id="161" w:author="dugalh" w:date="2018-06-15T14:41:00Z">
               <w:r>
+                <w:delText>FS-</w:delText>
+              </w:r>
+              <w:r>
+                <w:delText>NaiveBC</w:delText>
+              </w:r>
+            </w:del>
+          </w:p>
+        </w:tc>
+        <w:tc>
+          <w:tcPr>
+            <w:tcW w:w="1418" w:type="dxa"/>
+            <w:vAlign w:val="top"/>
+          </w:tcPr>
+          <w:p>
+            <w:pPr>
+              <w:pStyle w:val="1TableText"/>
+              <w:tabs>
+                <w:tab w:val="num" w:pos="993"/>
+              </w:tabs>
+              <w:rPr>
+                <w:del w:id="162" w:author="dugalh" w:date="2018-06-15T14:41:00Z"/>
+              </w:rPr>
+            </w:pPr>
+            <w:del w:id="163" w:author="dugalh" w:date="2018-06-15T14:41:00Z">
+              <w:r>
                 <w:delText>1.83</w:delText>
               </w:r>
             </w:del>
@@ -3752,30 +3761,8 @@
       </w:tr>
       <w:tr>
         <w:trPr>
-          <w:del w:id="162" w:author="dugalh" w:date="2018-06-15T14:41:00Z"/>
+          <w:del w:id="164" w:author="dugalh" w:date="2018-06-15T14:41:00Z"/>
         </w:trPr>
-        <w:tc>
-          <w:tcPr>
-            <w:tcW w:w="1418" w:type="dxa"/>
-            <w:vAlign w:val="top"/>
-          </w:tcPr>
-          <w:p>
-            <w:pPr>
-              <w:pStyle w:val="1TableText"/>
-              <w:tabs>
-                <w:tab w:val="num" w:pos="993"/>
-              </w:tabs>
-              <w:rPr>
-                <w:del w:id="163" w:author="dugalh" w:date="2018-06-15T14:41:00Z"/>
-              </w:rPr>
-            </w:pPr>
-            <w:del w:id="164" w:author="dugalh" w:date="2018-06-15T14:41:00Z">
-              <w:r>
-                <w:delText>FS-MI</w:delText>
-              </w:r>
-            </w:del>
-          </w:p>
-        </w:tc>
         <w:tc>
           <w:tcPr>
             <w:tcW w:w="1418" w:type="dxa"/>
@@ -3793,6 +3780,28 @@
             </w:pPr>
             <w:del w:id="166" w:author="dugalh" w:date="2018-06-15T14:41:00Z">
               <w:r>
+                <w:delText>FS-MI</w:delText>
+              </w:r>
+            </w:del>
+          </w:p>
+        </w:tc>
+        <w:tc>
+          <w:tcPr>
+            <w:tcW w:w="1418" w:type="dxa"/>
+            <w:vAlign w:val="top"/>
+          </w:tcPr>
+          <w:p>
+            <w:pPr>
+              <w:pStyle w:val="1TableText"/>
+              <w:tabs>
+                <w:tab w:val="num" w:pos="993"/>
+              </w:tabs>
+              <w:rPr>
+                <w:del w:id="167" w:author="dugalh" w:date="2018-06-15T14:41:00Z"/>
+              </w:rPr>
+            </w:pPr>
+            <w:del w:id="168" w:author="dugalh" w:date="2018-06-15T14:41:00Z">
+              <w:r>
                 <w:delText>1.83</w:delText>
               </w:r>
             </w:del>
@@ -3801,33 +3810,8 @@
       </w:tr>
       <w:tr>
         <w:trPr>
-          <w:del w:id="167" w:author="dugalh" w:date="2018-06-15T14:41:00Z"/>
+          <w:del w:id="169" w:author="dugalh" w:date="2018-06-15T14:41:00Z"/>
         </w:trPr>
-        <w:tc>
-          <w:tcPr>
-            <w:tcW w:w="1418" w:type="dxa"/>
-            <w:vAlign w:val="top"/>
-          </w:tcPr>
-          <w:p>
-            <w:pPr>
-              <w:pStyle w:val="1TableText"/>
-              <w:tabs>
-                <w:tab w:val="num" w:pos="993"/>
-              </w:tabs>
-              <w:rPr>
-                <w:del w:id="168" w:author="dugalh" w:date="2018-06-15T14:41:00Z"/>
-              </w:rPr>
-            </w:pPr>
-            <w:del w:id="169" w:author="dugalh" w:date="2018-06-15T14:41:00Z">
-              <w:r>
-                <w:delText>BE-</w:delText>
-              </w:r>
-              <w:r>
-                <w:delText>NaiveBC</w:delText>
-              </w:r>
-            </w:del>
-          </w:p>
-        </w:tc>
         <w:tc>
           <w:tcPr>
             <w:tcW w:w="1418" w:type="dxa"/>
@@ -3845,6 +3829,31 @@
             </w:pPr>
             <w:del w:id="171" w:author="dugalh" w:date="2018-06-15T14:41:00Z">
               <w:r>
+                <w:delText>BE-</w:delText>
+              </w:r>
+              <w:r>
+                <w:delText>NaiveBC</w:delText>
+              </w:r>
+            </w:del>
+          </w:p>
+        </w:tc>
+        <w:tc>
+          <w:tcPr>
+            <w:tcW w:w="1418" w:type="dxa"/>
+            <w:vAlign w:val="top"/>
+          </w:tcPr>
+          <w:p>
+            <w:pPr>
+              <w:pStyle w:val="1TableText"/>
+              <w:tabs>
+                <w:tab w:val="num" w:pos="993"/>
+              </w:tabs>
+              <w:rPr>
+                <w:del w:id="172" w:author="dugalh" w:date="2018-06-15T14:41:00Z"/>
+              </w:rPr>
+            </w:pPr>
+            <w:del w:id="173" w:author="dugalh" w:date="2018-06-15T14:41:00Z">
+              <w:r>
                 <w:delText>2.83</w:delText>
               </w:r>
             </w:del>
@@ -3853,30 +3862,8 @@
       </w:tr>
       <w:tr>
         <w:trPr>
-          <w:del w:id="172" w:author="dugalh" w:date="2018-06-15T14:41:00Z"/>
+          <w:del w:id="174" w:author="dugalh" w:date="2018-06-15T14:41:00Z"/>
         </w:trPr>
-        <w:tc>
-          <w:tcPr>
-            <w:tcW w:w="1418" w:type="dxa"/>
-            <w:vAlign w:val="top"/>
-          </w:tcPr>
-          <w:p>
-            <w:pPr>
-              <w:pStyle w:val="1TableText"/>
-              <w:tabs>
-                <w:tab w:val="num" w:pos="993"/>
-              </w:tabs>
-              <w:rPr>
-                <w:del w:id="173" w:author="dugalh" w:date="2018-06-15T14:41:00Z"/>
-              </w:rPr>
-            </w:pPr>
-            <w:del w:id="174" w:author="dugalh" w:date="2018-06-15T14:41:00Z">
-              <w:r>
-                <w:delText>JMI</w:delText>
-              </w:r>
-            </w:del>
-          </w:p>
-        </w:tc>
         <w:tc>
           <w:tcPr>
             <w:tcW w:w="1418" w:type="dxa"/>
@@ -3894,6 +3881,28 @@
             </w:pPr>
             <w:del w:id="176" w:author="dugalh" w:date="2018-06-15T14:41:00Z">
               <w:r>
+                <w:delText>JMI</w:delText>
+              </w:r>
+            </w:del>
+          </w:p>
+        </w:tc>
+        <w:tc>
+          <w:tcPr>
+            <w:tcW w:w="1418" w:type="dxa"/>
+            <w:vAlign w:val="top"/>
+          </w:tcPr>
+          <w:p>
+            <w:pPr>
+              <w:pStyle w:val="1TableText"/>
+              <w:tabs>
+                <w:tab w:val="num" w:pos="993"/>
+              </w:tabs>
+              <w:rPr>
+                <w:del w:id="177" w:author="dugalh" w:date="2018-06-15T14:41:00Z"/>
+              </w:rPr>
+            </w:pPr>
+            <w:del w:id="178" w:author="dugalh" w:date="2018-06-15T14:41:00Z">
+              <w:r>
                 <w:delText>3</w:delText>
               </w:r>
               <w:r>
@@ -3905,33 +3914,8 @@
       </w:tr>
       <w:tr>
         <w:trPr>
-          <w:del w:id="177" w:author="dugalh" w:date="2018-06-15T14:41:00Z"/>
+          <w:del w:id="179" w:author="dugalh" w:date="2018-06-15T14:41:00Z"/>
         </w:trPr>
-        <w:tc>
-          <w:tcPr>
-            <w:tcW w:w="1418" w:type="dxa"/>
-            <w:vAlign w:val="top"/>
-          </w:tcPr>
-          <w:p>
-            <w:pPr>
-              <w:pStyle w:val="1TableText"/>
-              <w:tabs>
-                <w:tab w:val="num" w:pos="993"/>
-              </w:tabs>
-              <w:rPr>
-                <w:del w:id="178" w:author="dugalh" w:date="2018-06-15T14:41:00Z"/>
-              </w:rPr>
-            </w:pPr>
-            <w:del w:id="179" w:author="dugalh" w:date="2018-06-15T14:41:00Z">
-              <w:r>
-                <w:delText>Rank-</w:delText>
-              </w:r>
-              <w:r>
-                <w:delText>NaiveBC</w:delText>
-              </w:r>
-            </w:del>
-          </w:p>
-        </w:tc>
         <w:tc>
           <w:tcPr>
             <w:tcW w:w="1418" w:type="dxa"/>
@@ -3949,6 +3933,31 @@
             </w:pPr>
             <w:del w:id="181" w:author="dugalh" w:date="2018-06-15T14:41:00Z">
               <w:r>
+                <w:delText>Rank-</w:delText>
+              </w:r>
+              <w:r>
+                <w:delText>NaiveBC</w:delText>
+              </w:r>
+            </w:del>
+          </w:p>
+        </w:tc>
+        <w:tc>
+          <w:tcPr>
+            <w:tcW w:w="1418" w:type="dxa"/>
+            <w:vAlign w:val="top"/>
+          </w:tcPr>
+          <w:p>
+            <w:pPr>
+              <w:pStyle w:val="1TableText"/>
+              <w:tabs>
+                <w:tab w:val="num" w:pos="993"/>
+              </w:tabs>
+              <w:rPr>
+                <w:del w:id="182" w:author="dugalh" w:date="2018-06-15T14:41:00Z"/>
+              </w:rPr>
+            </w:pPr>
+            <w:del w:id="183" w:author="dugalh" w:date="2018-06-15T14:41:00Z">
+              <w:r>
                 <w:delText>3.33</w:delText>
               </w:r>
             </w:del>
@@ -3957,30 +3966,8 @@
       </w:tr>
       <w:tr>
         <w:trPr>
-          <w:del w:id="182" w:author="dugalh" w:date="2018-06-15T14:41:00Z"/>
+          <w:del w:id="184" w:author="dugalh" w:date="2018-06-15T14:41:00Z"/>
         </w:trPr>
-        <w:tc>
-          <w:tcPr>
-            <w:tcW w:w="1418" w:type="dxa"/>
-            <w:vAlign w:val="top"/>
-          </w:tcPr>
-          <w:p>
-            <w:pPr>
-              <w:pStyle w:val="1TableText"/>
-              <w:tabs>
-                <w:tab w:val="num" w:pos="993"/>
-              </w:tabs>
-              <w:rPr>
-                <w:del w:id="183" w:author="dugalh" w:date="2018-06-15T14:41:00Z"/>
-              </w:rPr>
-            </w:pPr>
-            <w:del w:id="184" w:author="dugalh" w:date="2018-06-15T14:41:00Z">
-              <w:r>
-                <w:delText>Rank-MI</w:delText>
-              </w:r>
-            </w:del>
-          </w:p>
-        </w:tc>
         <w:tc>
           <w:tcPr>
             <w:tcW w:w="1418" w:type="dxa"/>
@@ -3998,6 +3985,28 @@
             </w:pPr>
             <w:del w:id="186" w:author="dugalh" w:date="2018-06-15T14:41:00Z">
               <w:r>
+                <w:delText>Rank-MI</w:delText>
+              </w:r>
+            </w:del>
+          </w:p>
+        </w:tc>
+        <w:tc>
+          <w:tcPr>
+            <w:tcW w:w="1418" w:type="dxa"/>
+            <w:vAlign w:val="top"/>
+          </w:tcPr>
+          <w:p>
+            <w:pPr>
+              <w:pStyle w:val="1TableText"/>
+              <w:tabs>
+                <w:tab w:val="num" w:pos="993"/>
+              </w:tabs>
+              <w:rPr>
+                <w:del w:id="187" w:author="dugalh" w:date="2018-06-15T14:41:00Z"/>
+              </w:rPr>
+            </w:pPr>
+            <w:del w:id="188" w:author="dugalh" w:date="2018-06-15T14:41:00Z">
+              <w:r>
                 <w:delText>3.50</w:delText>
               </w:r>
             </w:del>
@@ -4006,30 +4015,8 @@
       </w:tr>
       <w:tr>
         <w:trPr>
-          <w:del w:id="187" w:author="dugalh" w:date="2018-06-15T14:41:00Z"/>
+          <w:del w:id="189" w:author="dugalh" w:date="2018-06-15T14:41:00Z"/>
         </w:trPr>
-        <w:tc>
-          <w:tcPr>
-            <w:tcW w:w="1418" w:type="dxa"/>
-            <w:vAlign w:val="top"/>
-          </w:tcPr>
-          <w:p>
-            <w:pPr>
-              <w:pStyle w:val="1TableText"/>
-              <w:tabs>
-                <w:tab w:val="num" w:pos="993"/>
-              </w:tabs>
-              <w:rPr>
-                <w:del w:id="188" w:author="dugalh" w:date="2018-06-15T14:41:00Z"/>
-              </w:rPr>
-            </w:pPr>
-            <w:del w:id="189" w:author="dugalh" w:date="2018-06-15T14:41:00Z">
-              <w:r>
-                <w:delText>BE-MI</w:delText>
-              </w:r>
-            </w:del>
-          </w:p>
-        </w:tc>
         <w:tc>
           <w:tcPr>
             <w:tcW w:w="1418" w:type="dxa"/>
@@ -4047,6 +4034,28 @@
             </w:pPr>
             <w:del w:id="191" w:author="dugalh" w:date="2018-06-15T14:41:00Z">
               <w:r>
+                <w:delText>BE-MI</w:delText>
+              </w:r>
+            </w:del>
+          </w:p>
+        </w:tc>
+        <w:tc>
+          <w:tcPr>
+            <w:tcW w:w="1418" w:type="dxa"/>
+            <w:vAlign w:val="top"/>
+          </w:tcPr>
+          <w:p>
+            <w:pPr>
+              <w:pStyle w:val="1TableText"/>
+              <w:tabs>
+                <w:tab w:val="num" w:pos="993"/>
+              </w:tabs>
+              <w:rPr>
+                <w:del w:id="192" w:author="dugalh" w:date="2018-06-15T14:41:00Z"/>
+              </w:rPr>
+            </w:pPr>
+            <w:del w:id="193" w:author="dugalh" w:date="2018-06-15T14:41:00Z">
+              <w:r>
                 <w:delText>3.50</w:delText>
               </w:r>
             </w:del>
@@ -4057,7 +4066,7 @@
     <w:p>
       <w:pPr>
         <w:rPr>
-          <w:ins w:id="192" w:author="dugalh" w:date="2018-06-15T14:41:00Z"/>
+          <w:ins w:id="194" w:author="dugalh" w:date="2018-06-15T14:41:00Z"/>
         </w:rPr>
       </w:pPr>
     </w:p>
@@ -4126,7 +4135,7 @@
                 <w:tab w:val="num" w:pos="993"/>
               </w:tabs>
             </w:pPr>
-            <w:ins w:id="193" w:author="dugalh" w:date="2018-06-15T14:47:00Z">
+            <w:ins w:id="195" w:author="dugalh" w:date="2018-06-15T14:47:00Z">
               <w:r>
                 <w:t>FCR-MI</w:t>
               </w:r>
@@ -4148,7 +4157,7 @@
                 <w:tab w:val="num" w:pos="993"/>
               </w:tabs>
             </w:pPr>
-            <w:ins w:id="194" w:author="dugalh" w:date="2018-06-15T14:45:00Z">
+            <w:ins w:id="196" w:author="dugalh" w:date="2018-06-15T14:45:00Z">
               <w:r>
                 <w:t>1</w:t>
               </w:r>
@@ -4169,7 +4178,7 @@
                 <w:tab w:val="num" w:pos="993"/>
               </w:tabs>
             </w:pPr>
-            <w:ins w:id="195" w:author="dugalh" w:date="2018-06-15T14:47:00Z">
+            <w:ins w:id="197" w:author="dugalh" w:date="2018-06-15T14:47:00Z">
               <w:r>
                 <w:t>FCR-</w:t>
               </w:r>
@@ -4193,12 +4202,12 @@
                 <w:tab w:val="num" w:pos="993"/>
               </w:tabs>
             </w:pPr>
-            <w:ins w:id="196" w:author="dugalh" w:date="2018-06-15T14:45:00Z">
+            <w:ins w:id="198" w:author="dugalh" w:date="2018-06-15T14:45:00Z">
               <w:r>
                 <w:t>1.6</w:t>
               </w:r>
             </w:ins>
-            <w:ins w:id="197" w:author="dugalh" w:date="2018-06-15T14:46:00Z">
+            <w:ins w:id="199" w:author="dugalh" w:date="2018-06-15T14:46:00Z">
               <w:r>
                 <w:t>7</w:t>
               </w:r>
@@ -4219,7 +4228,7 @@
                 <w:tab w:val="num" w:pos="993"/>
               </w:tabs>
             </w:pPr>
-            <w:ins w:id="198" w:author="dugalh" w:date="2018-06-15T14:47:00Z">
+            <w:ins w:id="200" w:author="dugalh" w:date="2018-06-15T14:47:00Z">
               <w:r>
                 <w:t>FS-MRMR</w:t>
               </w:r>
@@ -4238,7 +4247,7 @@
                 <w:tab w:val="num" w:pos="993"/>
               </w:tabs>
             </w:pPr>
-            <w:ins w:id="199" w:author="dugalh" w:date="2018-06-15T14:45:00Z">
+            <w:ins w:id="201" w:author="dugalh" w:date="2018-06-15T14:45:00Z">
               <w:r>
                 <w:t>2</w:t>
               </w:r>
@@ -4259,7 +4268,7 @@
                 <w:tab w:val="num" w:pos="993"/>
               </w:tabs>
             </w:pPr>
-            <w:ins w:id="200" w:author="dugalh" w:date="2018-06-15T14:47:00Z">
+            <w:ins w:id="202" w:author="dugalh" w:date="2018-06-15T14:47:00Z">
               <w:r>
                 <w:t>FS-JMI</w:t>
               </w:r>
@@ -4278,7 +4287,7 @@
                 <w:tab w:val="num" w:pos="993"/>
               </w:tabs>
             </w:pPr>
-            <w:ins w:id="201" w:author="dugalh" w:date="2018-06-15T14:45:00Z">
+            <w:ins w:id="203" w:author="dugalh" w:date="2018-06-15T14:45:00Z">
               <w:r>
                 <w:t>2.50</w:t>
               </w:r>
@@ -4299,7 +4308,7 @@
                 <w:tab w:val="num" w:pos="993"/>
               </w:tabs>
             </w:pPr>
-            <w:ins w:id="202" w:author="dugalh" w:date="2018-06-15T14:47:00Z">
+            <w:ins w:id="204" w:author="dugalh" w:date="2018-06-15T14:47:00Z">
               <w:r>
                 <w:t>FS-MI</w:t>
               </w:r>
@@ -4318,7 +4327,7 @@
                 <w:tab w:val="num" w:pos="993"/>
               </w:tabs>
             </w:pPr>
-            <w:ins w:id="203" w:author="dugalh" w:date="2018-06-15T14:45:00Z">
+            <w:ins w:id="205" w:author="dugalh" w:date="2018-06-15T14:45:00Z">
               <w:r>
                 <w:t>2.83</w:t>
               </w:r>
@@ -4339,7 +4348,7 @@
                 <w:tab w:val="num" w:pos="993"/>
               </w:tabs>
             </w:pPr>
-            <w:ins w:id="204" w:author="dugalh" w:date="2018-06-15T14:47:00Z">
+            <w:ins w:id="206" w:author="dugalh" w:date="2018-06-15T14:47:00Z">
               <w:r>
                 <w:t>FS-</w:t>
               </w:r>
@@ -4363,7 +4372,7 @@
                 <w:tab w:val="num" w:pos="993"/>
               </w:tabs>
             </w:pPr>
-            <w:ins w:id="205" w:author="dugalh" w:date="2018-06-15T14:45:00Z">
+            <w:ins w:id="207" w:author="dugalh" w:date="2018-06-15T14:45:00Z">
               <w:r>
                 <w:t>2.83</w:t>
               </w:r>
@@ -4384,7 +4393,7 @@
                 <w:tab w:val="num" w:pos="993"/>
               </w:tabs>
             </w:pPr>
-            <w:ins w:id="206" w:author="dugalh" w:date="2018-06-15T14:47:00Z">
+            <w:ins w:id="208" w:author="dugalh" w:date="2018-06-15T14:47:00Z">
               <w:r>
                 <w:t>Rank-MI</w:t>
               </w:r>
@@ -4403,7 +4412,7 @@
                 <w:tab w:val="num" w:pos="993"/>
               </w:tabs>
             </w:pPr>
-            <w:ins w:id="207" w:author="dugalh" w:date="2018-06-15T14:45:00Z">
+            <w:ins w:id="209" w:author="dugalh" w:date="2018-06-15T14:45:00Z">
               <w:r>
                 <w:t>3</w:t>
               </w:r>
@@ -4424,7 +4433,7 @@
                 <w:tab w:val="num" w:pos="993"/>
               </w:tabs>
             </w:pPr>
-            <w:ins w:id="208" w:author="dugalh" w:date="2018-06-15T14:47:00Z">
+            <w:ins w:id="210" w:author="dugalh" w:date="2018-06-15T14:47:00Z">
               <w:r>
                 <w:t>BE-</w:t>
               </w:r>
@@ -4448,7 +4457,7 @@
                 <w:tab w:val="num" w:pos="993"/>
               </w:tabs>
             </w:pPr>
-            <w:ins w:id="209" w:author="dugalh" w:date="2018-06-15T14:45:00Z">
+            <w:ins w:id="211" w:author="dugalh" w:date="2018-06-15T14:45:00Z">
               <w:r>
                 <w:t>3.33</w:t>
               </w:r>
@@ -4469,7 +4478,7 @@
                 <w:tab w:val="num" w:pos="993"/>
               </w:tabs>
             </w:pPr>
-            <w:ins w:id="210" w:author="dugalh" w:date="2018-06-15T14:47:00Z">
+            <w:ins w:id="212" w:author="dugalh" w:date="2018-06-15T14:47:00Z">
               <w:r>
                 <w:t>Rank-</w:t>
               </w:r>
@@ -4493,7 +4502,7 @@
                 <w:tab w:val="num" w:pos="993"/>
               </w:tabs>
             </w:pPr>
-            <w:ins w:id="211" w:author="dugalh" w:date="2018-06-15T14:45:00Z">
+            <w:ins w:id="213" w:author="dugalh" w:date="2018-06-15T14:45:00Z">
               <w:r>
                 <w:t>3.33</w:t>
               </w:r>
@@ -4514,7 +4523,7 @@
                 <w:tab w:val="num" w:pos="993"/>
               </w:tabs>
             </w:pPr>
-            <w:ins w:id="212" w:author="dugalh" w:date="2018-06-15T14:47:00Z">
+            <w:ins w:id="214" w:author="dugalh" w:date="2018-06-15T14:47:00Z">
               <w:r>
                 <w:t>BE-MI</w:t>
               </w:r>
@@ -4533,7 +4542,7 @@
                 <w:tab w:val="num" w:pos="993"/>
               </w:tabs>
             </w:pPr>
-            <w:ins w:id="213" w:author="dugalh" w:date="2018-06-15T14:45:00Z">
+            <w:ins w:id="215" w:author="dugalh" w:date="2018-06-15T14:45:00Z">
               <w:r>
                 <w:t>4</w:t>
               </w:r>
@@ -4542,10 +4551,7 @@
         </w:tc>
       </w:tr>
     </w:tbl>
-    <w:p>
-      <w:bookmarkStart w:id="214" w:name="_GoBack"/>
-      <w:bookmarkEnd w:id="214"/>
-    </w:p>
+    <w:p/>
     <w:sectPr>
       <w:pgSz w:w="12240" w:h="15840"/>
       <w:pgMar w:top="1440" w:right="1440" w:bottom="1440" w:left="1440" w:header="720" w:footer="720" w:gutter="0"/>
@@ -6626,7 +6632,7 @@
   <w:style w:type="paragraph" w:default="1" w:styleId="Normal">
     <w:name w:val="Normal"/>
     <w:qFormat/>
-    <w:rsid w:val="006F644C"/>
+    <w:rsid w:val="008F082A"/>
     <w:pPr>
       <w:spacing w:after="0" w:line="480" w:lineRule="auto"/>
     </w:pPr>
@@ -6643,7 +6649,7 @@
     <w:next w:val="Paragraph"/>
     <w:link w:val="Heading1Char"/>
     <w:qFormat/>
-    <w:rsid w:val="006F644C"/>
+    <w:rsid w:val="008F082A"/>
     <w:pPr>
       <w:keepNext/>
       <w:spacing w:before="360" w:after="60" w:line="360" w:lineRule="auto"/>
@@ -6665,7 +6671,7 @@
     <w:next w:val="Paragraph"/>
     <w:link w:val="Heading2Char"/>
     <w:qFormat/>
-    <w:rsid w:val="006F644C"/>
+    <w:rsid w:val="008F082A"/>
     <w:pPr>
       <w:keepNext/>
       <w:spacing w:before="360" w:after="60" w:line="360" w:lineRule="auto"/>
@@ -6688,7 +6694,7 @@
     <w:next w:val="Paragraph"/>
     <w:link w:val="Heading3Char"/>
     <w:qFormat/>
-    <w:rsid w:val="006F644C"/>
+    <w:rsid w:val="008F082A"/>
     <w:pPr>
       <w:keepNext/>
       <w:spacing w:before="360" w:after="60" w:line="360" w:lineRule="auto"/>
@@ -6708,7 +6714,7 @@
     <w:basedOn w:val="Paragraph"/>
     <w:next w:val="Newparagraph"/>
     <w:link w:val="Heading4Char"/>
-    <w:rsid w:val="006F644C"/>
+    <w:rsid w:val="008F082A"/>
     <w:pPr>
       <w:spacing w:before="360"/>
       <w:outlineLvl w:val="3"/>
@@ -6723,7 +6729,7 @@
     <w:uiPriority w:val="1"/>
     <w:semiHidden/>
     <w:unhideWhenUsed/>
-    <w:rsid w:val="006F644C"/>
+    <w:rsid w:val="008F082A"/>
   </w:style>
   <w:style w:type="table" w:default="1" w:styleId="TableNormal">
     <w:name w:val="Normal Table"/>
@@ -6745,13 +6751,13 @@
     <w:uiPriority w:val="99"/>
     <w:semiHidden/>
     <w:unhideWhenUsed/>
-    <w:rsid w:val="006F644C"/>
+    <w:rsid w:val="008F082A"/>
   </w:style>
   <w:style w:type="character" w:customStyle="1" w:styleId="Heading1Char">
     <w:name w:val="Heading 1 Char"/>
     <w:basedOn w:val="DefaultParagraphFont"/>
     <w:link w:val="Heading1"/>
-    <w:rsid w:val="006F644C"/>
+    <w:rsid w:val="008F082A"/>
     <w:rPr>
       <w:rFonts w:ascii="Times New Roman" w:eastAsia="Times New Roman" w:hAnsi="Times New Roman" w:cs="Arial"/>
       <w:b/>
@@ -6766,7 +6772,7 @@
     <w:name w:val="Heading 2 Char"/>
     <w:basedOn w:val="DefaultParagraphFont"/>
     <w:link w:val="Heading2"/>
-    <w:rsid w:val="006F644C"/>
+    <w:rsid w:val="008F082A"/>
     <w:rPr>
       <w:rFonts w:ascii="Times New Roman" w:eastAsia="Times New Roman" w:hAnsi="Times New Roman" w:cs="Arial"/>
       <w:b/>
@@ -6782,7 +6788,7 @@
     <w:name w:val="Heading 3 Char"/>
     <w:basedOn w:val="DefaultParagraphFont"/>
     <w:link w:val="Heading3"/>
-    <w:rsid w:val="006F644C"/>
+    <w:rsid w:val="008F082A"/>
     <w:rPr>
       <w:rFonts w:ascii="Times New Roman" w:eastAsia="Times New Roman" w:hAnsi="Times New Roman" w:cs="Arial"/>
       <w:bCs/>
@@ -6796,7 +6802,7 @@
     <w:name w:val="Heading 4 Char"/>
     <w:basedOn w:val="DefaultParagraphFont"/>
     <w:link w:val="Heading4"/>
-    <w:rsid w:val="006F644C"/>
+    <w:rsid w:val="008F082A"/>
     <w:rPr>
       <w:rFonts w:ascii="Times New Roman" w:eastAsia="Times New Roman" w:hAnsi="Times New Roman" w:cs="Times New Roman"/>
       <w:bCs/>
@@ -6810,7 +6816,7 @@
     <w:basedOn w:val="Normal"/>
     <w:next w:val="Normal"/>
     <w:qFormat/>
-    <w:rsid w:val="006F644C"/>
+    <w:rsid w:val="008F082A"/>
     <w:pPr>
       <w:spacing w:after="120" w:line="360" w:lineRule="auto"/>
     </w:pPr>
@@ -6824,7 +6830,7 @@
     <w:basedOn w:val="Normal"/>
     <w:next w:val="Normal"/>
     <w:qFormat/>
-    <w:rsid w:val="006F644C"/>
+    <w:rsid w:val="008F082A"/>
     <w:pPr>
       <w:spacing w:before="240" w:line="360" w:lineRule="auto"/>
     </w:pPr>
@@ -6836,7 +6842,7 @@
     <w:name w:val="Affiliation"/>
     <w:basedOn w:val="Normal"/>
     <w:qFormat/>
-    <w:rsid w:val="006F644C"/>
+    <w:rsid w:val="008F082A"/>
     <w:pPr>
       <w:spacing w:before="240" w:line="360" w:lineRule="auto"/>
     </w:pPr>
@@ -6849,14 +6855,14 @@
     <w:basedOn w:val="Affiliation"/>
     <w:next w:val="Normal"/>
     <w:qFormat/>
-    <w:rsid w:val="006F644C"/>
+    <w:rsid w:val="008F082A"/>
   </w:style>
   <w:style w:type="paragraph" w:customStyle="1" w:styleId="Abstract">
     <w:name w:val="Abstract"/>
     <w:basedOn w:val="Normal"/>
     <w:next w:val="Keywords"/>
     <w:qFormat/>
-    <w:rsid w:val="006F644C"/>
+    <w:rsid w:val="008F082A"/>
     <w:pPr>
       <w:spacing w:before="360" w:after="300" w:line="360" w:lineRule="auto"/>
       <w:ind w:left="720" w:right="567"/>
@@ -6870,7 +6876,7 @@
     <w:basedOn w:val="Normal"/>
     <w:next w:val="Paragraph"/>
     <w:qFormat/>
-    <w:rsid w:val="006F644C"/>
+    <w:rsid w:val="008F082A"/>
     <w:pPr>
       <w:spacing w:before="240" w:after="240" w:line="360" w:lineRule="auto"/>
       <w:ind w:left="720" w:right="567"/>
@@ -6883,7 +6889,7 @@
     <w:name w:val="Correspondence details"/>
     <w:basedOn w:val="Normal"/>
     <w:qFormat/>
-    <w:rsid w:val="006F644C"/>
+    <w:rsid w:val="008F082A"/>
     <w:pPr>
       <w:spacing w:before="240" w:line="360" w:lineRule="auto"/>
     </w:pPr>
@@ -6892,7 +6898,7 @@
     <w:name w:val="Displayed quotation"/>
     <w:basedOn w:val="Normal"/>
     <w:qFormat/>
-    <w:rsid w:val="006F644C"/>
+    <w:rsid w:val="008F082A"/>
     <w:pPr>
       <w:tabs>
         <w:tab w:val="left" w:pos="1077"/>
@@ -6914,7 +6920,7 @@
     <w:basedOn w:val="Paragraph"/>
     <w:next w:val="Paragraph"/>
     <w:qFormat/>
-    <w:rsid w:val="006F644C"/>
+    <w:rsid w:val="008F082A"/>
     <w:pPr>
       <w:widowControl/>
       <w:numPr>
@@ -6929,7 +6935,7 @@
     <w:basedOn w:val="Normal"/>
     <w:next w:val="Paragraph"/>
     <w:qFormat/>
-    <w:rsid w:val="006F644C"/>
+    <w:rsid w:val="008F082A"/>
     <w:pPr>
       <w:tabs>
         <w:tab w:val="center" w:pos="4253"/>
@@ -6944,7 +6950,7 @@
     <w:basedOn w:val="Normal"/>
     <w:next w:val="Normal"/>
     <w:qFormat/>
-    <w:rsid w:val="006F644C"/>
+    <w:rsid w:val="008F082A"/>
     <w:pPr>
       <w:spacing w:before="120" w:line="360" w:lineRule="auto"/>
     </w:pPr>
@@ -6957,7 +6963,7 @@
     <w:basedOn w:val="Normal"/>
     <w:next w:val="Normal"/>
     <w:qFormat/>
-    <w:rsid w:val="006F644C"/>
+    <w:rsid w:val="008F082A"/>
     <w:pPr>
       <w:spacing w:before="240" w:line="360" w:lineRule="auto"/>
     </w:pPr>
@@ -6967,7 +6973,7 @@
     <w:basedOn w:val="Normal"/>
     <w:next w:val="Normal"/>
     <w:qFormat/>
-    <w:rsid w:val="006F644C"/>
+    <w:rsid w:val="008F082A"/>
     <w:pPr>
       <w:spacing w:before="240" w:line="360" w:lineRule="auto"/>
     </w:pPr>
@@ -6976,7 +6982,7 @@
     <w:name w:val="Footnotes"/>
     <w:basedOn w:val="Normal"/>
     <w:qFormat/>
-    <w:rsid w:val="006F644C"/>
+    <w:rsid w:val="008F082A"/>
     <w:pPr>
       <w:spacing w:before="120" w:line="360" w:lineRule="auto"/>
       <w:ind w:left="482" w:hanging="482"/>
@@ -6990,7 +6996,7 @@
     <w:name w:val="Notes on contributors"/>
     <w:basedOn w:val="Normal"/>
     <w:qFormat/>
-    <w:rsid w:val="006F644C"/>
+    <w:rsid w:val="008F082A"/>
     <w:pPr>
       <w:spacing w:before="240" w:line="360" w:lineRule="auto"/>
     </w:pPr>
@@ -7002,14 +7008,14 @@
     <w:name w:val="Normal paragraph style"/>
     <w:basedOn w:val="Normal"/>
     <w:next w:val="Normal"/>
-    <w:rsid w:val="006F644C"/>
+    <w:rsid w:val="008F082A"/>
   </w:style>
   <w:style w:type="paragraph" w:customStyle="1" w:styleId="Paragraph">
     <w:name w:val="Paragraph"/>
     <w:basedOn w:val="Normal"/>
     <w:next w:val="Newparagraph"/>
     <w:qFormat/>
-    <w:rsid w:val="006F644C"/>
+    <w:rsid w:val="008F082A"/>
     <w:pPr>
       <w:widowControl w:val="0"/>
       <w:spacing w:before="240"/>
@@ -7019,7 +7025,7 @@
     <w:name w:val="New paragraph"/>
     <w:basedOn w:val="Normal"/>
     <w:qFormat/>
-    <w:rsid w:val="006F644C"/>
+    <w:rsid w:val="008F082A"/>
     <w:pPr>
       <w:ind w:firstLine="720"/>
     </w:pPr>
@@ -7027,7 +7033,7 @@
   <w:style w:type="paragraph" w:styleId="NormalIndent">
     <w:name w:val="Normal Indent"/>
     <w:basedOn w:val="Normal"/>
-    <w:rsid w:val="006F644C"/>
+    <w:rsid w:val="008F082A"/>
     <w:pPr>
       <w:ind w:left="720"/>
     </w:pPr>
@@ -7036,7 +7042,7 @@
     <w:name w:val="References"/>
     <w:basedOn w:val="Normal"/>
     <w:qFormat/>
-    <w:rsid w:val="006F644C"/>
+    <w:rsid w:val="008F082A"/>
     <w:pPr>
       <w:spacing w:before="120" w:line="360" w:lineRule="auto"/>
       <w:ind w:left="720" w:hanging="720"/>
@@ -7048,14 +7054,14 @@
     <w:basedOn w:val="Keywords"/>
     <w:next w:val="Paragraph"/>
     <w:qFormat/>
-    <w:rsid w:val="006F644C"/>
+    <w:rsid w:val="008F082A"/>
   </w:style>
   <w:style w:type="paragraph" w:customStyle="1" w:styleId="Bulletedlist">
     <w:name w:val="Bulleted list"/>
     <w:basedOn w:val="Paragraph"/>
     <w:next w:val="Paragraph"/>
     <w:qFormat/>
-    <w:rsid w:val="006F644C"/>
+    <w:rsid w:val="008F082A"/>
     <w:pPr>
       <w:widowControl/>
       <w:numPr>
@@ -7070,7 +7076,7 @@
     <w:basedOn w:val="Normal"/>
     <w:link w:val="FootnoteTextChar"/>
     <w:autoRedefine/>
-    <w:rsid w:val="006F644C"/>
+    <w:rsid w:val="008F082A"/>
     <w:pPr>
       <w:ind w:left="284" w:hanging="284"/>
     </w:pPr>
@@ -7083,7 +7089,7 @@
     <w:name w:val="Footnote Text Char"/>
     <w:basedOn w:val="DefaultParagraphFont"/>
     <w:link w:val="FootnoteText"/>
-    <w:rsid w:val="006F644C"/>
+    <w:rsid w:val="008F082A"/>
     <w:rPr>
       <w:rFonts w:ascii="Times New Roman" w:eastAsia="Times New Roman" w:hAnsi="Times New Roman" w:cs="Times New Roman"/>
       <w:szCs w:val="20"/>
@@ -7093,7 +7099,7 @@
   <w:style w:type="character" w:styleId="FootnoteReference">
     <w:name w:val="footnote reference"/>
     <w:basedOn w:val="DefaultParagraphFont"/>
-    <w:rsid w:val="006F644C"/>
+    <w:rsid w:val="008F082A"/>
     <w:rPr>
       <w:vertAlign w:val="superscript"/>
     </w:rPr>
@@ -7103,7 +7109,7 @@
     <w:basedOn w:val="Normal"/>
     <w:link w:val="EndnoteTextChar"/>
     <w:autoRedefine/>
-    <w:rsid w:val="006F644C"/>
+    <w:rsid w:val="008F082A"/>
     <w:pPr>
       <w:ind w:left="284" w:hanging="284"/>
     </w:pPr>
@@ -7116,7 +7122,7 @@
     <w:name w:val="Endnote Text Char"/>
     <w:basedOn w:val="DefaultParagraphFont"/>
     <w:link w:val="EndnoteText"/>
-    <w:rsid w:val="006F644C"/>
+    <w:rsid w:val="008F082A"/>
     <w:rPr>
       <w:rFonts w:ascii="Times New Roman" w:eastAsia="Times New Roman" w:hAnsi="Times New Roman" w:cs="Times New Roman"/>
       <w:szCs w:val="20"/>
@@ -7126,7 +7132,7 @@
   <w:style w:type="character" w:styleId="EndnoteReference">
     <w:name w:val="endnote reference"/>
     <w:basedOn w:val="DefaultParagraphFont"/>
-    <w:rsid w:val="006F644C"/>
+    <w:rsid w:val="008F082A"/>
     <w:rPr>
       <w:vertAlign w:val="superscript"/>
     </w:rPr>
@@ -7135,7 +7141,7 @@
     <w:name w:val="header"/>
     <w:basedOn w:val="Normal"/>
     <w:link w:val="HeaderChar"/>
-    <w:rsid w:val="006F644C"/>
+    <w:rsid w:val="008F082A"/>
     <w:pPr>
       <w:tabs>
         <w:tab w:val="center" w:pos="4320"/>
@@ -7149,7 +7155,7 @@
     <w:name w:val="Header Char"/>
     <w:basedOn w:val="DefaultParagraphFont"/>
     <w:link w:val="Header"/>
-    <w:rsid w:val="006F644C"/>
+    <w:rsid w:val="008F082A"/>
     <w:rPr>
       <w:rFonts w:ascii="Times New Roman" w:eastAsia="Times New Roman" w:hAnsi="Times New Roman" w:cs="Times New Roman"/>
       <w:sz w:val="24"/>
@@ -7161,7 +7167,7 @@
     <w:name w:val="footer"/>
     <w:basedOn w:val="Normal"/>
     <w:link w:val="FooterChar"/>
-    <w:rsid w:val="006F644C"/>
+    <w:rsid w:val="008F082A"/>
     <w:pPr>
       <w:tabs>
         <w:tab w:val="center" w:pos="4320"/>
@@ -7175,7 +7181,7 @@
     <w:name w:val="Footer Char"/>
     <w:basedOn w:val="DefaultParagraphFont"/>
     <w:link w:val="Footer"/>
-    <w:rsid w:val="006F644C"/>
+    <w:rsid w:val="008F082A"/>
     <w:rPr>
       <w:rFonts w:ascii="Times New Roman" w:eastAsia="Times New Roman" w:hAnsi="Times New Roman" w:cs="Times New Roman"/>
       <w:sz w:val="24"/>
@@ -7188,7 +7194,7 @@
     <w:basedOn w:val="Paragraph"/>
     <w:next w:val="Newparagraph"/>
     <w:qFormat/>
-    <w:rsid w:val="006F644C"/>
+    <w:rsid w:val="008F082A"/>
     <w:pPr>
       <w:widowControl/>
       <w:spacing w:before="360"/>
@@ -7311,7 +7317,7 @@
         <a:sysClr val="windowText" lastClr="000000"/>
       </a:dk1>
       <a:lt1>
-        <a:sysClr val="window" lastClr="FFFFFF"/>
+        <a:sysClr val="window" lastClr="B9B9B9"/>
       </a:lt1>
       <a:dk2>
         <a:srgbClr val="44546A"/>

</xml_diff>